<commit_message>
report modified. Added patterns info
</commit_message>
<xml_diff>
--- a/docs/Informe del Deployment.docx
+++ b/docs/Informe del Deployment.docx
@@ -474,7 +474,6 @@
           <w:docPartUnique/>
         </w:docPartObj>
       </w:sdtPr>
-      <w:sdtEndPr/>
       <w:sdtContent>
         <w:p>
           <w:pPr>
@@ -1651,6 +1650,7 @@
     <w:p>
       <w:pPr>
         <w:pStyle w:val="Heading1"/>
+        <w:ind w:firstLine="0"/>
       </w:pPr>
       <w:bookmarkStart w:id="0" w:name="_Toc133533612"/>
       <w:r>
@@ -1669,6 +1669,7 @@
     <w:p>
       <w:pPr>
         <w:pStyle w:val="Heading1"/>
+        <w:ind w:firstLine="0"/>
       </w:pPr>
       <w:bookmarkStart w:id="1" w:name="_Toc133533613"/>
       <w:r>
@@ -1951,6 +1952,7 @@
     <w:p>
       <w:pPr>
         <w:pStyle w:val="Heading1"/>
+        <w:ind w:firstLine="0"/>
       </w:pPr>
       <w:bookmarkStart w:id="2" w:name="_Toc133533614"/>
       <w:r>
@@ -2014,6 +2016,7 @@
     <w:p>
       <w:pPr>
         <w:pStyle w:val="Heading1"/>
+        <w:ind w:firstLine="0"/>
       </w:pPr>
       <w:bookmarkStart w:id="3" w:name="_Toc133533615"/>
       <w:r>
@@ -2156,6 +2159,7 @@
     <w:p>
       <w:pPr>
         <w:pStyle w:val="Heading1"/>
+        <w:ind w:firstLine="0"/>
       </w:pPr>
       <w:bookmarkStart w:id="4" w:name="_Toc133533616"/>
       <w:r>
@@ -2207,6 +2211,7 @@
     <w:p>
       <w:pPr>
         <w:pStyle w:val="Heading1"/>
+        <w:ind w:firstLine="0"/>
       </w:pPr>
       <w:bookmarkStart w:id="5" w:name="_Toc133533617"/>
       <w:r>
@@ -2429,6 +2434,7 @@
     <w:p>
       <w:pPr>
         <w:pStyle w:val="Heading1"/>
+        <w:ind w:firstLine="360"/>
       </w:pPr>
       <w:bookmarkStart w:id="6" w:name="_Toc133533618"/>
       <w:r>
@@ -2727,6 +2733,7 @@
     <w:p>
       <w:pPr>
         <w:pStyle w:val="Heading1"/>
+        <w:ind w:firstLine="0"/>
       </w:pPr>
       <w:bookmarkStart w:id="7" w:name="_Toc133533619"/>
       <w:r>
@@ -2789,7 +2796,7 @@
         <w:t xml:space="preserve"> mostrada en el archivo hace referencia a la maquina hgrid</w:t>
       </w:r>
       <w:r>
-        <w:t>9</w:t>
+        <w:t>3</w:t>
       </w:r>
       <w:r>
         <w:t xml:space="preserve"> y se desplegara a través del puerto 12345.</w:t>
@@ -2802,14 +2809,11 @@
         <w:jc w:val="center"/>
       </w:pPr>
       <w:r>
-        <w:rPr>
-          <w:noProof/>
-        </w:rPr>
         <w:drawing>
-          <wp:inline distT="0" distB="0" distL="0" distR="0" wp14:anchorId="4A5B1D70" wp14:editId="24853FFC">
-            <wp:extent cx="4945809" cy="815411"/>
-            <wp:effectExtent l="0" t="0" r="7620" b="3810"/>
-            <wp:docPr id="1432786388" name="Imagen 1" descr="Texto&#10;&#10;Descripción generada automáticamente"/>
+          <wp:inline distT="0" distB="0" distL="0" distR="0" wp14:anchorId="58DFBFB3" wp14:editId="60CE8612">
+            <wp:extent cx="5200650" cy="726726"/>
+            <wp:effectExtent l="0" t="0" r="0" b="0"/>
+            <wp:docPr id="715149311" name="Picture 1" descr="A close-up of numbers&#10;&#10;Description automatically generated with low confidence"/>
             <wp:cNvGraphicFramePr>
               <a:graphicFrameLocks xmlns:a="http://schemas.openxmlformats.org/drawingml/2006/main" noChangeAspect="1"/>
             </wp:cNvGraphicFramePr>
@@ -2817,7 +2821,7 @@
               <a:graphicData uri="http://schemas.openxmlformats.org/drawingml/2006/picture">
                 <pic:pic xmlns:pic="http://schemas.openxmlformats.org/drawingml/2006/picture">
                   <pic:nvPicPr>
-                    <pic:cNvPr id="1432786388" name="Imagen 1" descr="Texto&#10;&#10;Descripción generada automáticamente"/>
+                    <pic:cNvPr id="715149311" name="Picture 1" descr="A close-up of numbers&#10;&#10;Description automatically generated with low confidence"/>
                     <pic:cNvPicPr/>
                   </pic:nvPicPr>
                   <pic:blipFill>
@@ -2829,7 +2833,7 @@
                   <pic:spPr>
                     <a:xfrm>
                       <a:off x="0" y="0"/>
-                      <a:ext cx="4945809" cy="815411"/>
+                      <a:ext cx="5233789" cy="731357"/>
                     </a:xfrm>
                     <a:prstGeom prst="rect">
                       <a:avLst/>
@@ -2891,10 +2895,10 @@
           <w:noProof/>
         </w:rPr>
         <w:drawing>
-          <wp:inline distT="0" distB="0" distL="0" distR="0" wp14:anchorId="53EA27AB" wp14:editId="3EE26B91">
-            <wp:extent cx="5612130" cy="825500"/>
-            <wp:effectExtent l="0" t="0" r="7620" b="0"/>
-            <wp:docPr id="1877099347" name="Imagen 1" descr="Texto&#10;&#10;Descripción generada automáticamente"/>
+          <wp:inline distT="0" distB="0" distL="0" distR="0" wp14:anchorId="14CBABD8" wp14:editId="64C335FD">
+            <wp:extent cx="5612130" cy="835660"/>
+            <wp:effectExtent l="0" t="0" r="7620" b="2540"/>
+            <wp:docPr id="2109916221" name="Picture 1" descr="A picture containing text, font, screenshot&#10;&#10;Description automatically generated"/>
             <wp:cNvGraphicFramePr>
               <a:graphicFrameLocks xmlns:a="http://schemas.openxmlformats.org/drawingml/2006/main" noChangeAspect="1"/>
             </wp:cNvGraphicFramePr>
@@ -2902,7 +2906,7 @@
               <a:graphicData uri="http://schemas.openxmlformats.org/drawingml/2006/picture">
                 <pic:pic xmlns:pic="http://schemas.openxmlformats.org/drawingml/2006/picture">
                   <pic:nvPicPr>
-                    <pic:cNvPr id="1877099347" name="Imagen 1" descr="Texto&#10;&#10;Descripción generada automáticamente"/>
+                    <pic:cNvPr id="2109916221" name="Picture 1" descr="A picture containing text, font, screenshot&#10;&#10;Description automatically generated"/>
                     <pic:cNvPicPr/>
                   </pic:nvPicPr>
                   <pic:blipFill>
@@ -2914,7 +2918,7 @@
                   <pic:spPr>
                     <a:xfrm>
                       <a:off x="0" y="0"/>
-                      <a:ext cx="5612130" cy="825500"/>
+                      <a:ext cx="5612130" cy="835660"/>
                     </a:xfrm>
                     <a:prstGeom prst="rect">
                       <a:avLst/>
@@ -2942,7 +2946,10 @@
         <w:t>compilar y correr el archivo (Recordemos que deberá de ser ejecutado a través de PuTT</w:t>
       </w:r>
       <w:r>
-        <w:t>Y y con Xming para que se despliegue la interfaz gráfica.</w:t>
+        <w:t>Y y con Xming para que se despliegue la interfaz gráfica</w:t>
+      </w:r>
+      <w:r>
+        <w:t>).</w:t>
       </w:r>
     </w:p>
     <w:p>
@@ -2951,6 +2958,7 @@
         <w:ind w:firstLine="0"/>
         <w:jc w:val="center"/>
       </w:pPr>
+      <w:bookmarkStart w:id="8" w:name="_Hlk137596038"/>
       <w:r>
         <w:t>java -</w:t>
       </w:r>
@@ -2960,7 +2968,15 @@
       </w:r>
       <w:proofErr w:type="spellEnd"/>
       <w:r>
-        <w:t xml:space="preserve"> "./*" </w:t>
+        <w:t xml:space="preserve"> </w:t>
+      </w:r>
+      <w:proofErr w:type="gramStart"/>
+      <w:r>
+        <w:t>"./</w:t>
+      </w:r>
+      <w:proofErr w:type="gramEnd"/>
+      <w:r>
+        <w:t xml:space="preserve">*" </w:t>
       </w:r>
       <w:proofErr w:type="spellStart"/>
       <w:r>
@@ -2968,6 +2984,7 @@
       </w:r>
       <w:proofErr w:type="spellEnd"/>
     </w:p>
+    <w:bookmarkEnd w:id="8"/>
     <w:p>
       <w:pPr>
         <w:pStyle w:val="NoSpacing"/>
@@ -3019,12 +3036,13 @@
     <w:p>
       <w:pPr>
         <w:pStyle w:val="Heading1"/>
-      </w:pPr>
-      <w:bookmarkStart w:id="8" w:name="_Toc133533620"/>
+        <w:ind w:firstLine="0"/>
+      </w:pPr>
+      <w:bookmarkStart w:id="9" w:name="_Toc133533620"/>
       <w:r>
         <w:t>Despliegue Máquina de café</w:t>
       </w:r>
-      <w:bookmarkEnd w:id="8"/>
+      <w:bookmarkEnd w:id="9"/>
     </w:p>
     <w:p>
       <w:pPr>
@@ -3535,7 +3553,15 @@
         </w:numPr>
       </w:pPr>
       <w:r>
-        <w:t xml:space="preserve">Con el archivo codMaquina.cafe en la carpeta libs, podemos ya ejecutar y desplegar nuestra máquina. </w:t>
+        <w:t xml:space="preserve">Con el archivo </w:t>
+      </w:r>
+      <w:proofErr w:type="spellStart"/>
+      <w:r>
+        <w:t>codMaquina.cafe</w:t>
+      </w:r>
+      <w:proofErr w:type="spellEnd"/>
+      <w:r>
+        <w:t xml:space="preserve"> en la carpeta libs, podemos ya ejecutar y desplegar nuestra máquina. </w:t>
       </w:r>
       <w:r>
         <w:t>Igualmente,</w:t>
@@ -3676,12 +3702,3315 @@
     <w:p>
       <w:pPr>
         <w:pStyle w:val="Heading1"/>
-      </w:pPr>
-      <w:bookmarkStart w:id="9" w:name="_Toc133533621"/>
-      <w:r>
-        <w:t>Uso del nmap</w:t>
-      </w:r>
-      <w:bookmarkEnd w:id="9"/>
+        <w:ind w:firstLine="0"/>
+      </w:pPr>
+      <w:bookmarkStart w:id="10" w:name="_Toc133533621"/>
+      <w:r>
+        <w:t xml:space="preserve">Despliegue </w:t>
+      </w:r>
+      <w:r>
+        <w:t>Logística</w:t>
+      </w:r>
+    </w:p>
+    <w:p>
+      <w:pPr>
+        <w:spacing w:line="360" w:lineRule="auto"/>
+        <w:rPr>
+          <w:rFonts w:ascii="Times New Roman" w:hAnsi="Times New Roman" w:cs="Times New Roman"/>
+          <w:sz w:val="24"/>
+          <w:szCs w:val="24"/>
+        </w:rPr>
+      </w:pPr>
+      <w:r>
+        <w:rPr>
+          <w:rFonts w:ascii="Times New Roman" w:hAnsi="Times New Roman" w:cs="Times New Roman"/>
+          <w:sz w:val="24"/>
+          <w:szCs w:val="24"/>
+        </w:rPr>
+        <w:t xml:space="preserve">Para </w:t>
+      </w:r>
+      <w:r>
+        <w:rPr>
+          <w:rFonts w:ascii="Times New Roman" w:hAnsi="Times New Roman" w:cs="Times New Roman"/>
+          <w:sz w:val="24"/>
+          <w:szCs w:val="24"/>
+        </w:rPr>
+        <w:t>e</w:t>
+      </w:r>
+      <w:r>
+        <w:rPr>
+          <w:rFonts w:ascii="Times New Roman" w:hAnsi="Times New Roman" w:cs="Times New Roman"/>
+          <w:sz w:val="24"/>
+          <w:szCs w:val="24"/>
+        </w:rPr>
+        <w:t>ste caso en particular, debemos también desplegar en un nodo de procesamiento un componente que ejecute las tareas de la Logística para el sistema de la máquina de café. Es por esto por lo que:</w:t>
+      </w:r>
+    </w:p>
+    <w:p>
+      <w:pPr>
+        <w:pStyle w:val="ListParagraph"/>
+        <w:numPr>
+          <w:ilvl w:val="0"/>
+          <w:numId w:val="12"/>
+        </w:numPr>
+        <w:spacing w:line="360" w:lineRule="auto"/>
+        <w:rPr>
+          <w:rFonts w:ascii="Times New Roman" w:hAnsi="Times New Roman" w:cs="Times New Roman"/>
+          <w:sz w:val="24"/>
+          <w:szCs w:val="24"/>
+        </w:rPr>
+      </w:pPr>
+      <w:r>
+        <w:rPr>
+          <w:rFonts w:ascii="Times New Roman" w:hAnsi="Times New Roman" w:cs="Times New Roman"/>
+          <w:sz w:val="24"/>
+          <w:szCs w:val="24"/>
+        </w:rPr>
+        <w:lastRenderedPageBreak/>
+        <w:t>Se debe configurar correctamente el archivo .</w:t>
+      </w:r>
+      <w:proofErr w:type="spellStart"/>
+      <w:r>
+        <w:rPr>
+          <w:rFonts w:ascii="Times New Roman" w:hAnsi="Times New Roman" w:cs="Times New Roman"/>
+          <w:sz w:val="24"/>
+          <w:szCs w:val="24"/>
+        </w:rPr>
+        <w:t>cfg</w:t>
+      </w:r>
+      <w:proofErr w:type="spellEnd"/>
+      <w:r>
+        <w:rPr>
+          <w:rFonts w:ascii="Times New Roman" w:hAnsi="Times New Roman" w:cs="Times New Roman"/>
+          <w:sz w:val="24"/>
+          <w:szCs w:val="24"/>
+        </w:rPr>
+        <w:t xml:space="preserve"> del componente de logística el cual contendrá la información necesaria para los servicios de intercomunicación. Por esto que la IP mostrada representa la máquina hgrid13 y se desplegará a través del puerto 12350.</w:t>
+      </w:r>
+    </w:p>
+    <w:p>
+      <w:pPr>
+        <w:spacing w:line="360" w:lineRule="auto"/>
+        <w:jc w:val="center"/>
+        <w:rPr>
+          <w:rFonts w:ascii="Times New Roman" w:hAnsi="Times New Roman" w:cs="Times New Roman"/>
+          <w:sz w:val="24"/>
+          <w:szCs w:val="24"/>
+        </w:rPr>
+      </w:pPr>
+      <w:r>
+        <w:rPr>
+          <w:rFonts w:ascii="Times New Roman" w:hAnsi="Times New Roman" w:cs="Times New Roman"/>
+          <w:sz w:val="24"/>
+          <w:szCs w:val="24"/>
+        </w:rPr>
+        <w:drawing>
+          <wp:inline distT="0" distB="0" distL="0" distR="0" wp14:anchorId="19983A09" wp14:editId="6D7A239F">
+            <wp:extent cx="5153744" cy="924054"/>
+            <wp:effectExtent l="0" t="0" r="8890" b="9525"/>
+            <wp:docPr id="606851429" name="Picture 1" descr="A picture containing text, screenshot, font, line&#10;&#10;Description automatically generated"/>
+            <wp:cNvGraphicFramePr>
+              <a:graphicFrameLocks xmlns:a="http://schemas.openxmlformats.org/drawingml/2006/main" noChangeAspect="1"/>
+            </wp:cNvGraphicFramePr>
+            <a:graphic xmlns:a="http://schemas.openxmlformats.org/drawingml/2006/main">
+              <a:graphicData uri="http://schemas.openxmlformats.org/drawingml/2006/picture">
+                <pic:pic xmlns:pic="http://schemas.openxmlformats.org/drawingml/2006/picture">
+                  <pic:nvPicPr>
+                    <pic:cNvPr id="606851429" name="Picture 1" descr="A picture containing text, screenshot, font, line&#10;&#10;Description automatically generated"/>
+                    <pic:cNvPicPr/>
+                  </pic:nvPicPr>
+                  <pic:blipFill>
+                    <a:blip r:embed="rId31"/>
+                    <a:stretch>
+                      <a:fillRect/>
+                    </a:stretch>
+                  </pic:blipFill>
+                  <pic:spPr>
+                    <a:xfrm>
+                      <a:off x="0" y="0"/>
+                      <a:ext cx="5153744" cy="924054"/>
+                    </a:xfrm>
+                    <a:prstGeom prst="rect">
+                      <a:avLst/>
+                    </a:prstGeom>
+                  </pic:spPr>
+                </pic:pic>
+              </a:graphicData>
+            </a:graphic>
+          </wp:inline>
+        </w:drawing>
+      </w:r>
+    </w:p>
+    <w:p>
+      <w:pPr>
+        <w:pStyle w:val="ListParagraph"/>
+        <w:numPr>
+          <w:ilvl w:val="0"/>
+          <w:numId w:val="12"/>
+        </w:numPr>
+        <w:spacing w:line="360" w:lineRule="auto"/>
+        <w:rPr>
+          <w:rFonts w:ascii="Times New Roman" w:hAnsi="Times New Roman" w:cs="Times New Roman"/>
+          <w:sz w:val="24"/>
+          <w:szCs w:val="24"/>
+        </w:rPr>
+      </w:pPr>
+      <w:r>
+        <w:rPr>
+          <w:rFonts w:ascii="Times New Roman" w:hAnsi="Times New Roman" w:cs="Times New Roman"/>
+          <w:sz w:val="24"/>
+          <w:szCs w:val="24"/>
+        </w:rPr>
+        <w:t xml:space="preserve">Así mismo, deberá enviarse sus ejecutables comprimidos a través de </w:t>
+      </w:r>
+      <w:proofErr w:type="spellStart"/>
+      <w:r>
+        <w:rPr>
+          <w:rFonts w:ascii="Times New Roman" w:hAnsi="Times New Roman" w:cs="Times New Roman"/>
+          <w:sz w:val="24"/>
+          <w:szCs w:val="24"/>
+        </w:rPr>
+        <w:t>scp</w:t>
+      </w:r>
+      <w:proofErr w:type="spellEnd"/>
+      <w:r>
+        <w:rPr>
+          <w:rFonts w:ascii="Times New Roman" w:hAnsi="Times New Roman" w:cs="Times New Roman"/>
+          <w:sz w:val="24"/>
+          <w:szCs w:val="24"/>
+        </w:rPr>
+        <w:t xml:space="preserve"> a la ruta </w:t>
+      </w:r>
+      <w:proofErr w:type="spellStart"/>
+      <w:r>
+        <w:rPr>
+          <w:rFonts w:ascii="Times New Roman" w:hAnsi="Times New Roman" w:cs="Times New Roman"/>
+          <w:b/>
+          <w:bCs/>
+          <w:sz w:val="24"/>
+          <w:szCs w:val="24"/>
+        </w:rPr>
+        <w:t>ci</w:t>
+      </w:r>
+      <w:proofErr w:type="spellEnd"/>
+      <w:r>
+        <w:rPr>
+          <w:rFonts w:ascii="Times New Roman" w:hAnsi="Times New Roman" w:cs="Times New Roman"/>
+          <w:b/>
+          <w:bCs/>
+          <w:sz w:val="24"/>
+          <w:szCs w:val="24"/>
+        </w:rPr>
+        <w:t>-cd-</w:t>
+      </w:r>
+      <w:proofErr w:type="spellStart"/>
+      <w:r>
+        <w:rPr>
+          <w:rFonts w:ascii="Times New Roman" w:hAnsi="Times New Roman" w:cs="Times New Roman"/>
+          <w:b/>
+          <w:bCs/>
+          <w:sz w:val="24"/>
+          <w:szCs w:val="24"/>
+        </w:rPr>
+        <w:t>coffee</w:t>
+      </w:r>
+      <w:proofErr w:type="spellEnd"/>
+      <w:r>
+        <w:rPr>
+          <w:rFonts w:ascii="Times New Roman" w:hAnsi="Times New Roman" w:cs="Times New Roman"/>
+          <w:b/>
+          <w:bCs/>
+          <w:sz w:val="24"/>
+          <w:szCs w:val="24"/>
+        </w:rPr>
+        <w:t xml:space="preserve">-machine </w:t>
+      </w:r>
+      <w:r>
+        <w:rPr>
+          <w:rFonts w:ascii="Times New Roman" w:hAnsi="Times New Roman" w:cs="Times New Roman"/>
+          <w:sz w:val="24"/>
+          <w:szCs w:val="24"/>
+        </w:rPr>
+        <w:t>y después descomprimir.</w:t>
+      </w:r>
+    </w:p>
+    <w:p>
+      <w:pPr>
+        <w:spacing w:line="360" w:lineRule="auto"/>
+        <w:rPr>
+          <w:rFonts w:ascii="Times New Roman" w:hAnsi="Times New Roman" w:cs="Times New Roman"/>
+          <w:sz w:val="24"/>
+          <w:szCs w:val="24"/>
+        </w:rPr>
+      </w:pPr>
+      <w:r>
+        <w:rPr>
+          <w:rFonts w:ascii="Times New Roman" w:hAnsi="Times New Roman" w:cs="Times New Roman"/>
+          <w:sz w:val="24"/>
+          <w:szCs w:val="24"/>
+        </w:rPr>
+        <w:drawing>
+          <wp:inline distT="0" distB="0" distL="0" distR="0" wp14:anchorId="10CF5A48" wp14:editId="5AB51B7F">
+            <wp:extent cx="5612130" cy="836295"/>
+            <wp:effectExtent l="0" t="0" r="7620" b="1905"/>
+            <wp:docPr id="298856534" name="Picture 1"/>
+            <wp:cNvGraphicFramePr>
+              <a:graphicFrameLocks xmlns:a="http://schemas.openxmlformats.org/drawingml/2006/main" noChangeAspect="1"/>
+            </wp:cNvGraphicFramePr>
+            <a:graphic xmlns:a="http://schemas.openxmlformats.org/drawingml/2006/main">
+              <a:graphicData uri="http://schemas.openxmlformats.org/drawingml/2006/picture">
+                <pic:pic xmlns:pic="http://schemas.openxmlformats.org/drawingml/2006/picture">
+                  <pic:nvPicPr>
+                    <pic:cNvPr id="298856534" name=""/>
+                    <pic:cNvPicPr/>
+                  </pic:nvPicPr>
+                  <pic:blipFill>
+                    <a:blip r:embed="rId32"/>
+                    <a:stretch>
+                      <a:fillRect/>
+                    </a:stretch>
+                  </pic:blipFill>
+                  <pic:spPr>
+                    <a:xfrm>
+                      <a:off x="0" y="0"/>
+                      <a:ext cx="5612130" cy="836295"/>
+                    </a:xfrm>
+                    <a:prstGeom prst="rect">
+                      <a:avLst/>
+                    </a:prstGeom>
+                  </pic:spPr>
+                </pic:pic>
+              </a:graphicData>
+            </a:graphic>
+          </wp:inline>
+        </w:drawing>
+      </w:r>
+    </w:p>
+    <w:p>
+      <w:pPr>
+        <w:pStyle w:val="NoSpacing"/>
+        <w:numPr>
+          <w:ilvl w:val="0"/>
+          <w:numId w:val="12"/>
+        </w:numPr>
+      </w:pPr>
+      <w:r>
+        <w:t>Una vez en la carpeta, se deberá de ejecutar el siguiente comando para lograr compilar y correr el archivo</w:t>
+      </w:r>
+    </w:p>
+    <w:p>
+      <w:pPr>
+        <w:pStyle w:val="NoSpacing"/>
+        <w:ind w:firstLine="0"/>
+        <w:jc w:val="center"/>
+      </w:pPr>
+      <w:r>
+        <w:t>java -</w:t>
+      </w:r>
+      <w:proofErr w:type="spellStart"/>
+      <w:r>
+        <w:t>cp</w:t>
+      </w:r>
+      <w:proofErr w:type="spellEnd"/>
+      <w:r>
+        <w:t xml:space="preserve"> </w:t>
+      </w:r>
+      <w:proofErr w:type="gramStart"/>
+      <w:r>
+        <w:t>"./</w:t>
+      </w:r>
+      <w:proofErr w:type="gramEnd"/>
+      <w:r>
+        <w:t xml:space="preserve">*" </w:t>
+      </w:r>
+      <w:proofErr w:type="spellStart"/>
+      <w:r>
+        <w:t>CmLogistics</w:t>
+      </w:r>
+      <w:proofErr w:type="spellEnd"/>
+    </w:p>
+    <w:p>
+      <w:pPr>
+        <w:pStyle w:val="Heading1"/>
+        <w:ind w:firstLine="0"/>
+      </w:pPr>
+      <w:r>
+        <w:t>Despliegue Bodega Central</w:t>
+      </w:r>
+    </w:p>
+    <w:p>
+      <w:pPr>
+        <w:rPr>
+          <w:rFonts w:ascii="Times New Roman" w:hAnsi="Times New Roman" w:cs="Times New Roman"/>
+          <w:sz w:val="24"/>
+          <w:szCs w:val="24"/>
+        </w:rPr>
+      </w:pPr>
+      <w:r>
+        <w:rPr>
+          <w:rFonts w:ascii="Times New Roman" w:hAnsi="Times New Roman" w:cs="Times New Roman"/>
+          <w:sz w:val="24"/>
+          <w:szCs w:val="24"/>
+        </w:rPr>
+        <w:t>Una vez ejecutado el componente de Log</w:t>
+      </w:r>
+      <w:r>
+        <w:rPr>
+          <w:rFonts w:ascii="Times New Roman" w:hAnsi="Times New Roman" w:cs="Times New Roman"/>
+          <w:sz w:val="24"/>
+          <w:szCs w:val="24"/>
+        </w:rPr>
+        <w:t>í</w:t>
+      </w:r>
+      <w:r>
+        <w:rPr>
+          <w:rFonts w:ascii="Times New Roman" w:hAnsi="Times New Roman" w:cs="Times New Roman"/>
+          <w:sz w:val="24"/>
+          <w:szCs w:val="24"/>
+        </w:rPr>
+        <w:t>stica, debe ejecutarse el componente de Bodega Central para que pueda usar el componente anteriormente descrito, Por tanto:</w:t>
+      </w:r>
+    </w:p>
+    <w:p>
+      <w:pPr>
+        <w:pStyle w:val="ListParagraph"/>
+        <w:numPr>
+          <w:ilvl w:val="0"/>
+          <w:numId w:val="14"/>
+        </w:numPr>
+        <w:rPr>
+          <w:rFonts w:ascii="Times New Roman" w:hAnsi="Times New Roman" w:cs="Times New Roman"/>
+          <w:sz w:val="24"/>
+          <w:szCs w:val="24"/>
+        </w:rPr>
+      </w:pPr>
+      <w:r>
+        <w:rPr>
+          <w:rFonts w:ascii="Times New Roman" w:hAnsi="Times New Roman" w:cs="Times New Roman"/>
+          <w:sz w:val="24"/>
+          <w:szCs w:val="24"/>
+        </w:rPr>
+        <w:t>Configuramos el archivo .</w:t>
+      </w:r>
+      <w:proofErr w:type="spellStart"/>
+      <w:r>
+        <w:rPr>
+          <w:rFonts w:ascii="Times New Roman" w:hAnsi="Times New Roman" w:cs="Times New Roman"/>
+          <w:sz w:val="24"/>
+          <w:szCs w:val="24"/>
+        </w:rPr>
+        <w:t>cfg</w:t>
+      </w:r>
+      <w:proofErr w:type="spellEnd"/>
+      <w:r>
+        <w:rPr>
+          <w:rFonts w:ascii="Times New Roman" w:hAnsi="Times New Roman" w:cs="Times New Roman"/>
+          <w:sz w:val="24"/>
+          <w:szCs w:val="24"/>
+        </w:rPr>
+        <w:t xml:space="preserve"> de este componente ingresando la IP de la máquina en la que será desplegada para habilitar servicios de comunicación, en este caso como es la máquina hgrid14, su IP es </w:t>
+      </w:r>
+      <w:r>
+        <w:rPr>
+          <w:rFonts w:ascii="Times New Roman" w:hAnsi="Times New Roman" w:cs="Times New Roman"/>
+          <w:sz w:val="24"/>
+          <w:szCs w:val="24"/>
+        </w:rPr>
+        <w:t>192.168.131.54</w:t>
+      </w:r>
+      <w:r>
+        <w:rPr>
+          <w:rFonts w:ascii="Times New Roman" w:hAnsi="Times New Roman" w:cs="Times New Roman"/>
+          <w:sz w:val="24"/>
+          <w:szCs w:val="24"/>
+        </w:rPr>
+        <w:t xml:space="preserve"> y el puerto por el que se desplegará es el 12350</w:t>
+      </w:r>
+    </w:p>
+    <w:p>
+      <w:pPr>
+        <w:jc w:val="center"/>
+        <w:rPr>
+          <w:rFonts w:ascii="Times New Roman" w:hAnsi="Times New Roman" w:cs="Times New Roman"/>
+          <w:sz w:val="24"/>
+          <w:szCs w:val="24"/>
+        </w:rPr>
+      </w:pPr>
+      <w:r>
+        <w:rPr>
+          <w:rFonts w:ascii="Times New Roman" w:hAnsi="Times New Roman" w:cs="Times New Roman"/>
+          <w:sz w:val="24"/>
+          <w:szCs w:val="24"/>
+        </w:rPr>
+        <w:drawing>
+          <wp:inline distT="0" distB="0" distL="0" distR="0" wp14:anchorId="144E90D4" wp14:editId="2516CD5D">
+            <wp:extent cx="4848902" cy="1629002"/>
+            <wp:effectExtent l="0" t="0" r="8890" b="9525"/>
+            <wp:docPr id="1821896220" name="Picture 1"/>
+            <wp:cNvGraphicFramePr>
+              <a:graphicFrameLocks xmlns:a="http://schemas.openxmlformats.org/drawingml/2006/main" noChangeAspect="1"/>
+            </wp:cNvGraphicFramePr>
+            <a:graphic xmlns:a="http://schemas.openxmlformats.org/drawingml/2006/main">
+              <a:graphicData uri="http://schemas.openxmlformats.org/drawingml/2006/picture">
+                <pic:pic xmlns:pic="http://schemas.openxmlformats.org/drawingml/2006/picture">
+                  <pic:nvPicPr>
+                    <pic:cNvPr id="1821896220" name=""/>
+                    <pic:cNvPicPr/>
+                  </pic:nvPicPr>
+                  <pic:blipFill>
+                    <a:blip r:embed="rId33"/>
+                    <a:stretch>
+                      <a:fillRect/>
+                    </a:stretch>
+                  </pic:blipFill>
+                  <pic:spPr>
+                    <a:xfrm>
+                      <a:off x="0" y="0"/>
+                      <a:ext cx="4848902" cy="1629002"/>
+                    </a:xfrm>
+                    <a:prstGeom prst="rect">
+                      <a:avLst/>
+                    </a:prstGeom>
+                  </pic:spPr>
+                </pic:pic>
+              </a:graphicData>
+            </a:graphic>
+          </wp:inline>
+        </w:drawing>
+      </w:r>
+    </w:p>
+    <w:p>
+      <w:pPr>
+        <w:pStyle w:val="ListParagraph"/>
+        <w:numPr>
+          <w:ilvl w:val="0"/>
+          <w:numId w:val="14"/>
+        </w:numPr>
+        <w:rPr>
+          <w:rFonts w:ascii="Times New Roman" w:hAnsi="Times New Roman" w:cs="Times New Roman"/>
+          <w:sz w:val="24"/>
+          <w:szCs w:val="24"/>
+        </w:rPr>
+      </w:pPr>
+      <w:r>
+        <w:rPr>
+          <w:rFonts w:ascii="Times New Roman" w:hAnsi="Times New Roman" w:cs="Times New Roman"/>
+          <w:sz w:val="24"/>
+          <w:szCs w:val="24"/>
+        </w:rPr>
+        <w:lastRenderedPageBreak/>
+        <w:t>Una vez compilado, comprimimos la carpeta /</w:t>
+      </w:r>
+      <w:proofErr w:type="spellStart"/>
+      <w:r>
+        <w:rPr>
+          <w:rFonts w:ascii="Times New Roman" w:hAnsi="Times New Roman" w:cs="Times New Roman"/>
+          <w:sz w:val="24"/>
+          <w:szCs w:val="24"/>
+        </w:rPr>
+        <w:t>libs</w:t>
+      </w:r>
+      <w:proofErr w:type="spellEnd"/>
+      <w:r>
+        <w:rPr>
+          <w:rFonts w:ascii="Times New Roman" w:hAnsi="Times New Roman" w:cs="Times New Roman"/>
+          <w:sz w:val="24"/>
+          <w:szCs w:val="24"/>
+        </w:rPr>
+        <w:t xml:space="preserve"> que se encuentra en /</w:t>
+      </w:r>
+      <w:proofErr w:type="spellStart"/>
+      <w:r>
+        <w:rPr>
+          <w:rFonts w:ascii="Times New Roman" w:hAnsi="Times New Roman" w:cs="Times New Roman"/>
+          <w:sz w:val="24"/>
+          <w:szCs w:val="24"/>
+        </w:rPr>
+        <w:t>build</w:t>
+      </w:r>
+      <w:proofErr w:type="spellEnd"/>
+      <w:r>
+        <w:rPr>
+          <w:rFonts w:ascii="Times New Roman" w:hAnsi="Times New Roman" w:cs="Times New Roman"/>
+          <w:sz w:val="24"/>
+          <w:szCs w:val="24"/>
+        </w:rPr>
+        <w:t xml:space="preserve"> y la enviamos a través de </w:t>
+      </w:r>
+      <w:proofErr w:type="spellStart"/>
+      <w:r>
+        <w:rPr>
+          <w:rFonts w:ascii="Times New Roman" w:hAnsi="Times New Roman" w:cs="Times New Roman"/>
+          <w:sz w:val="24"/>
+          <w:szCs w:val="24"/>
+        </w:rPr>
+        <w:t>scp</w:t>
+      </w:r>
+      <w:proofErr w:type="spellEnd"/>
+      <w:r>
+        <w:rPr>
+          <w:rFonts w:ascii="Times New Roman" w:hAnsi="Times New Roman" w:cs="Times New Roman"/>
+          <w:sz w:val="24"/>
+          <w:szCs w:val="24"/>
+        </w:rPr>
+        <w:t xml:space="preserve"> a la máquina hgrid14 al directorio </w:t>
+      </w:r>
+      <w:proofErr w:type="spellStart"/>
+      <w:r>
+        <w:rPr>
+          <w:rFonts w:ascii="Times New Roman" w:hAnsi="Times New Roman" w:cs="Times New Roman"/>
+          <w:b/>
+          <w:bCs/>
+          <w:sz w:val="24"/>
+          <w:szCs w:val="24"/>
+        </w:rPr>
+        <w:t>ci</w:t>
+      </w:r>
+      <w:proofErr w:type="spellEnd"/>
+      <w:r>
+        <w:rPr>
+          <w:rFonts w:ascii="Times New Roman" w:hAnsi="Times New Roman" w:cs="Times New Roman"/>
+          <w:b/>
+          <w:bCs/>
+          <w:sz w:val="24"/>
+          <w:szCs w:val="24"/>
+        </w:rPr>
+        <w:t>-cd-</w:t>
+      </w:r>
+      <w:proofErr w:type="spellStart"/>
+      <w:r>
+        <w:rPr>
+          <w:rFonts w:ascii="Times New Roman" w:hAnsi="Times New Roman" w:cs="Times New Roman"/>
+          <w:b/>
+          <w:bCs/>
+          <w:sz w:val="24"/>
+          <w:szCs w:val="24"/>
+        </w:rPr>
+        <w:t>coffee</w:t>
+      </w:r>
+      <w:proofErr w:type="spellEnd"/>
+      <w:r>
+        <w:rPr>
+          <w:rFonts w:ascii="Times New Roman" w:hAnsi="Times New Roman" w:cs="Times New Roman"/>
+          <w:b/>
+          <w:bCs/>
+          <w:sz w:val="24"/>
+          <w:szCs w:val="24"/>
+        </w:rPr>
+        <w:t xml:space="preserve">-machine </w:t>
+      </w:r>
+      <w:r>
+        <w:rPr>
+          <w:rFonts w:ascii="Times New Roman" w:hAnsi="Times New Roman" w:cs="Times New Roman"/>
+          <w:sz w:val="24"/>
+          <w:szCs w:val="24"/>
+        </w:rPr>
+        <w:t>y eventualmente la descomprimimos</w:t>
+      </w:r>
+    </w:p>
+    <w:p>
+      <w:pPr>
+        <w:rPr>
+          <w:rFonts w:ascii="Times New Roman" w:hAnsi="Times New Roman" w:cs="Times New Roman"/>
+          <w:sz w:val="24"/>
+          <w:szCs w:val="24"/>
+        </w:rPr>
+      </w:pPr>
+      <w:r>
+        <w:rPr>
+          <w:rFonts w:ascii="Times New Roman" w:hAnsi="Times New Roman" w:cs="Times New Roman"/>
+          <w:sz w:val="24"/>
+          <w:szCs w:val="24"/>
+        </w:rPr>
+        <w:drawing>
+          <wp:inline distT="0" distB="0" distL="0" distR="0" wp14:anchorId="23689D33" wp14:editId="4D69CC1F">
+            <wp:extent cx="5612130" cy="648970"/>
+            <wp:effectExtent l="0" t="0" r="7620" b="0"/>
+            <wp:docPr id="1429890974" name="Picture 1"/>
+            <wp:cNvGraphicFramePr>
+              <a:graphicFrameLocks xmlns:a="http://schemas.openxmlformats.org/drawingml/2006/main" noChangeAspect="1"/>
+            </wp:cNvGraphicFramePr>
+            <a:graphic xmlns:a="http://schemas.openxmlformats.org/drawingml/2006/main">
+              <a:graphicData uri="http://schemas.openxmlformats.org/drawingml/2006/picture">
+                <pic:pic xmlns:pic="http://schemas.openxmlformats.org/drawingml/2006/picture">
+                  <pic:nvPicPr>
+                    <pic:cNvPr id="1429890974" name=""/>
+                    <pic:cNvPicPr/>
+                  </pic:nvPicPr>
+                  <pic:blipFill>
+                    <a:blip r:embed="rId34"/>
+                    <a:stretch>
+                      <a:fillRect/>
+                    </a:stretch>
+                  </pic:blipFill>
+                  <pic:spPr>
+                    <a:xfrm>
+                      <a:off x="0" y="0"/>
+                      <a:ext cx="5612130" cy="648970"/>
+                    </a:xfrm>
+                    <a:prstGeom prst="rect">
+                      <a:avLst/>
+                    </a:prstGeom>
+                  </pic:spPr>
+                </pic:pic>
+              </a:graphicData>
+            </a:graphic>
+          </wp:inline>
+        </w:drawing>
+      </w:r>
+    </w:p>
+    <w:p>
+      <w:pPr>
+        <w:pStyle w:val="NoSpacing"/>
+        <w:numPr>
+          <w:ilvl w:val="0"/>
+          <w:numId w:val="14"/>
+        </w:numPr>
+      </w:pPr>
+      <w:r>
+        <w:t xml:space="preserve">Una vez en la carpeta, se deberá de ejecutar el siguiente comando para lograr correr </w:t>
+      </w:r>
+      <w:r>
+        <w:t>los ejecutables</w:t>
+      </w:r>
+    </w:p>
+    <w:p>
+      <w:pPr>
+        <w:pStyle w:val="NoSpacing"/>
+        <w:ind w:firstLine="0"/>
+        <w:jc w:val="center"/>
+      </w:pPr>
+      <w:r>
+        <w:t>java -</w:t>
+      </w:r>
+      <w:proofErr w:type="spellStart"/>
+      <w:r>
+        <w:t>cp</w:t>
+      </w:r>
+      <w:proofErr w:type="spellEnd"/>
+      <w:r>
+        <w:t xml:space="preserve"> </w:t>
+      </w:r>
+      <w:proofErr w:type="gramStart"/>
+      <w:r>
+        <w:t>"./</w:t>
+      </w:r>
+      <w:proofErr w:type="gramEnd"/>
+      <w:r>
+        <w:t xml:space="preserve">*" </w:t>
+      </w:r>
+      <w:proofErr w:type="spellStart"/>
+      <w:r>
+        <w:t>BodegaCentral</w:t>
+      </w:r>
+      <w:proofErr w:type="spellEnd"/>
+    </w:p>
+    <w:p>
+      <w:pPr>
+        <w:pStyle w:val="Heading1"/>
+        <w:ind w:firstLine="0"/>
+      </w:pPr>
+      <w:r>
+        <w:t>Implementación patrones de arquitectura</w:t>
+      </w:r>
+    </w:p>
+    <w:p>
+      <w:pPr>
+        <w:pStyle w:val="Heading2"/>
+        <w:rPr>
+          <w:rFonts w:ascii="Times New Roman" w:hAnsi="Times New Roman" w:cs="Times New Roman"/>
+          <w:b/>
+          <w:bCs/>
+          <w:color w:val="auto"/>
+        </w:rPr>
+      </w:pPr>
+      <w:r>
+        <w:rPr>
+          <w:rFonts w:ascii="Times New Roman" w:hAnsi="Times New Roman" w:cs="Times New Roman"/>
+          <w:b/>
+          <w:bCs/>
+          <w:color w:val="auto"/>
+        </w:rPr>
+        <w:t>Despliegue</w:t>
+      </w:r>
+      <w:r>
+        <w:rPr>
+          <w:rFonts w:ascii="Times New Roman" w:hAnsi="Times New Roman" w:cs="Times New Roman"/>
+          <w:b/>
+          <w:bCs/>
+          <w:color w:val="auto"/>
+        </w:rPr>
+        <w:t xml:space="preserve"> </w:t>
+      </w:r>
+      <w:proofErr w:type="spellStart"/>
+      <w:r>
+        <w:rPr>
+          <w:rFonts w:ascii="Times New Roman" w:hAnsi="Times New Roman" w:cs="Times New Roman"/>
+          <w:b/>
+          <w:bCs/>
+          <w:color w:val="auto"/>
+        </w:rPr>
+        <w:t>Broker</w:t>
+      </w:r>
+      <w:proofErr w:type="spellEnd"/>
+    </w:p>
+    <w:p>
+      <w:pPr>
+        <w:spacing w:line="360" w:lineRule="auto"/>
+        <w:rPr>
+          <w:rFonts w:ascii="Times New Roman" w:hAnsi="Times New Roman" w:cs="Times New Roman"/>
+          <w:sz w:val="24"/>
+          <w:szCs w:val="24"/>
+        </w:rPr>
+      </w:pPr>
+      <w:r>
+        <w:rPr>
+          <w:rFonts w:ascii="Times New Roman" w:hAnsi="Times New Roman" w:cs="Times New Roman"/>
+          <w:sz w:val="24"/>
+          <w:szCs w:val="24"/>
+        </w:rPr>
+        <w:t xml:space="preserve">Para el despliegue del </w:t>
+      </w:r>
+      <w:proofErr w:type="spellStart"/>
+      <w:r>
+        <w:rPr>
+          <w:rFonts w:ascii="Times New Roman" w:hAnsi="Times New Roman" w:cs="Times New Roman"/>
+          <w:sz w:val="24"/>
+          <w:szCs w:val="24"/>
+        </w:rPr>
+        <w:t>Broker</w:t>
+      </w:r>
+      <w:proofErr w:type="spellEnd"/>
+      <w:r>
+        <w:rPr>
+          <w:rFonts w:ascii="Times New Roman" w:hAnsi="Times New Roman" w:cs="Times New Roman"/>
+          <w:sz w:val="24"/>
+          <w:szCs w:val="24"/>
+        </w:rPr>
+        <w:t xml:space="preserve"> se siguen los </w:t>
+      </w:r>
+      <w:r>
+        <w:rPr>
+          <w:rFonts w:ascii="Times New Roman" w:hAnsi="Times New Roman" w:cs="Times New Roman"/>
+          <w:sz w:val="24"/>
+          <w:szCs w:val="24"/>
+        </w:rPr>
+        <w:t>mismos pasos</w:t>
+      </w:r>
+      <w:r>
+        <w:rPr>
+          <w:rFonts w:ascii="Times New Roman" w:hAnsi="Times New Roman" w:cs="Times New Roman"/>
+          <w:sz w:val="24"/>
+          <w:szCs w:val="24"/>
+        </w:rPr>
+        <w:t xml:space="preserve"> para los demás componentes, exceptuando que para este caso el </w:t>
+      </w:r>
+      <w:proofErr w:type="spellStart"/>
+      <w:r>
+        <w:rPr>
+          <w:rFonts w:ascii="Times New Roman" w:hAnsi="Times New Roman" w:cs="Times New Roman"/>
+          <w:sz w:val="24"/>
+          <w:szCs w:val="24"/>
+        </w:rPr>
+        <w:t>Broker</w:t>
+      </w:r>
+      <w:proofErr w:type="spellEnd"/>
+      <w:r>
+        <w:rPr>
+          <w:rFonts w:ascii="Times New Roman" w:hAnsi="Times New Roman" w:cs="Times New Roman"/>
+          <w:sz w:val="24"/>
+          <w:szCs w:val="24"/>
+        </w:rPr>
+        <w:t xml:space="preserve"> se desplegará en la máquina hgrid5 por medio del puerto </w:t>
+      </w:r>
+      <w:r>
+        <w:rPr>
+          <w:rFonts w:ascii="Times New Roman" w:hAnsi="Times New Roman" w:cs="Times New Roman"/>
+          <w:sz w:val="24"/>
+          <w:szCs w:val="24"/>
+        </w:rPr>
+        <w:t>12346</w:t>
+      </w:r>
+      <w:r>
+        <w:rPr>
+          <w:rFonts w:ascii="Times New Roman" w:hAnsi="Times New Roman" w:cs="Times New Roman"/>
+          <w:sz w:val="24"/>
+          <w:szCs w:val="24"/>
+        </w:rPr>
+        <w:t xml:space="preserve"> y posteriormente se ejecuta a través del comando</w:t>
+      </w:r>
+    </w:p>
+    <w:p>
+      <w:pPr>
+        <w:spacing w:line="360" w:lineRule="auto"/>
+        <w:jc w:val="center"/>
+        <w:rPr>
+          <w:rFonts w:ascii="Times New Roman" w:hAnsi="Times New Roman" w:cs="Times New Roman"/>
+          <w:sz w:val="24"/>
+          <w:szCs w:val="24"/>
+          <w:lang w:val="en-US"/>
+        </w:rPr>
+      </w:pPr>
+      <w:r>
+        <w:rPr>
+          <w:rFonts w:ascii="Times New Roman" w:hAnsi="Times New Roman" w:cs="Times New Roman"/>
+          <w:sz w:val="24"/>
+          <w:szCs w:val="24"/>
+          <w:lang w:val="en-US"/>
+        </w:rPr>
+        <w:t xml:space="preserve">java -cp </w:t>
+      </w:r>
+      <w:proofErr w:type="gramStart"/>
+      <w:r>
+        <w:rPr>
+          <w:rFonts w:ascii="Times New Roman" w:hAnsi="Times New Roman" w:cs="Times New Roman"/>
+          <w:sz w:val="24"/>
+          <w:szCs w:val="24"/>
+          <w:lang w:val="en-US"/>
+        </w:rPr>
+        <w:t>"./</w:t>
+      </w:r>
+      <w:proofErr w:type="gramEnd"/>
+      <w:r>
+        <w:rPr>
+          <w:rFonts w:ascii="Times New Roman" w:hAnsi="Times New Roman" w:cs="Times New Roman"/>
+          <w:sz w:val="24"/>
+          <w:szCs w:val="24"/>
+          <w:lang w:val="en-US"/>
+        </w:rPr>
+        <w:t xml:space="preserve">*" </w:t>
+      </w:r>
+      <w:proofErr w:type="spellStart"/>
+      <w:r>
+        <w:rPr>
+          <w:rFonts w:ascii="Times New Roman" w:hAnsi="Times New Roman" w:cs="Times New Roman"/>
+          <w:sz w:val="24"/>
+          <w:szCs w:val="24"/>
+          <w:lang w:val="en-US"/>
+        </w:rPr>
+        <w:t>MessageBroker</w:t>
+      </w:r>
+      <w:proofErr w:type="spellEnd"/>
+    </w:p>
+    <w:p>
+      <w:pPr>
+        <w:pStyle w:val="Heading2"/>
+        <w:spacing w:line="360" w:lineRule="auto"/>
+        <w:rPr>
+          <w:rFonts w:ascii="Times New Roman" w:hAnsi="Times New Roman" w:cs="Times New Roman"/>
+          <w:b/>
+          <w:bCs/>
+          <w:color w:val="auto"/>
+        </w:rPr>
+      </w:pPr>
+      <w:r>
+        <w:rPr>
+          <w:rFonts w:ascii="Times New Roman" w:hAnsi="Times New Roman" w:cs="Times New Roman"/>
+          <w:b/>
+          <w:bCs/>
+          <w:color w:val="auto"/>
+        </w:rPr>
+        <w:t xml:space="preserve">Uso patrón </w:t>
+      </w:r>
+      <w:proofErr w:type="spellStart"/>
+      <w:r>
+        <w:rPr>
+          <w:rFonts w:ascii="Times New Roman" w:hAnsi="Times New Roman" w:cs="Times New Roman"/>
+          <w:b/>
+          <w:bCs/>
+          <w:color w:val="auto"/>
+        </w:rPr>
+        <w:t>broker</w:t>
+      </w:r>
+      <w:proofErr w:type="spellEnd"/>
+    </w:p>
+    <w:p>
+      <w:pPr>
+        <w:spacing w:line="360" w:lineRule="auto"/>
+        <w:rPr>
+          <w:rFonts w:ascii="Times New Roman" w:hAnsi="Times New Roman" w:cs="Times New Roman"/>
+          <w:sz w:val="24"/>
+          <w:szCs w:val="24"/>
+        </w:rPr>
+      </w:pPr>
+      <w:r>
+        <w:rPr>
+          <w:rFonts w:ascii="Times New Roman" w:hAnsi="Times New Roman" w:cs="Times New Roman"/>
+          <w:sz w:val="24"/>
+          <w:szCs w:val="24"/>
+        </w:rPr>
+        <w:t xml:space="preserve">El patrón </w:t>
+      </w:r>
+      <w:proofErr w:type="spellStart"/>
+      <w:r>
+        <w:rPr>
+          <w:rFonts w:ascii="Times New Roman" w:hAnsi="Times New Roman" w:cs="Times New Roman"/>
+          <w:sz w:val="24"/>
+          <w:szCs w:val="24"/>
+        </w:rPr>
+        <w:t>broker</w:t>
+      </w:r>
+      <w:proofErr w:type="spellEnd"/>
+      <w:r>
+        <w:rPr>
+          <w:rFonts w:ascii="Times New Roman" w:hAnsi="Times New Roman" w:cs="Times New Roman"/>
+          <w:sz w:val="24"/>
+          <w:szCs w:val="24"/>
+        </w:rPr>
+        <w:t xml:space="preserve"> nos permite implementar una capa extra de disponibilidad sin sobrecargar el servidor central gracias a que este ejecutará las peticiones más importantes de las alarmas</w:t>
+      </w:r>
+      <w:r>
+        <w:rPr>
+          <w:rFonts w:ascii="Times New Roman" w:hAnsi="Times New Roman" w:cs="Times New Roman"/>
+          <w:sz w:val="24"/>
+          <w:szCs w:val="24"/>
+        </w:rPr>
+        <w:t xml:space="preserve"> sin que el servidor tenga que responder a todas individualmente, ya que todas estas peticiones pasarán primero por el </w:t>
+      </w:r>
+      <w:proofErr w:type="spellStart"/>
+      <w:r>
+        <w:rPr>
+          <w:rFonts w:ascii="Times New Roman" w:hAnsi="Times New Roman" w:cs="Times New Roman"/>
+          <w:sz w:val="24"/>
+          <w:szCs w:val="24"/>
+        </w:rPr>
+        <w:t>broker</w:t>
+      </w:r>
+      <w:proofErr w:type="spellEnd"/>
+      <w:r>
+        <w:rPr>
+          <w:rFonts w:ascii="Times New Roman" w:hAnsi="Times New Roman" w:cs="Times New Roman"/>
+          <w:sz w:val="24"/>
+          <w:szCs w:val="24"/>
+        </w:rPr>
+        <w:t xml:space="preserve"> ya que este </w:t>
+      </w:r>
+      <w:r>
+        <w:rPr>
+          <w:rFonts w:ascii="Times New Roman" w:hAnsi="Times New Roman" w:cs="Times New Roman"/>
+          <w:sz w:val="24"/>
+          <w:szCs w:val="24"/>
+        </w:rPr>
+        <w:t>está,</w:t>
+      </w:r>
+      <w:r>
+        <w:rPr>
+          <w:rFonts w:ascii="Times New Roman" w:hAnsi="Times New Roman" w:cs="Times New Roman"/>
+          <w:sz w:val="24"/>
+          <w:szCs w:val="24"/>
+        </w:rPr>
+        <w:t xml:space="preserve"> por tanto, conectado al servidor central a través de una interfaz provista de Alarmas</w:t>
+      </w:r>
+      <w:r>
+        <w:rPr>
+          <w:rFonts w:ascii="Times New Roman" w:hAnsi="Times New Roman" w:cs="Times New Roman"/>
+          <w:sz w:val="24"/>
+          <w:szCs w:val="24"/>
+        </w:rPr>
+        <w:t>. Así mismo, gracias a este, podemos implementar otro patrón el cual se detallará a continuación.</w:t>
+      </w:r>
+    </w:p>
+    <w:p>
+      <w:pPr>
+        <w:pStyle w:val="Heading2"/>
+        <w:spacing w:line="360" w:lineRule="auto"/>
+        <w:rPr>
+          <w:rFonts w:ascii="Times New Roman" w:hAnsi="Times New Roman" w:cs="Times New Roman"/>
+          <w:b/>
+          <w:bCs/>
+          <w:color w:val="auto"/>
+        </w:rPr>
+      </w:pPr>
+      <w:r>
+        <w:rPr>
+          <w:rFonts w:ascii="Times New Roman" w:hAnsi="Times New Roman" w:cs="Times New Roman"/>
+          <w:b/>
+          <w:bCs/>
+          <w:color w:val="auto"/>
+        </w:rPr>
+        <w:t xml:space="preserve">Uso patrón </w:t>
+      </w:r>
+      <w:proofErr w:type="spellStart"/>
+      <w:r>
+        <w:rPr>
+          <w:rFonts w:ascii="Times New Roman" w:hAnsi="Times New Roman" w:cs="Times New Roman"/>
+          <w:b/>
+          <w:bCs/>
+          <w:color w:val="auto"/>
+        </w:rPr>
+        <w:t>reliable</w:t>
+      </w:r>
+      <w:proofErr w:type="spellEnd"/>
+      <w:r>
+        <w:rPr>
+          <w:rFonts w:ascii="Times New Roman" w:hAnsi="Times New Roman" w:cs="Times New Roman"/>
+          <w:b/>
+          <w:bCs/>
+          <w:color w:val="auto"/>
+        </w:rPr>
+        <w:t xml:space="preserve"> </w:t>
+      </w:r>
+      <w:proofErr w:type="spellStart"/>
+      <w:r>
+        <w:rPr>
+          <w:rFonts w:ascii="Times New Roman" w:hAnsi="Times New Roman" w:cs="Times New Roman"/>
+          <w:b/>
+          <w:bCs/>
+          <w:color w:val="auto"/>
+        </w:rPr>
+        <w:t>messaging</w:t>
+      </w:r>
+      <w:proofErr w:type="spellEnd"/>
+      <w:r>
+        <w:rPr>
+          <w:rFonts w:ascii="Times New Roman" w:hAnsi="Times New Roman" w:cs="Times New Roman"/>
+          <w:b/>
+          <w:bCs/>
+          <w:color w:val="auto"/>
+        </w:rPr>
+        <w:t xml:space="preserve"> con persistencia</w:t>
+      </w:r>
+    </w:p>
+    <w:p>
+      <w:pPr>
+        <w:spacing w:line="360" w:lineRule="auto"/>
+        <w:rPr>
+          <w:rFonts w:ascii="Times New Roman" w:hAnsi="Times New Roman" w:cs="Times New Roman"/>
+          <w:sz w:val="24"/>
+          <w:szCs w:val="24"/>
+        </w:rPr>
+      </w:pPr>
+      <w:r>
+        <w:rPr>
+          <w:rFonts w:ascii="Times New Roman" w:hAnsi="Times New Roman" w:cs="Times New Roman"/>
+          <w:sz w:val="24"/>
+          <w:szCs w:val="24"/>
+        </w:rPr>
+        <w:t xml:space="preserve">Gracias al </w:t>
+      </w:r>
+      <w:proofErr w:type="spellStart"/>
+      <w:r>
+        <w:rPr>
+          <w:rFonts w:ascii="Times New Roman" w:hAnsi="Times New Roman" w:cs="Times New Roman"/>
+          <w:sz w:val="24"/>
+          <w:szCs w:val="24"/>
+        </w:rPr>
+        <w:t>broker</w:t>
+      </w:r>
+      <w:proofErr w:type="spellEnd"/>
+      <w:r>
+        <w:rPr>
+          <w:rFonts w:ascii="Times New Roman" w:hAnsi="Times New Roman" w:cs="Times New Roman"/>
+          <w:sz w:val="24"/>
+          <w:szCs w:val="24"/>
+        </w:rPr>
+        <w:t xml:space="preserve"> se puede aprovechar este nodo de procesamiento para ejecutar tareas de envío de mensajes y de persistencia en local, de modo </w:t>
+      </w:r>
+      <w:r>
+        <w:rPr>
+          <w:rFonts w:ascii="Times New Roman" w:hAnsi="Times New Roman" w:cs="Times New Roman"/>
+          <w:sz w:val="24"/>
+          <w:szCs w:val="24"/>
+        </w:rPr>
+        <w:t>que,</w:t>
+      </w:r>
+      <w:r>
+        <w:rPr>
+          <w:rFonts w:ascii="Times New Roman" w:hAnsi="Times New Roman" w:cs="Times New Roman"/>
+          <w:sz w:val="24"/>
+          <w:szCs w:val="24"/>
+        </w:rPr>
+        <w:t xml:space="preserve"> si una Alarma requiere ser enviada al servidor, </w:t>
+      </w:r>
+      <w:r>
+        <w:rPr>
+          <w:rFonts w:ascii="Times New Roman" w:hAnsi="Times New Roman" w:cs="Times New Roman"/>
+          <w:sz w:val="24"/>
+          <w:szCs w:val="24"/>
+        </w:rPr>
+        <w:t xml:space="preserve">pasará primero por el </w:t>
+      </w:r>
+      <w:proofErr w:type="spellStart"/>
+      <w:r>
+        <w:rPr>
+          <w:rFonts w:ascii="Times New Roman" w:hAnsi="Times New Roman" w:cs="Times New Roman"/>
+          <w:sz w:val="24"/>
+          <w:szCs w:val="24"/>
+        </w:rPr>
+        <w:t>broker</w:t>
+      </w:r>
+      <w:proofErr w:type="spellEnd"/>
+      <w:r>
+        <w:rPr>
+          <w:rFonts w:ascii="Times New Roman" w:hAnsi="Times New Roman" w:cs="Times New Roman"/>
+          <w:sz w:val="24"/>
+          <w:szCs w:val="24"/>
+        </w:rPr>
+        <w:t xml:space="preserve"> almacenándola en un archivo serializado que lleva por nombre </w:t>
+      </w:r>
+      <w:r>
+        <w:rPr>
+          <w:rFonts w:ascii="Times New Roman" w:hAnsi="Times New Roman" w:cs="Times New Roman"/>
+          <w:b/>
+          <w:bCs/>
+          <w:sz w:val="24"/>
+          <w:szCs w:val="24"/>
+        </w:rPr>
+        <w:t xml:space="preserve">alarmas.bd </w:t>
+      </w:r>
+      <w:r>
+        <w:rPr>
+          <w:rFonts w:ascii="Times New Roman" w:hAnsi="Times New Roman" w:cs="Times New Roman"/>
+          <w:sz w:val="24"/>
+          <w:szCs w:val="24"/>
+        </w:rPr>
+        <w:t>e inmediatamente enviando la alarma al servidor como se puede apreciar aquí:</w:t>
+      </w:r>
+    </w:p>
+    <w:p>
+      <w:pPr>
+        <w:spacing w:line="360" w:lineRule="auto"/>
+        <w:rPr>
+          <w:rFonts w:ascii="Times New Roman" w:hAnsi="Times New Roman" w:cs="Times New Roman"/>
+          <w:sz w:val="24"/>
+          <w:szCs w:val="24"/>
+        </w:rPr>
+      </w:pPr>
+    </w:p>
+    <w:p>
+      <w:pPr>
+        <w:shd w:val="clear" w:color="auto" w:fill="FFFFFF"/>
+        <w:spacing w:after="0" w:line="315" w:lineRule="atLeast"/>
+        <w:rPr>
+          <w:rFonts w:ascii="Consolas" w:eastAsia="Times New Roman" w:hAnsi="Consolas" w:cs="Times New Roman"/>
+          <w:color w:val="24292E"/>
+          <w:kern w:val="0"/>
+          <w:sz w:val="24"/>
+          <w:szCs w:val="24"/>
+          <w:lang w:eastAsia="es-CO"/>
+          <w14:ligatures w14:val="none"/>
+        </w:rPr>
+      </w:pPr>
+      <w:r>
+        <w:rPr>
+          <w:rFonts w:ascii="Consolas" w:eastAsia="Times New Roman" w:hAnsi="Consolas" w:cs="Times New Roman"/>
+          <w:color w:val="24292E"/>
+          <w:kern w:val="0"/>
+          <w:sz w:val="24"/>
+          <w:szCs w:val="24"/>
+          <w:lang w:eastAsia="es-CO"/>
+          <w14:ligatures w14:val="none"/>
+        </w:rPr>
+        <w:lastRenderedPageBreak/>
+        <w:t>    @</w:t>
+      </w:r>
+      <w:r>
+        <w:rPr>
+          <w:rFonts w:ascii="Consolas" w:eastAsia="Times New Roman" w:hAnsi="Consolas" w:cs="Times New Roman"/>
+          <w:color w:val="D73A49"/>
+          <w:kern w:val="0"/>
+          <w:sz w:val="24"/>
+          <w:szCs w:val="24"/>
+          <w:lang w:eastAsia="es-CO"/>
+          <w14:ligatures w14:val="none"/>
+        </w:rPr>
+        <w:t>Override</w:t>
+      </w:r>
+    </w:p>
+    <w:p>
+      <w:pPr>
+        <w:shd w:val="clear" w:color="auto" w:fill="FFFFFF"/>
+        <w:spacing w:after="0" w:line="315" w:lineRule="atLeast"/>
+        <w:rPr>
+          <w:rFonts w:ascii="Consolas" w:eastAsia="Times New Roman" w:hAnsi="Consolas" w:cs="Times New Roman"/>
+          <w:color w:val="24292E"/>
+          <w:kern w:val="0"/>
+          <w:sz w:val="24"/>
+          <w:szCs w:val="24"/>
+          <w:lang w:eastAsia="es-CO"/>
+          <w14:ligatures w14:val="none"/>
+        </w:rPr>
+      </w:pPr>
+      <w:r>
+        <w:rPr>
+          <w:rFonts w:ascii="Consolas" w:eastAsia="Times New Roman" w:hAnsi="Consolas" w:cs="Times New Roman"/>
+          <w:color w:val="24292E"/>
+          <w:kern w:val="0"/>
+          <w:sz w:val="24"/>
+          <w:szCs w:val="24"/>
+          <w:lang w:eastAsia="es-CO"/>
+          <w14:ligatures w14:val="none"/>
+        </w:rPr>
+        <w:t xml:space="preserve">    </w:t>
+      </w:r>
+      <w:proofErr w:type="spellStart"/>
+      <w:r>
+        <w:rPr>
+          <w:rFonts w:ascii="Consolas" w:eastAsia="Times New Roman" w:hAnsi="Consolas" w:cs="Times New Roman"/>
+          <w:color w:val="D73A49"/>
+          <w:kern w:val="0"/>
+          <w:sz w:val="24"/>
+          <w:szCs w:val="24"/>
+          <w:lang w:eastAsia="es-CO"/>
+          <w14:ligatures w14:val="none"/>
+        </w:rPr>
+        <w:t>public</w:t>
+      </w:r>
+      <w:proofErr w:type="spellEnd"/>
+      <w:r>
+        <w:rPr>
+          <w:rFonts w:ascii="Consolas" w:eastAsia="Times New Roman" w:hAnsi="Consolas" w:cs="Times New Roman"/>
+          <w:color w:val="24292E"/>
+          <w:kern w:val="0"/>
+          <w:sz w:val="24"/>
+          <w:szCs w:val="24"/>
+          <w:lang w:eastAsia="es-CO"/>
+          <w14:ligatures w14:val="none"/>
+        </w:rPr>
+        <w:t xml:space="preserve"> </w:t>
+      </w:r>
+      <w:proofErr w:type="spellStart"/>
+      <w:r>
+        <w:rPr>
+          <w:rFonts w:ascii="Consolas" w:eastAsia="Times New Roman" w:hAnsi="Consolas" w:cs="Times New Roman"/>
+          <w:color w:val="D73A49"/>
+          <w:kern w:val="0"/>
+          <w:sz w:val="24"/>
+          <w:szCs w:val="24"/>
+          <w:lang w:eastAsia="es-CO"/>
+          <w14:ligatures w14:val="none"/>
+        </w:rPr>
+        <w:t>void</w:t>
+      </w:r>
+      <w:proofErr w:type="spellEnd"/>
+      <w:r>
+        <w:rPr>
+          <w:rFonts w:ascii="Consolas" w:eastAsia="Times New Roman" w:hAnsi="Consolas" w:cs="Times New Roman"/>
+          <w:color w:val="24292E"/>
+          <w:kern w:val="0"/>
+          <w:sz w:val="24"/>
+          <w:szCs w:val="24"/>
+          <w:lang w:eastAsia="es-CO"/>
+          <w14:ligatures w14:val="none"/>
+        </w:rPr>
+        <w:t xml:space="preserve"> </w:t>
+      </w:r>
+      <w:proofErr w:type="spellStart"/>
+      <w:proofErr w:type="gramStart"/>
+      <w:r>
+        <w:rPr>
+          <w:rFonts w:ascii="Consolas" w:eastAsia="Times New Roman" w:hAnsi="Consolas" w:cs="Times New Roman"/>
+          <w:color w:val="6F42C1"/>
+          <w:kern w:val="0"/>
+          <w:sz w:val="24"/>
+          <w:szCs w:val="24"/>
+          <w:lang w:eastAsia="es-CO"/>
+          <w14:ligatures w14:val="none"/>
+        </w:rPr>
+        <w:t>queueAlarma</w:t>
+      </w:r>
+      <w:proofErr w:type="spellEnd"/>
+      <w:r>
+        <w:rPr>
+          <w:rFonts w:ascii="Consolas" w:eastAsia="Times New Roman" w:hAnsi="Consolas" w:cs="Times New Roman"/>
+          <w:color w:val="24292E"/>
+          <w:kern w:val="0"/>
+          <w:sz w:val="24"/>
+          <w:szCs w:val="24"/>
+          <w:lang w:eastAsia="es-CO"/>
+          <w14:ligatures w14:val="none"/>
+        </w:rPr>
+        <w:t>(</w:t>
+      </w:r>
+      <w:proofErr w:type="gramEnd"/>
+      <w:r>
+        <w:rPr>
+          <w:rFonts w:ascii="Consolas" w:eastAsia="Times New Roman" w:hAnsi="Consolas" w:cs="Times New Roman"/>
+          <w:color w:val="6F42C1"/>
+          <w:kern w:val="0"/>
+          <w:sz w:val="24"/>
+          <w:szCs w:val="24"/>
+          <w:lang w:eastAsia="es-CO"/>
+          <w14:ligatures w14:val="none"/>
+        </w:rPr>
+        <w:t>Alarma</w:t>
+      </w:r>
+      <w:r>
+        <w:rPr>
+          <w:rFonts w:ascii="Consolas" w:eastAsia="Times New Roman" w:hAnsi="Consolas" w:cs="Times New Roman"/>
+          <w:color w:val="24292E"/>
+          <w:kern w:val="0"/>
+          <w:sz w:val="24"/>
+          <w:szCs w:val="24"/>
+          <w:lang w:eastAsia="es-CO"/>
+          <w14:ligatures w14:val="none"/>
+        </w:rPr>
+        <w:t xml:space="preserve"> </w:t>
+      </w:r>
+      <w:r>
+        <w:rPr>
+          <w:rFonts w:ascii="Consolas" w:eastAsia="Times New Roman" w:hAnsi="Consolas" w:cs="Times New Roman"/>
+          <w:color w:val="E36209"/>
+          <w:kern w:val="0"/>
+          <w:sz w:val="24"/>
+          <w:szCs w:val="24"/>
+          <w:lang w:eastAsia="es-CO"/>
+          <w14:ligatures w14:val="none"/>
+        </w:rPr>
+        <w:t>am</w:t>
+      </w:r>
+      <w:r>
+        <w:rPr>
+          <w:rFonts w:ascii="Consolas" w:eastAsia="Times New Roman" w:hAnsi="Consolas" w:cs="Times New Roman"/>
+          <w:color w:val="24292E"/>
+          <w:kern w:val="0"/>
+          <w:sz w:val="24"/>
+          <w:szCs w:val="24"/>
+          <w:lang w:eastAsia="es-CO"/>
+          <w14:ligatures w14:val="none"/>
+        </w:rPr>
+        <w:t xml:space="preserve">, </w:t>
+      </w:r>
+      <w:proofErr w:type="spellStart"/>
+      <w:r>
+        <w:rPr>
+          <w:rFonts w:ascii="Consolas" w:eastAsia="Times New Roman" w:hAnsi="Consolas" w:cs="Times New Roman"/>
+          <w:color w:val="6F42C1"/>
+          <w:kern w:val="0"/>
+          <w:sz w:val="24"/>
+          <w:szCs w:val="24"/>
+          <w:lang w:eastAsia="es-CO"/>
+          <w14:ligatures w14:val="none"/>
+        </w:rPr>
+        <w:t>CallbackPrx</w:t>
+      </w:r>
+      <w:proofErr w:type="spellEnd"/>
+      <w:r>
+        <w:rPr>
+          <w:rFonts w:ascii="Consolas" w:eastAsia="Times New Roman" w:hAnsi="Consolas" w:cs="Times New Roman"/>
+          <w:color w:val="24292E"/>
+          <w:kern w:val="0"/>
+          <w:sz w:val="24"/>
+          <w:szCs w:val="24"/>
+          <w:lang w:eastAsia="es-CO"/>
+          <w14:ligatures w14:val="none"/>
+        </w:rPr>
+        <w:t xml:space="preserve"> </w:t>
+      </w:r>
+      <w:proofErr w:type="spellStart"/>
+      <w:r>
+        <w:rPr>
+          <w:rFonts w:ascii="Consolas" w:eastAsia="Times New Roman" w:hAnsi="Consolas" w:cs="Times New Roman"/>
+          <w:color w:val="E36209"/>
+          <w:kern w:val="0"/>
+          <w:sz w:val="24"/>
+          <w:szCs w:val="24"/>
+          <w:lang w:eastAsia="es-CO"/>
+          <w14:ligatures w14:val="none"/>
+        </w:rPr>
+        <w:t>cb</w:t>
+      </w:r>
+      <w:proofErr w:type="spellEnd"/>
+      <w:r>
+        <w:rPr>
+          <w:rFonts w:ascii="Consolas" w:eastAsia="Times New Roman" w:hAnsi="Consolas" w:cs="Times New Roman"/>
+          <w:color w:val="24292E"/>
+          <w:kern w:val="0"/>
+          <w:sz w:val="24"/>
+          <w:szCs w:val="24"/>
+          <w:lang w:eastAsia="es-CO"/>
+          <w14:ligatures w14:val="none"/>
+        </w:rPr>
+        <w:t xml:space="preserve">, </w:t>
+      </w:r>
+      <w:proofErr w:type="spellStart"/>
+      <w:r>
+        <w:rPr>
+          <w:rFonts w:ascii="Consolas" w:eastAsia="Times New Roman" w:hAnsi="Consolas" w:cs="Times New Roman"/>
+          <w:color w:val="6F42C1"/>
+          <w:kern w:val="0"/>
+          <w:sz w:val="24"/>
+          <w:szCs w:val="24"/>
+          <w:lang w:eastAsia="es-CO"/>
+          <w14:ligatures w14:val="none"/>
+        </w:rPr>
+        <w:t>Current</w:t>
+      </w:r>
+      <w:proofErr w:type="spellEnd"/>
+      <w:r>
+        <w:rPr>
+          <w:rFonts w:ascii="Consolas" w:eastAsia="Times New Roman" w:hAnsi="Consolas" w:cs="Times New Roman"/>
+          <w:color w:val="24292E"/>
+          <w:kern w:val="0"/>
+          <w:sz w:val="24"/>
+          <w:szCs w:val="24"/>
+          <w:lang w:eastAsia="es-CO"/>
+          <w14:ligatures w14:val="none"/>
+        </w:rPr>
+        <w:t xml:space="preserve"> </w:t>
+      </w:r>
+      <w:proofErr w:type="spellStart"/>
+      <w:r>
+        <w:rPr>
+          <w:rFonts w:ascii="Consolas" w:eastAsia="Times New Roman" w:hAnsi="Consolas" w:cs="Times New Roman"/>
+          <w:color w:val="E36209"/>
+          <w:kern w:val="0"/>
+          <w:sz w:val="24"/>
+          <w:szCs w:val="24"/>
+          <w:lang w:eastAsia="es-CO"/>
+          <w14:ligatures w14:val="none"/>
+        </w:rPr>
+        <w:t>current</w:t>
+      </w:r>
+      <w:proofErr w:type="spellEnd"/>
+      <w:r>
+        <w:rPr>
+          <w:rFonts w:ascii="Consolas" w:eastAsia="Times New Roman" w:hAnsi="Consolas" w:cs="Times New Roman"/>
+          <w:color w:val="24292E"/>
+          <w:kern w:val="0"/>
+          <w:sz w:val="24"/>
+          <w:szCs w:val="24"/>
+          <w:lang w:eastAsia="es-CO"/>
+          <w14:ligatures w14:val="none"/>
+        </w:rPr>
+        <w:t>) {</w:t>
+      </w:r>
+    </w:p>
+    <w:p>
+      <w:pPr>
+        <w:shd w:val="clear" w:color="auto" w:fill="FFFFFF"/>
+        <w:spacing w:after="0" w:line="315" w:lineRule="atLeast"/>
+        <w:rPr>
+          <w:rFonts w:ascii="Consolas" w:eastAsia="Times New Roman" w:hAnsi="Consolas" w:cs="Times New Roman"/>
+          <w:color w:val="24292E"/>
+          <w:kern w:val="0"/>
+          <w:sz w:val="24"/>
+          <w:szCs w:val="24"/>
+          <w:lang w:eastAsia="es-CO"/>
+          <w14:ligatures w14:val="none"/>
+        </w:rPr>
+      </w:pPr>
+      <w:r>
+        <w:rPr>
+          <w:rFonts w:ascii="Consolas" w:eastAsia="Times New Roman" w:hAnsi="Consolas" w:cs="Times New Roman"/>
+          <w:color w:val="24292E"/>
+          <w:kern w:val="0"/>
+          <w:sz w:val="24"/>
+          <w:szCs w:val="24"/>
+          <w:lang w:eastAsia="es-CO"/>
+          <w14:ligatures w14:val="none"/>
+        </w:rPr>
+        <w:t xml:space="preserve">        </w:t>
+      </w:r>
+      <w:r>
+        <w:rPr>
+          <w:rFonts w:ascii="Consolas" w:eastAsia="Times New Roman" w:hAnsi="Consolas" w:cs="Times New Roman"/>
+          <w:color w:val="6A737D"/>
+          <w:kern w:val="0"/>
+          <w:sz w:val="24"/>
+          <w:szCs w:val="24"/>
+          <w:lang w:eastAsia="es-CO"/>
+          <w14:ligatures w14:val="none"/>
+        </w:rPr>
+        <w:t>// Guarda en la capa de persistencia</w:t>
+      </w:r>
+    </w:p>
+    <w:p>
+      <w:pPr>
+        <w:shd w:val="clear" w:color="auto" w:fill="FFFFFF"/>
+        <w:spacing w:after="0" w:line="315" w:lineRule="atLeast"/>
+        <w:rPr>
+          <w:rFonts w:ascii="Consolas" w:eastAsia="Times New Roman" w:hAnsi="Consolas" w:cs="Times New Roman"/>
+          <w:color w:val="24292E"/>
+          <w:kern w:val="0"/>
+          <w:sz w:val="24"/>
+          <w:szCs w:val="24"/>
+          <w:lang w:val="en-US" w:eastAsia="es-CO"/>
+          <w14:ligatures w14:val="none"/>
+        </w:rPr>
+      </w:pPr>
+      <w:r>
+        <w:rPr>
+          <w:rFonts w:ascii="Consolas" w:eastAsia="Times New Roman" w:hAnsi="Consolas" w:cs="Times New Roman"/>
+          <w:color w:val="24292E"/>
+          <w:kern w:val="0"/>
+          <w:sz w:val="24"/>
+          <w:szCs w:val="24"/>
+          <w:lang w:eastAsia="es-CO"/>
+          <w14:ligatures w14:val="none"/>
+        </w:rPr>
+        <w:t xml:space="preserve">        </w:t>
+      </w:r>
+      <w:proofErr w:type="spellStart"/>
+      <w:r>
+        <w:rPr>
+          <w:rFonts w:ascii="Consolas" w:eastAsia="Times New Roman" w:hAnsi="Consolas" w:cs="Times New Roman"/>
+          <w:color w:val="24292E"/>
+          <w:kern w:val="0"/>
+          <w:sz w:val="24"/>
+          <w:szCs w:val="24"/>
+          <w:lang w:val="en-US" w:eastAsia="es-CO"/>
+          <w14:ligatures w14:val="none"/>
+        </w:rPr>
+        <w:t>alarmaRepository</w:t>
+      </w:r>
+      <w:proofErr w:type="spellEnd"/>
+    </w:p>
+    <w:p>
+      <w:pPr>
+        <w:shd w:val="clear" w:color="auto" w:fill="FFFFFF"/>
+        <w:spacing w:after="0" w:line="315" w:lineRule="atLeast"/>
+        <w:rPr>
+          <w:rFonts w:ascii="Consolas" w:eastAsia="Times New Roman" w:hAnsi="Consolas" w:cs="Times New Roman"/>
+          <w:color w:val="24292E"/>
+          <w:kern w:val="0"/>
+          <w:sz w:val="24"/>
+          <w:szCs w:val="24"/>
+          <w:lang w:val="en-US" w:eastAsia="es-CO"/>
+          <w14:ligatures w14:val="none"/>
+        </w:rPr>
+      </w:pPr>
+      <w:r>
+        <w:rPr>
+          <w:rFonts w:ascii="Consolas" w:eastAsia="Times New Roman" w:hAnsi="Consolas" w:cs="Times New Roman"/>
+          <w:color w:val="24292E"/>
+          <w:kern w:val="0"/>
+          <w:sz w:val="24"/>
+          <w:szCs w:val="24"/>
+          <w:lang w:val="en-US" w:eastAsia="es-CO"/>
+          <w14:ligatures w14:val="none"/>
+        </w:rPr>
+        <w:t xml:space="preserve">                </w:t>
+      </w:r>
+      <w:proofErr w:type="gramStart"/>
+      <w:r>
+        <w:rPr>
+          <w:rFonts w:ascii="Consolas" w:eastAsia="Times New Roman" w:hAnsi="Consolas" w:cs="Times New Roman"/>
+          <w:color w:val="24292E"/>
+          <w:kern w:val="0"/>
+          <w:sz w:val="24"/>
+          <w:szCs w:val="24"/>
+          <w:lang w:val="en-US" w:eastAsia="es-CO"/>
+          <w14:ligatures w14:val="none"/>
+        </w:rPr>
+        <w:t>.</w:t>
+      </w:r>
+      <w:r>
+        <w:rPr>
+          <w:rFonts w:ascii="Consolas" w:eastAsia="Times New Roman" w:hAnsi="Consolas" w:cs="Times New Roman"/>
+          <w:color w:val="6F42C1"/>
+          <w:kern w:val="0"/>
+          <w:sz w:val="24"/>
+          <w:szCs w:val="24"/>
+          <w:lang w:val="en-US" w:eastAsia="es-CO"/>
+          <w14:ligatures w14:val="none"/>
+        </w:rPr>
+        <w:t>add</w:t>
+      </w:r>
+      <w:proofErr w:type="gramEnd"/>
+      <w:r>
+        <w:rPr>
+          <w:rFonts w:ascii="Consolas" w:eastAsia="Times New Roman" w:hAnsi="Consolas" w:cs="Times New Roman"/>
+          <w:color w:val="24292E"/>
+          <w:kern w:val="0"/>
+          <w:sz w:val="24"/>
+          <w:szCs w:val="24"/>
+          <w:lang w:val="en-US" w:eastAsia="es-CO"/>
+          <w14:ligatures w14:val="none"/>
+        </w:rPr>
+        <w:t>(</w:t>
+      </w:r>
+      <w:r>
+        <w:rPr>
+          <w:rFonts w:ascii="Consolas" w:eastAsia="Times New Roman" w:hAnsi="Consolas" w:cs="Times New Roman"/>
+          <w:color w:val="D73A49"/>
+          <w:kern w:val="0"/>
+          <w:sz w:val="24"/>
+          <w:szCs w:val="24"/>
+          <w:lang w:val="en-US" w:eastAsia="es-CO"/>
+          <w14:ligatures w14:val="none"/>
+        </w:rPr>
+        <w:t>new</w:t>
+      </w:r>
+      <w:r>
+        <w:rPr>
+          <w:rFonts w:ascii="Consolas" w:eastAsia="Times New Roman" w:hAnsi="Consolas" w:cs="Times New Roman"/>
+          <w:color w:val="24292E"/>
+          <w:kern w:val="0"/>
+          <w:sz w:val="24"/>
+          <w:szCs w:val="24"/>
+          <w:lang w:val="en-US" w:eastAsia="es-CO"/>
+          <w14:ligatures w14:val="none"/>
+        </w:rPr>
+        <w:t xml:space="preserve"> </w:t>
+      </w:r>
+      <w:proofErr w:type="spellStart"/>
+      <w:r>
+        <w:rPr>
+          <w:rFonts w:ascii="Consolas" w:eastAsia="Times New Roman" w:hAnsi="Consolas" w:cs="Times New Roman"/>
+          <w:color w:val="6F42C1"/>
+          <w:kern w:val="0"/>
+          <w:sz w:val="24"/>
+          <w:szCs w:val="24"/>
+          <w:lang w:val="en-US" w:eastAsia="es-CO"/>
+          <w14:ligatures w14:val="none"/>
+        </w:rPr>
+        <w:t>model</w:t>
+      </w:r>
+      <w:r>
+        <w:rPr>
+          <w:rFonts w:ascii="Consolas" w:eastAsia="Times New Roman" w:hAnsi="Consolas" w:cs="Times New Roman"/>
+          <w:color w:val="24292E"/>
+          <w:kern w:val="0"/>
+          <w:sz w:val="24"/>
+          <w:szCs w:val="24"/>
+          <w:lang w:val="en-US" w:eastAsia="es-CO"/>
+          <w14:ligatures w14:val="none"/>
+        </w:rPr>
+        <w:t>.</w:t>
+      </w:r>
+      <w:r>
+        <w:rPr>
+          <w:rFonts w:ascii="Consolas" w:eastAsia="Times New Roman" w:hAnsi="Consolas" w:cs="Times New Roman"/>
+          <w:color w:val="6F42C1"/>
+          <w:kern w:val="0"/>
+          <w:sz w:val="24"/>
+          <w:szCs w:val="24"/>
+          <w:lang w:val="en-US" w:eastAsia="es-CO"/>
+          <w14:ligatures w14:val="none"/>
+        </w:rPr>
+        <w:t>Alarma</w:t>
+      </w:r>
+      <w:proofErr w:type="spellEnd"/>
+      <w:r>
+        <w:rPr>
+          <w:rFonts w:ascii="Consolas" w:eastAsia="Times New Roman" w:hAnsi="Consolas" w:cs="Times New Roman"/>
+          <w:color w:val="24292E"/>
+          <w:kern w:val="0"/>
+          <w:sz w:val="24"/>
+          <w:szCs w:val="24"/>
+          <w:lang w:val="en-US" w:eastAsia="es-CO"/>
+          <w14:ligatures w14:val="none"/>
+        </w:rPr>
+        <w:t>(</w:t>
+      </w:r>
+      <w:proofErr w:type="spellStart"/>
+      <w:r>
+        <w:rPr>
+          <w:rFonts w:ascii="Consolas" w:eastAsia="Times New Roman" w:hAnsi="Consolas" w:cs="Times New Roman"/>
+          <w:color w:val="E36209"/>
+          <w:kern w:val="0"/>
+          <w:sz w:val="24"/>
+          <w:szCs w:val="24"/>
+          <w:lang w:val="en-US" w:eastAsia="es-CO"/>
+          <w14:ligatures w14:val="none"/>
+        </w:rPr>
+        <w:t>am</w:t>
+      </w:r>
+      <w:r>
+        <w:rPr>
+          <w:rFonts w:ascii="Consolas" w:eastAsia="Times New Roman" w:hAnsi="Consolas" w:cs="Times New Roman"/>
+          <w:color w:val="24292E"/>
+          <w:kern w:val="0"/>
+          <w:sz w:val="24"/>
+          <w:szCs w:val="24"/>
+          <w:lang w:val="en-US" w:eastAsia="es-CO"/>
+          <w14:ligatures w14:val="none"/>
+        </w:rPr>
+        <w:t>.idAlarma</w:t>
+      </w:r>
+      <w:proofErr w:type="spellEnd"/>
+      <w:r>
+        <w:rPr>
+          <w:rFonts w:ascii="Consolas" w:eastAsia="Times New Roman" w:hAnsi="Consolas" w:cs="Times New Roman"/>
+          <w:color w:val="24292E"/>
+          <w:kern w:val="0"/>
+          <w:sz w:val="24"/>
+          <w:szCs w:val="24"/>
+          <w:lang w:val="en-US" w:eastAsia="es-CO"/>
+          <w14:ligatures w14:val="none"/>
+        </w:rPr>
+        <w:t xml:space="preserve">, </w:t>
+      </w:r>
+      <w:proofErr w:type="spellStart"/>
+      <w:r>
+        <w:rPr>
+          <w:rFonts w:ascii="Consolas" w:eastAsia="Times New Roman" w:hAnsi="Consolas" w:cs="Times New Roman"/>
+          <w:color w:val="E36209"/>
+          <w:kern w:val="0"/>
+          <w:sz w:val="24"/>
+          <w:szCs w:val="24"/>
+          <w:lang w:val="en-US" w:eastAsia="es-CO"/>
+          <w14:ligatures w14:val="none"/>
+        </w:rPr>
+        <w:t>am</w:t>
+      </w:r>
+      <w:r>
+        <w:rPr>
+          <w:rFonts w:ascii="Consolas" w:eastAsia="Times New Roman" w:hAnsi="Consolas" w:cs="Times New Roman"/>
+          <w:color w:val="24292E"/>
+          <w:kern w:val="0"/>
+          <w:sz w:val="24"/>
+          <w:szCs w:val="24"/>
+          <w:lang w:val="en-US" w:eastAsia="es-CO"/>
+          <w14:ligatures w14:val="none"/>
+        </w:rPr>
+        <w:t>.codMaquina</w:t>
+      </w:r>
+      <w:proofErr w:type="spellEnd"/>
+      <w:r>
+        <w:rPr>
+          <w:rFonts w:ascii="Consolas" w:eastAsia="Times New Roman" w:hAnsi="Consolas" w:cs="Times New Roman"/>
+          <w:color w:val="24292E"/>
+          <w:kern w:val="0"/>
+          <w:sz w:val="24"/>
+          <w:szCs w:val="24"/>
+          <w:lang w:val="en-US" w:eastAsia="es-CO"/>
+          <w14:ligatures w14:val="none"/>
+        </w:rPr>
+        <w:t xml:space="preserve">, </w:t>
+      </w:r>
+      <w:proofErr w:type="spellStart"/>
+      <w:r>
+        <w:rPr>
+          <w:rFonts w:ascii="Consolas" w:eastAsia="Times New Roman" w:hAnsi="Consolas" w:cs="Times New Roman"/>
+          <w:color w:val="E36209"/>
+          <w:kern w:val="0"/>
+          <w:sz w:val="24"/>
+          <w:szCs w:val="24"/>
+          <w:lang w:val="en-US" w:eastAsia="es-CO"/>
+          <w14:ligatures w14:val="none"/>
+        </w:rPr>
+        <w:t>am</w:t>
+      </w:r>
+      <w:r>
+        <w:rPr>
+          <w:rFonts w:ascii="Consolas" w:eastAsia="Times New Roman" w:hAnsi="Consolas" w:cs="Times New Roman"/>
+          <w:color w:val="24292E"/>
+          <w:kern w:val="0"/>
+          <w:sz w:val="24"/>
+          <w:szCs w:val="24"/>
+          <w:lang w:val="en-US" w:eastAsia="es-CO"/>
+          <w14:ligatures w14:val="none"/>
+        </w:rPr>
+        <w:t>.externalType</w:t>
+      </w:r>
+      <w:proofErr w:type="spellEnd"/>
+      <w:r>
+        <w:rPr>
+          <w:rFonts w:ascii="Consolas" w:eastAsia="Times New Roman" w:hAnsi="Consolas" w:cs="Times New Roman"/>
+          <w:color w:val="24292E"/>
+          <w:kern w:val="0"/>
+          <w:sz w:val="24"/>
+          <w:szCs w:val="24"/>
+          <w:lang w:val="en-US" w:eastAsia="es-CO"/>
+          <w14:ligatures w14:val="none"/>
+        </w:rPr>
+        <w:t xml:space="preserve">, </w:t>
+      </w:r>
+      <w:proofErr w:type="spellStart"/>
+      <w:r>
+        <w:rPr>
+          <w:rFonts w:ascii="Consolas" w:eastAsia="Times New Roman" w:hAnsi="Consolas" w:cs="Times New Roman"/>
+          <w:color w:val="E36209"/>
+          <w:kern w:val="0"/>
+          <w:sz w:val="24"/>
+          <w:szCs w:val="24"/>
+          <w:lang w:val="en-US" w:eastAsia="es-CO"/>
+          <w14:ligatures w14:val="none"/>
+        </w:rPr>
+        <w:t>am</w:t>
+      </w:r>
+      <w:r>
+        <w:rPr>
+          <w:rFonts w:ascii="Consolas" w:eastAsia="Times New Roman" w:hAnsi="Consolas" w:cs="Times New Roman"/>
+          <w:color w:val="24292E"/>
+          <w:kern w:val="0"/>
+          <w:sz w:val="24"/>
+          <w:szCs w:val="24"/>
+          <w:lang w:val="en-US" w:eastAsia="es-CO"/>
+          <w14:ligatures w14:val="none"/>
+        </w:rPr>
+        <w:t>.isTerminated</w:t>
+      </w:r>
+      <w:proofErr w:type="spellEnd"/>
+      <w:r>
+        <w:rPr>
+          <w:rFonts w:ascii="Consolas" w:eastAsia="Times New Roman" w:hAnsi="Consolas" w:cs="Times New Roman"/>
+          <w:color w:val="24292E"/>
+          <w:kern w:val="0"/>
+          <w:sz w:val="24"/>
+          <w:szCs w:val="24"/>
+          <w:lang w:val="en-US" w:eastAsia="es-CO"/>
+          <w14:ligatures w14:val="none"/>
+        </w:rPr>
+        <w:t xml:space="preserve">, </w:t>
+      </w:r>
+      <w:proofErr w:type="spellStart"/>
+      <w:r>
+        <w:rPr>
+          <w:rFonts w:ascii="Consolas" w:eastAsia="Times New Roman" w:hAnsi="Consolas" w:cs="Times New Roman"/>
+          <w:color w:val="E36209"/>
+          <w:kern w:val="0"/>
+          <w:sz w:val="24"/>
+          <w:szCs w:val="24"/>
+          <w:lang w:val="en-US" w:eastAsia="es-CO"/>
+          <w14:ligatures w14:val="none"/>
+        </w:rPr>
+        <w:t>am</w:t>
+      </w:r>
+      <w:r>
+        <w:rPr>
+          <w:rFonts w:ascii="Consolas" w:eastAsia="Times New Roman" w:hAnsi="Consolas" w:cs="Times New Roman"/>
+          <w:color w:val="24292E"/>
+          <w:kern w:val="0"/>
+          <w:sz w:val="24"/>
+          <w:szCs w:val="24"/>
+          <w:lang w:val="en-US" w:eastAsia="es-CO"/>
+          <w14:ligatures w14:val="none"/>
+        </w:rPr>
+        <w:t>.message</w:t>
+      </w:r>
+      <w:proofErr w:type="spellEnd"/>
+      <w:r>
+        <w:rPr>
+          <w:rFonts w:ascii="Consolas" w:eastAsia="Times New Roman" w:hAnsi="Consolas" w:cs="Times New Roman"/>
+          <w:color w:val="24292E"/>
+          <w:kern w:val="0"/>
+          <w:sz w:val="24"/>
+          <w:szCs w:val="24"/>
+          <w:lang w:val="en-US" w:eastAsia="es-CO"/>
+          <w14:ligatures w14:val="none"/>
+        </w:rPr>
+        <w:t xml:space="preserve">, </w:t>
+      </w:r>
+      <w:proofErr w:type="spellStart"/>
+      <w:r>
+        <w:rPr>
+          <w:rFonts w:ascii="Consolas" w:eastAsia="Times New Roman" w:hAnsi="Consolas" w:cs="Times New Roman"/>
+          <w:color w:val="E36209"/>
+          <w:kern w:val="0"/>
+          <w:sz w:val="24"/>
+          <w:szCs w:val="24"/>
+          <w:lang w:val="en-US" w:eastAsia="es-CO"/>
+          <w14:ligatures w14:val="none"/>
+        </w:rPr>
+        <w:t>cb</w:t>
+      </w:r>
+      <w:proofErr w:type="spellEnd"/>
+      <w:r>
+        <w:rPr>
+          <w:rFonts w:ascii="Consolas" w:eastAsia="Times New Roman" w:hAnsi="Consolas" w:cs="Times New Roman"/>
+          <w:color w:val="24292E"/>
+          <w:kern w:val="0"/>
+          <w:sz w:val="24"/>
+          <w:szCs w:val="24"/>
+          <w:lang w:val="en-US" w:eastAsia="es-CO"/>
+          <w14:ligatures w14:val="none"/>
+        </w:rPr>
+        <w:t>));</w:t>
+      </w:r>
+    </w:p>
+    <w:p>
+      <w:pPr>
+        <w:shd w:val="clear" w:color="auto" w:fill="FFFFFF"/>
+        <w:spacing w:after="0" w:line="315" w:lineRule="atLeast"/>
+        <w:rPr>
+          <w:rFonts w:ascii="Consolas" w:eastAsia="Times New Roman" w:hAnsi="Consolas" w:cs="Times New Roman"/>
+          <w:color w:val="24292E"/>
+          <w:kern w:val="0"/>
+          <w:sz w:val="24"/>
+          <w:szCs w:val="24"/>
+          <w:lang w:val="en-US" w:eastAsia="es-CO"/>
+          <w14:ligatures w14:val="none"/>
+        </w:rPr>
+      </w:pPr>
+      <w:r>
+        <w:rPr>
+          <w:rFonts w:ascii="Consolas" w:eastAsia="Times New Roman" w:hAnsi="Consolas" w:cs="Times New Roman"/>
+          <w:color w:val="24292E"/>
+          <w:kern w:val="0"/>
+          <w:sz w:val="24"/>
+          <w:szCs w:val="24"/>
+          <w:lang w:val="en-US" w:eastAsia="es-CO"/>
+          <w14:ligatures w14:val="none"/>
+        </w:rPr>
+        <w:t xml:space="preserve">            </w:t>
+      </w:r>
+    </w:p>
+    <w:p>
+      <w:pPr>
+        <w:shd w:val="clear" w:color="auto" w:fill="FFFFFF"/>
+        <w:spacing w:after="0" w:line="315" w:lineRule="atLeast"/>
+        <w:rPr>
+          <w:rFonts w:ascii="Consolas" w:eastAsia="Times New Roman" w:hAnsi="Consolas" w:cs="Times New Roman"/>
+          <w:color w:val="24292E"/>
+          <w:kern w:val="0"/>
+          <w:sz w:val="24"/>
+          <w:szCs w:val="24"/>
+          <w:lang w:eastAsia="es-CO"/>
+          <w14:ligatures w14:val="none"/>
+        </w:rPr>
+      </w:pPr>
+      <w:r>
+        <w:rPr>
+          <w:rFonts w:ascii="Consolas" w:eastAsia="Times New Roman" w:hAnsi="Consolas" w:cs="Times New Roman"/>
+          <w:color w:val="24292E"/>
+          <w:kern w:val="0"/>
+          <w:sz w:val="24"/>
+          <w:szCs w:val="24"/>
+          <w:lang w:val="en-US" w:eastAsia="es-CO"/>
+          <w14:ligatures w14:val="none"/>
+        </w:rPr>
+        <w:t xml:space="preserve">                </w:t>
+      </w:r>
+      <w:proofErr w:type="spellStart"/>
+      <w:proofErr w:type="gramStart"/>
+      <w:r>
+        <w:rPr>
+          <w:rFonts w:ascii="Consolas" w:eastAsia="Times New Roman" w:hAnsi="Consolas" w:cs="Times New Roman"/>
+          <w:color w:val="6F42C1"/>
+          <w:kern w:val="0"/>
+          <w:sz w:val="24"/>
+          <w:szCs w:val="24"/>
+          <w:lang w:eastAsia="es-CO"/>
+          <w14:ligatures w14:val="none"/>
+        </w:rPr>
+        <w:t>sendNotifications</w:t>
+      </w:r>
+      <w:proofErr w:type="spellEnd"/>
+      <w:r>
+        <w:rPr>
+          <w:rFonts w:ascii="Consolas" w:eastAsia="Times New Roman" w:hAnsi="Consolas" w:cs="Times New Roman"/>
+          <w:color w:val="24292E"/>
+          <w:kern w:val="0"/>
+          <w:sz w:val="24"/>
+          <w:szCs w:val="24"/>
+          <w:lang w:eastAsia="es-CO"/>
+          <w14:ligatures w14:val="none"/>
+        </w:rPr>
+        <w:t>(</w:t>
+      </w:r>
+      <w:proofErr w:type="gramEnd"/>
+      <w:r>
+        <w:rPr>
+          <w:rFonts w:ascii="Consolas" w:eastAsia="Times New Roman" w:hAnsi="Consolas" w:cs="Times New Roman"/>
+          <w:color w:val="E36209"/>
+          <w:kern w:val="0"/>
+          <w:sz w:val="24"/>
+          <w:szCs w:val="24"/>
+          <w:lang w:eastAsia="es-CO"/>
+          <w14:ligatures w14:val="none"/>
+        </w:rPr>
+        <w:t>am</w:t>
+      </w:r>
+      <w:r>
+        <w:rPr>
+          <w:rFonts w:ascii="Consolas" w:eastAsia="Times New Roman" w:hAnsi="Consolas" w:cs="Times New Roman"/>
+          <w:color w:val="24292E"/>
+          <w:kern w:val="0"/>
+          <w:sz w:val="24"/>
+          <w:szCs w:val="24"/>
+          <w:lang w:eastAsia="es-CO"/>
+          <w14:ligatures w14:val="none"/>
+        </w:rPr>
+        <w:t xml:space="preserve">, </w:t>
+      </w:r>
+      <w:proofErr w:type="spellStart"/>
+      <w:r>
+        <w:rPr>
+          <w:rFonts w:ascii="Consolas" w:eastAsia="Times New Roman" w:hAnsi="Consolas" w:cs="Times New Roman"/>
+          <w:color w:val="E36209"/>
+          <w:kern w:val="0"/>
+          <w:sz w:val="24"/>
+          <w:szCs w:val="24"/>
+          <w:lang w:eastAsia="es-CO"/>
+          <w14:ligatures w14:val="none"/>
+        </w:rPr>
+        <w:t>cb</w:t>
+      </w:r>
+      <w:proofErr w:type="spellEnd"/>
+      <w:r>
+        <w:rPr>
+          <w:rFonts w:ascii="Consolas" w:eastAsia="Times New Roman" w:hAnsi="Consolas" w:cs="Times New Roman"/>
+          <w:color w:val="24292E"/>
+          <w:kern w:val="0"/>
+          <w:sz w:val="24"/>
+          <w:szCs w:val="24"/>
+          <w:lang w:eastAsia="es-CO"/>
+          <w14:ligatures w14:val="none"/>
+        </w:rPr>
+        <w:t>);</w:t>
+      </w:r>
+    </w:p>
+    <w:p>
+      <w:pPr>
+        <w:shd w:val="clear" w:color="auto" w:fill="FFFFFF"/>
+        <w:spacing w:after="0" w:line="315" w:lineRule="atLeast"/>
+        <w:rPr>
+          <w:rFonts w:ascii="Consolas" w:eastAsia="Times New Roman" w:hAnsi="Consolas" w:cs="Times New Roman"/>
+          <w:color w:val="24292E"/>
+          <w:kern w:val="0"/>
+          <w:sz w:val="24"/>
+          <w:szCs w:val="24"/>
+          <w:lang w:eastAsia="es-CO"/>
+          <w14:ligatures w14:val="none"/>
+        </w:rPr>
+      </w:pPr>
+      <w:r>
+        <w:rPr>
+          <w:rFonts w:ascii="Consolas" w:eastAsia="Times New Roman" w:hAnsi="Consolas" w:cs="Times New Roman"/>
+          <w:color w:val="24292E"/>
+          <w:kern w:val="0"/>
+          <w:sz w:val="24"/>
+          <w:szCs w:val="24"/>
+          <w:lang w:eastAsia="es-CO"/>
+          <w14:ligatures w14:val="none"/>
+        </w:rPr>
+        <w:t>    }</w:t>
+      </w:r>
+    </w:p>
+    <w:p>
+      <w:pPr>
+        <w:rPr>
+          <w:rFonts w:ascii="Times New Roman" w:hAnsi="Times New Roman" w:cs="Times New Roman"/>
+          <w:sz w:val="24"/>
+          <w:szCs w:val="24"/>
+        </w:rPr>
+      </w:pPr>
+    </w:p>
+    <w:p>
+      <w:pPr>
+        <w:spacing w:line="360" w:lineRule="auto"/>
+        <w:rPr>
+          <w:rFonts w:ascii="Times New Roman" w:hAnsi="Times New Roman" w:cs="Times New Roman"/>
+          <w:sz w:val="24"/>
+          <w:szCs w:val="24"/>
+        </w:rPr>
+      </w:pPr>
+      <w:r>
+        <w:rPr>
+          <w:rFonts w:ascii="Times New Roman" w:hAnsi="Times New Roman" w:cs="Times New Roman"/>
+          <w:sz w:val="24"/>
+          <w:szCs w:val="24"/>
+        </w:rPr>
+        <w:t>Una vez el envío de la alarma tiene una respuesta por parte del servidor por medio de un “</w:t>
+      </w:r>
+      <w:proofErr w:type="spellStart"/>
+      <w:r>
+        <w:rPr>
+          <w:rFonts w:ascii="Times New Roman" w:hAnsi="Times New Roman" w:cs="Times New Roman"/>
+          <w:sz w:val="24"/>
+          <w:szCs w:val="24"/>
+        </w:rPr>
+        <w:t>acknowledge</w:t>
+      </w:r>
+      <w:proofErr w:type="spellEnd"/>
+      <w:r>
+        <w:rPr>
+          <w:rFonts w:ascii="Times New Roman" w:hAnsi="Times New Roman" w:cs="Times New Roman"/>
+          <w:sz w:val="24"/>
+          <w:szCs w:val="24"/>
+        </w:rPr>
+        <w:t xml:space="preserve">”, se procede a eliminar la alarma almacenada en la capa de persistencia. Así, una vez la alarma es resuelta, se notifica al cliente por medio de un </w:t>
+      </w:r>
+      <w:proofErr w:type="spellStart"/>
+      <w:r>
+        <w:rPr>
+          <w:rFonts w:ascii="Times New Roman" w:hAnsi="Times New Roman" w:cs="Times New Roman"/>
+          <w:sz w:val="24"/>
+          <w:szCs w:val="24"/>
+        </w:rPr>
+        <w:t>callback</w:t>
+      </w:r>
+      <w:proofErr w:type="spellEnd"/>
+      <w:r>
+        <w:rPr>
+          <w:rFonts w:ascii="Times New Roman" w:hAnsi="Times New Roman" w:cs="Times New Roman"/>
+          <w:sz w:val="24"/>
+          <w:szCs w:val="24"/>
+        </w:rPr>
+        <w:t xml:space="preserve"> del estado de </w:t>
+      </w:r>
+      <w:r>
+        <w:rPr>
+          <w:rFonts w:ascii="Times New Roman" w:hAnsi="Times New Roman" w:cs="Times New Roman"/>
+          <w:sz w:val="24"/>
+          <w:szCs w:val="24"/>
+        </w:rPr>
+        <w:t>esta</w:t>
+      </w:r>
+      <w:r>
+        <w:rPr>
+          <w:rFonts w:ascii="Times New Roman" w:hAnsi="Times New Roman" w:cs="Times New Roman"/>
+          <w:sz w:val="24"/>
+          <w:szCs w:val="24"/>
+        </w:rPr>
+        <w:t>:</w:t>
+      </w:r>
+    </w:p>
+    <w:p>
+      <w:pPr>
+        <w:shd w:val="clear" w:color="auto" w:fill="FFFFFF"/>
+        <w:spacing w:after="0" w:line="285" w:lineRule="atLeast"/>
+        <w:rPr>
+          <w:rFonts w:ascii="Consolas" w:eastAsia="Times New Roman" w:hAnsi="Consolas" w:cs="Times New Roman"/>
+          <w:color w:val="24292E"/>
+          <w:kern w:val="0"/>
+          <w:lang w:val="en-US" w:eastAsia="es-CO"/>
+          <w14:ligatures w14:val="none"/>
+        </w:rPr>
+      </w:pPr>
+      <w:r>
+        <w:rPr>
+          <w:rFonts w:ascii="Consolas" w:eastAsia="Times New Roman" w:hAnsi="Consolas" w:cs="Times New Roman"/>
+          <w:color w:val="24292E"/>
+          <w:kern w:val="0"/>
+          <w:lang w:val="en-US" w:eastAsia="es-CO"/>
+          <w14:ligatures w14:val="none"/>
+        </w:rPr>
+        <w:t>    @</w:t>
+      </w:r>
+      <w:r>
+        <w:rPr>
+          <w:rFonts w:ascii="Consolas" w:eastAsia="Times New Roman" w:hAnsi="Consolas" w:cs="Times New Roman"/>
+          <w:color w:val="D73A49"/>
+          <w:kern w:val="0"/>
+          <w:lang w:val="en-US" w:eastAsia="es-CO"/>
+          <w14:ligatures w14:val="none"/>
+        </w:rPr>
+        <w:t>Override</w:t>
+      </w:r>
+    </w:p>
+    <w:p>
+      <w:pPr>
+        <w:shd w:val="clear" w:color="auto" w:fill="FFFFFF"/>
+        <w:spacing w:after="0" w:line="285" w:lineRule="atLeast"/>
+        <w:rPr>
+          <w:rFonts w:ascii="Consolas" w:eastAsia="Times New Roman" w:hAnsi="Consolas" w:cs="Times New Roman"/>
+          <w:color w:val="24292E"/>
+          <w:kern w:val="0"/>
+          <w:lang w:val="en-US" w:eastAsia="es-CO"/>
+          <w14:ligatures w14:val="none"/>
+        </w:rPr>
+      </w:pPr>
+      <w:r>
+        <w:rPr>
+          <w:rFonts w:ascii="Consolas" w:eastAsia="Times New Roman" w:hAnsi="Consolas" w:cs="Times New Roman"/>
+          <w:color w:val="24292E"/>
+          <w:kern w:val="0"/>
+          <w:lang w:val="en-US" w:eastAsia="es-CO"/>
+          <w14:ligatures w14:val="none"/>
+        </w:rPr>
+        <w:t xml:space="preserve">    </w:t>
+      </w:r>
+      <w:r>
+        <w:rPr>
+          <w:rFonts w:ascii="Consolas" w:eastAsia="Times New Roman" w:hAnsi="Consolas" w:cs="Times New Roman"/>
+          <w:color w:val="D73A49"/>
+          <w:kern w:val="0"/>
+          <w:lang w:val="en-US" w:eastAsia="es-CO"/>
+          <w14:ligatures w14:val="none"/>
+        </w:rPr>
+        <w:t>public</w:t>
+      </w:r>
+      <w:r>
+        <w:rPr>
+          <w:rFonts w:ascii="Consolas" w:eastAsia="Times New Roman" w:hAnsi="Consolas" w:cs="Times New Roman"/>
+          <w:color w:val="24292E"/>
+          <w:kern w:val="0"/>
+          <w:lang w:val="en-US" w:eastAsia="es-CO"/>
+          <w14:ligatures w14:val="none"/>
+        </w:rPr>
+        <w:t xml:space="preserve"> </w:t>
+      </w:r>
+      <w:proofErr w:type="spellStart"/>
+      <w:r>
+        <w:rPr>
+          <w:rFonts w:ascii="Consolas" w:eastAsia="Times New Roman" w:hAnsi="Consolas" w:cs="Times New Roman"/>
+          <w:color w:val="D73A49"/>
+          <w:kern w:val="0"/>
+          <w:lang w:val="en-US" w:eastAsia="es-CO"/>
+          <w14:ligatures w14:val="none"/>
+        </w:rPr>
+        <w:t>boolean</w:t>
+      </w:r>
+      <w:proofErr w:type="spellEnd"/>
+      <w:r>
+        <w:rPr>
+          <w:rFonts w:ascii="Consolas" w:eastAsia="Times New Roman" w:hAnsi="Consolas" w:cs="Times New Roman"/>
+          <w:color w:val="24292E"/>
+          <w:kern w:val="0"/>
+          <w:lang w:val="en-US" w:eastAsia="es-CO"/>
+          <w14:ligatures w14:val="none"/>
+        </w:rPr>
+        <w:t xml:space="preserve"> </w:t>
+      </w:r>
+      <w:proofErr w:type="gramStart"/>
+      <w:r>
+        <w:rPr>
+          <w:rFonts w:ascii="Consolas" w:eastAsia="Times New Roman" w:hAnsi="Consolas" w:cs="Times New Roman"/>
+          <w:color w:val="6F42C1"/>
+          <w:kern w:val="0"/>
+          <w:lang w:val="en-US" w:eastAsia="es-CO"/>
+          <w14:ligatures w14:val="none"/>
+        </w:rPr>
+        <w:t>acknowledge</w:t>
+      </w:r>
+      <w:r>
+        <w:rPr>
+          <w:rFonts w:ascii="Consolas" w:eastAsia="Times New Roman" w:hAnsi="Consolas" w:cs="Times New Roman"/>
+          <w:color w:val="24292E"/>
+          <w:kern w:val="0"/>
+          <w:lang w:val="en-US" w:eastAsia="es-CO"/>
+          <w14:ligatures w14:val="none"/>
+        </w:rPr>
+        <w:t>(</w:t>
+      </w:r>
+      <w:proofErr w:type="gramEnd"/>
+      <w:r>
+        <w:rPr>
+          <w:rFonts w:ascii="Consolas" w:eastAsia="Times New Roman" w:hAnsi="Consolas" w:cs="Times New Roman"/>
+          <w:color w:val="D73A49"/>
+          <w:kern w:val="0"/>
+          <w:lang w:val="en-US" w:eastAsia="es-CO"/>
+          <w14:ligatures w14:val="none"/>
+        </w:rPr>
+        <w:t>int</w:t>
+      </w:r>
+      <w:r>
+        <w:rPr>
+          <w:rFonts w:ascii="Consolas" w:eastAsia="Times New Roman" w:hAnsi="Consolas" w:cs="Times New Roman"/>
+          <w:color w:val="24292E"/>
+          <w:kern w:val="0"/>
+          <w:lang w:val="en-US" w:eastAsia="es-CO"/>
+          <w14:ligatures w14:val="none"/>
+        </w:rPr>
+        <w:t xml:space="preserve"> </w:t>
+      </w:r>
+      <w:r>
+        <w:rPr>
+          <w:rFonts w:ascii="Consolas" w:eastAsia="Times New Roman" w:hAnsi="Consolas" w:cs="Times New Roman"/>
+          <w:color w:val="E36209"/>
+          <w:kern w:val="0"/>
+          <w:lang w:val="en-US" w:eastAsia="es-CO"/>
+          <w14:ligatures w14:val="none"/>
+        </w:rPr>
+        <w:t>code</w:t>
+      </w:r>
+      <w:r>
+        <w:rPr>
+          <w:rFonts w:ascii="Consolas" w:eastAsia="Times New Roman" w:hAnsi="Consolas" w:cs="Times New Roman"/>
+          <w:color w:val="24292E"/>
+          <w:kern w:val="0"/>
+          <w:lang w:val="en-US" w:eastAsia="es-CO"/>
+          <w14:ligatures w14:val="none"/>
+        </w:rPr>
+        <w:t xml:space="preserve">, </w:t>
+      </w:r>
+      <w:r>
+        <w:rPr>
+          <w:rFonts w:ascii="Consolas" w:eastAsia="Times New Roman" w:hAnsi="Consolas" w:cs="Times New Roman"/>
+          <w:color w:val="D73A49"/>
+          <w:kern w:val="0"/>
+          <w:lang w:val="en-US" w:eastAsia="es-CO"/>
+          <w14:ligatures w14:val="none"/>
+        </w:rPr>
+        <w:t>int</w:t>
+      </w:r>
+      <w:r>
+        <w:rPr>
+          <w:rFonts w:ascii="Consolas" w:eastAsia="Times New Roman" w:hAnsi="Consolas" w:cs="Times New Roman"/>
+          <w:color w:val="24292E"/>
+          <w:kern w:val="0"/>
+          <w:lang w:val="en-US" w:eastAsia="es-CO"/>
+          <w14:ligatures w14:val="none"/>
+        </w:rPr>
+        <w:t xml:space="preserve"> </w:t>
+      </w:r>
+      <w:r>
+        <w:rPr>
+          <w:rFonts w:ascii="Consolas" w:eastAsia="Times New Roman" w:hAnsi="Consolas" w:cs="Times New Roman"/>
+          <w:color w:val="E36209"/>
+          <w:kern w:val="0"/>
+          <w:lang w:val="en-US" w:eastAsia="es-CO"/>
+          <w14:ligatures w14:val="none"/>
+        </w:rPr>
+        <w:t>type</w:t>
+      </w:r>
+      <w:r>
+        <w:rPr>
+          <w:rFonts w:ascii="Consolas" w:eastAsia="Times New Roman" w:hAnsi="Consolas" w:cs="Times New Roman"/>
+          <w:color w:val="24292E"/>
+          <w:kern w:val="0"/>
+          <w:lang w:val="en-US" w:eastAsia="es-CO"/>
+          <w14:ligatures w14:val="none"/>
+        </w:rPr>
+        <w:t xml:space="preserve">, </w:t>
+      </w:r>
+      <w:proofErr w:type="spellStart"/>
+      <w:r>
+        <w:rPr>
+          <w:rFonts w:ascii="Consolas" w:eastAsia="Times New Roman" w:hAnsi="Consolas" w:cs="Times New Roman"/>
+          <w:color w:val="6F42C1"/>
+          <w:kern w:val="0"/>
+          <w:lang w:val="en-US" w:eastAsia="es-CO"/>
+          <w14:ligatures w14:val="none"/>
+        </w:rPr>
+        <w:t>CallbackPrx</w:t>
+      </w:r>
+      <w:proofErr w:type="spellEnd"/>
+      <w:r>
+        <w:rPr>
+          <w:rFonts w:ascii="Consolas" w:eastAsia="Times New Roman" w:hAnsi="Consolas" w:cs="Times New Roman"/>
+          <w:color w:val="24292E"/>
+          <w:kern w:val="0"/>
+          <w:lang w:val="en-US" w:eastAsia="es-CO"/>
+          <w14:ligatures w14:val="none"/>
+        </w:rPr>
+        <w:t xml:space="preserve"> </w:t>
+      </w:r>
+      <w:proofErr w:type="spellStart"/>
+      <w:r>
+        <w:rPr>
+          <w:rFonts w:ascii="Consolas" w:eastAsia="Times New Roman" w:hAnsi="Consolas" w:cs="Times New Roman"/>
+          <w:color w:val="E36209"/>
+          <w:kern w:val="0"/>
+          <w:lang w:val="en-US" w:eastAsia="es-CO"/>
+          <w14:ligatures w14:val="none"/>
+        </w:rPr>
+        <w:t>cb</w:t>
+      </w:r>
+      <w:proofErr w:type="spellEnd"/>
+      <w:r>
+        <w:rPr>
+          <w:rFonts w:ascii="Consolas" w:eastAsia="Times New Roman" w:hAnsi="Consolas" w:cs="Times New Roman"/>
+          <w:color w:val="24292E"/>
+          <w:kern w:val="0"/>
+          <w:lang w:val="en-US" w:eastAsia="es-CO"/>
+          <w14:ligatures w14:val="none"/>
+        </w:rPr>
+        <w:t xml:space="preserve">, </w:t>
+      </w:r>
+      <w:r>
+        <w:rPr>
+          <w:rFonts w:ascii="Consolas" w:eastAsia="Times New Roman" w:hAnsi="Consolas" w:cs="Times New Roman"/>
+          <w:color w:val="6F42C1"/>
+          <w:kern w:val="0"/>
+          <w:lang w:val="en-US" w:eastAsia="es-CO"/>
+          <w14:ligatures w14:val="none"/>
+        </w:rPr>
+        <w:t>Current</w:t>
+      </w:r>
+      <w:r>
+        <w:rPr>
+          <w:rFonts w:ascii="Consolas" w:eastAsia="Times New Roman" w:hAnsi="Consolas" w:cs="Times New Roman"/>
+          <w:color w:val="24292E"/>
+          <w:kern w:val="0"/>
+          <w:lang w:val="en-US" w:eastAsia="es-CO"/>
+          <w14:ligatures w14:val="none"/>
+        </w:rPr>
+        <w:t xml:space="preserve"> </w:t>
+      </w:r>
+      <w:r>
+        <w:rPr>
+          <w:rFonts w:ascii="Consolas" w:eastAsia="Times New Roman" w:hAnsi="Consolas" w:cs="Times New Roman"/>
+          <w:color w:val="E36209"/>
+          <w:kern w:val="0"/>
+          <w:lang w:val="en-US" w:eastAsia="es-CO"/>
+          <w14:ligatures w14:val="none"/>
+        </w:rPr>
+        <w:t>current</w:t>
+      </w:r>
+      <w:r>
+        <w:rPr>
+          <w:rFonts w:ascii="Consolas" w:eastAsia="Times New Roman" w:hAnsi="Consolas" w:cs="Times New Roman"/>
+          <w:color w:val="24292E"/>
+          <w:kern w:val="0"/>
+          <w:lang w:val="en-US" w:eastAsia="es-CO"/>
+          <w14:ligatures w14:val="none"/>
+        </w:rPr>
+        <w:t>) {</w:t>
+      </w:r>
+    </w:p>
+    <w:p>
+      <w:pPr>
+        <w:shd w:val="clear" w:color="auto" w:fill="FFFFFF"/>
+        <w:spacing w:after="0" w:line="285" w:lineRule="atLeast"/>
+        <w:rPr>
+          <w:rFonts w:ascii="Consolas" w:eastAsia="Times New Roman" w:hAnsi="Consolas" w:cs="Times New Roman"/>
+          <w:color w:val="24292E"/>
+          <w:kern w:val="0"/>
+          <w:lang w:val="en-US" w:eastAsia="es-CO"/>
+          <w14:ligatures w14:val="none"/>
+        </w:rPr>
+      </w:pPr>
+      <w:r>
+        <w:rPr>
+          <w:rFonts w:ascii="Consolas" w:eastAsia="Times New Roman" w:hAnsi="Consolas" w:cs="Times New Roman"/>
+          <w:color w:val="24292E"/>
+          <w:kern w:val="0"/>
+          <w:lang w:val="en-US" w:eastAsia="es-CO"/>
+          <w14:ligatures w14:val="none"/>
+        </w:rPr>
+        <w:t xml:space="preserve">        </w:t>
+      </w:r>
+      <w:proofErr w:type="spellStart"/>
+      <w:proofErr w:type="gramStart"/>
+      <w:r>
+        <w:rPr>
+          <w:rFonts w:ascii="Consolas" w:eastAsia="Times New Roman" w:hAnsi="Consolas" w:cs="Times New Roman"/>
+          <w:color w:val="6F42C1"/>
+          <w:kern w:val="0"/>
+          <w:lang w:val="en-US" w:eastAsia="es-CO"/>
+          <w14:ligatures w14:val="none"/>
+        </w:rPr>
+        <w:t>model</w:t>
+      </w:r>
+      <w:r>
+        <w:rPr>
+          <w:rFonts w:ascii="Consolas" w:eastAsia="Times New Roman" w:hAnsi="Consolas" w:cs="Times New Roman"/>
+          <w:color w:val="24292E"/>
+          <w:kern w:val="0"/>
+          <w:lang w:val="en-US" w:eastAsia="es-CO"/>
+          <w14:ligatures w14:val="none"/>
+        </w:rPr>
+        <w:t>.</w:t>
+      </w:r>
+      <w:r>
+        <w:rPr>
+          <w:rFonts w:ascii="Consolas" w:eastAsia="Times New Roman" w:hAnsi="Consolas" w:cs="Times New Roman"/>
+          <w:color w:val="6F42C1"/>
+          <w:kern w:val="0"/>
+          <w:lang w:val="en-US" w:eastAsia="es-CO"/>
+          <w14:ligatures w14:val="none"/>
+        </w:rPr>
+        <w:t>Alarma</w:t>
+      </w:r>
+      <w:proofErr w:type="spellEnd"/>
+      <w:proofErr w:type="gramEnd"/>
+      <w:r>
+        <w:rPr>
+          <w:rFonts w:ascii="Consolas" w:eastAsia="Times New Roman" w:hAnsi="Consolas" w:cs="Times New Roman"/>
+          <w:color w:val="24292E"/>
+          <w:kern w:val="0"/>
+          <w:lang w:val="en-US" w:eastAsia="es-CO"/>
+          <w14:ligatures w14:val="none"/>
+        </w:rPr>
+        <w:t xml:space="preserve"> am </w:t>
+      </w:r>
+      <w:r>
+        <w:rPr>
+          <w:rFonts w:ascii="Consolas" w:eastAsia="Times New Roman" w:hAnsi="Consolas" w:cs="Times New Roman"/>
+          <w:color w:val="D73A49"/>
+          <w:kern w:val="0"/>
+          <w:lang w:val="en-US" w:eastAsia="es-CO"/>
+          <w14:ligatures w14:val="none"/>
+        </w:rPr>
+        <w:t>=</w:t>
+      </w:r>
+      <w:r>
+        <w:rPr>
+          <w:rFonts w:ascii="Consolas" w:eastAsia="Times New Roman" w:hAnsi="Consolas" w:cs="Times New Roman"/>
+          <w:color w:val="24292E"/>
+          <w:kern w:val="0"/>
+          <w:lang w:val="en-US" w:eastAsia="es-CO"/>
+          <w14:ligatures w14:val="none"/>
+        </w:rPr>
+        <w:t xml:space="preserve"> </w:t>
+      </w:r>
+      <w:proofErr w:type="spellStart"/>
+      <w:r>
+        <w:rPr>
+          <w:rFonts w:ascii="Consolas" w:eastAsia="Times New Roman" w:hAnsi="Consolas" w:cs="Times New Roman"/>
+          <w:color w:val="24292E"/>
+          <w:kern w:val="0"/>
+          <w:lang w:val="en-US" w:eastAsia="es-CO"/>
+          <w14:ligatures w14:val="none"/>
+        </w:rPr>
+        <w:t>alarmaRepository.</w:t>
+      </w:r>
+      <w:r>
+        <w:rPr>
+          <w:rFonts w:ascii="Consolas" w:eastAsia="Times New Roman" w:hAnsi="Consolas" w:cs="Times New Roman"/>
+          <w:color w:val="6F42C1"/>
+          <w:kern w:val="0"/>
+          <w:lang w:val="en-US" w:eastAsia="es-CO"/>
+          <w14:ligatures w14:val="none"/>
+        </w:rPr>
+        <w:t>getElement</w:t>
+      </w:r>
+      <w:proofErr w:type="spellEnd"/>
+      <w:r>
+        <w:rPr>
+          <w:rFonts w:ascii="Consolas" w:eastAsia="Times New Roman" w:hAnsi="Consolas" w:cs="Times New Roman"/>
+          <w:color w:val="24292E"/>
+          <w:kern w:val="0"/>
+          <w:lang w:val="en-US" w:eastAsia="es-CO"/>
+          <w14:ligatures w14:val="none"/>
+        </w:rPr>
+        <w:t>(</w:t>
+      </w:r>
+      <w:r>
+        <w:rPr>
+          <w:rFonts w:ascii="Consolas" w:eastAsia="Times New Roman" w:hAnsi="Consolas" w:cs="Times New Roman"/>
+          <w:color w:val="E36209"/>
+          <w:kern w:val="0"/>
+          <w:lang w:val="en-US" w:eastAsia="es-CO"/>
+          <w14:ligatures w14:val="none"/>
+        </w:rPr>
+        <w:t>code</w:t>
+      </w:r>
+      <w:r>
+        <w:rPr>
+          <w:rFonts w:ascii="Consolas" w:eastAsia="Times New Roman" w:hAnsi="Consolas" w:cs="Times New Roman"/>
+          <w:color w:val="24292E"/>
+          <w:kern w:val="0"/>
+          <w:lang w:val="en-US" w:eastAsia="es-CO"/>
+          <w14:ligatures w14:val="none"/>
+        </w:rPr>
+        <w:t xml:space="preserve">, </w:t>
+      </w:r>
+      <w:r>
+        <w:rPr>
+          <w:rFonts w:ascii="Consolas" w:eastAsia="Times New Roman" w:hAnsi="Consolas" w:cs="Times New Roman"/>
+          <w:color w:val="E36209"/>
+          <w:kern w:val="0"/>
+          <w:lang w:val="en-US" w:eastAsia="es-CO"/>
+          <w14:ligatures w14:val="none"/>
+        </w:rPr>
+        <w:t>type</w:t>
+      </w:r>
+      <w:r>
+        <w:rPr>
+          <w:rFonts w:ascii="Consolas" w:eastAsia="Times New Roman" w:hAnsi="Consolas" w:cs="Times New Roman"/>
+          <w:color w:val="24292E"/>
+          <w:kern w:val="0"/>
+          <w:lang w:val="en-US" w:eastAsia="es-CO"/>
+          <w14:ligatures w14:val="none"/>
+        </w:rPr>
+        <w:t>);</w:t>
+      </w:r>
+    </w:p>
+    <w:p>
+      <w:pPr>
+        <w:shd w:val="clear" w:color="auto" w:fill="FFFFFF"/>
+        <w:spacing w:after="0" w:line="285" w:lineRule="atLeast"/>
+        <w:rPr>
+          <w:rFonts w:ascii="Consolas" w:eastAsia="Times New Roman" w:hAnsi="Consolas" w:cs="Times New Roman"/>
+          <w:color w:val="24292E"/>
+          <w:kern w:val="0"/>
+          <w:lang w:val="en-US" w:eastAsia="es-CO"/>
+          <w14:ligatures w14:val="none"/>
+        </w:rPr>
+      </w:pPr>
+      <w:r>
+        <w:rPr>
+          <w:rFonts w:ascii="Consolas" w:eastAsia="Times New Roman" w:hAnsi="Consolas" w:cs="Times New Roman"/>
+          <w:color w:val="24292E"/>
+          <w:kern w:val="0"/>
+          <w:lang w:val="en-US" w:eastAsia="es-CO"/>
+          <w14:ligatures w14:val="none"/>
+        </w:rPr>
+        <w:t xml:space="preserve">        </w:t>
+      </w:r>
+      <w:r>
+        <w:rPr>
+          <w:rFonts w:ascii="Consolas" w:eastAsia="Times New Roman" w:hAnsi="Consolas" w:cs="Times New Roman"/>
+          <w:color w:val="D73A49"/>
+          <w:kern w:val="0"/>
+          <w:lang w:val="en-US" w:eastAsia="es-CO"/>
+          <w14:ligatures w14:val="none"/>
+        </w:rPr>
+        <w:t>if</w:t>
+      </w:r>
+      <w:r>
+        <w:rPr>
+          <w:rFonts w:ascii="Consolas" w:eastAsia="Times New Roman" w:hAnsi="Consolas" w:cs="Times New Roman"/>
+          <w:color w:val="24292E"/>
+          <w:kern w:val="0"/>
+          <w:lang w:val="en-US" w:eastAsia="es-CO"/>
+          <w14:ligatures w14:val="none"/>
+        </w:rPr>
+        <w:t xml:space="preserve"> (</w:t>
+      </w:r>
+      <w:proofErr w:type="gramStart"/>
+      <w:r>
+        <w:rPr>
+          <w:rFonts w:ascii="Consolas" w:eastAsia="Times New Roman" w:hAnsi="Consolas" w:cs="Times New Roman"/>
+          <w:color w:val="24292E"/>
+          <w:kern w:val="0"/>
+          <w:lang w:val="en-US" w:eastAsia="es-CO"/>
+          <w14:ligatures w14:val="none"/>
+        </w:rPr>
+        <w:t xml:space="preserve">am </w:t>
+      </w:r>
+      <w:r>
+        <w:rPr>
+          <w:rFonts w:ascii="Consolas" w:eastAsia="Times New Roman" w:hAnsi="Consolas" w:cs="Times New Roman"/>
+          <w:color w:val="D73A49"/>
+          <w:kern w:val="0"/>
+          <w:lang w:val="en-US" w:eastAsia="es-CO"/>
+          <w14:ligatures w14:val="none"/>
+        </w:rPr>
+        <w:t>!</w:t>
+      </w:r>
+      <w:proofErr w:type="gramEnd"/>
+      <w:r>
+        <w:rPr>
+          <w:rFonts w:ascii="Consolas" w:eastAsia="Times New Roman" w:hAnsi="Consolas" w:cs="Times New Roman"/>
+          <w:color w:val="D73A49"/>
+          <w:kern w:val="0"/>
+          <w:lang w:val="en-US" w:eastAsia="es-CO"/>
+          <w14:ligatures w14:val="none"/>
+        </w:rPr>
+        <w:t>=</w:t>
+      </w:r>
+      <w:r>
+        <w:rPr>
+          <w:rFonts w:ascii="Consolas" w:eastAsia="Times New Roman" w:hAnsi="Consolas" w:cs="Times New Roman"/>
+          <w:color w:val="24292E"/>
+          <w:kern w:val="0"/>
+          <w:lang w:val="en-US" w:eastAsia="es-CO"/>
+          <w14:ligatures w14:val="none"/>
+        </w:rPr>
+        <w:t xml:space="preserve"> </w:t>
+      </w:r>
+      <w:r>
+        <w:rPr>
+          <w:rFonts w:ascii="Consolas" w:eastAsia="Times New Roman" w:hAnsi="Consolas" w:cs="Times New Roman"/>
+          <w:color w:val="005CC5"/>
+          <w:kern w:val="0"/>
+          <w:lang w:val="en-US" w:eastAsia="es-CO"/>
+          <w14:ligatures w14:val="none"/>
+        </w:rPr>
+        <w:t>null</w:t>
+      </w:r>
+      <w:r>
+        <w:rPr>
+          <w:rFonts w:ascii="Consolas" w:eastAsia="Times New Roman" w:hAnsi="Consolas" w:cs="Times New Roman"/>
+          <w:color w:val="24292E"/>
+          <w:kern w:val="0"/>
+          <w:lang w:val="en-US" w:eastAsia="es-CO"/>
+          <w14:ligatures w14:val="none"/>
+        </w:rPr>
+        <w:t>) {</w:t>
+      </w:r>
+    </w:p>
+    <w:p>
+      <w:pPr>
+        <w:shd w:val="clear" w:color="auto" w:fill="FFFFFF"/>
+        <w:spacing w:after="0" w:line="285" w:lineRule="atLeast"/>
+        <w:rPr>
+          <w:rFonts w:ascii="Consolas" w:eastAsia="Times New Roman" w:hAnsi="Consolas" w:cs="Times New Roman"/>
+          <w:color w:val="24292E"/>
+          <w:kern w:val="0"/>
+          <w:lang w:val="en-US" w:eastAsia="es-CO"/>
+          <w14:ligatures w14:val="none"/>
+        </w:rPr>
+      </w:pPr>
+      <w:r>
+        <w:rPr>
+          <w:rFonts w:ascii="Consolas" w:eastAsia="Times New Roman" w:hAnsi="Consolas" w:cs="Times New Roman"/>
+          <w:color w:val="24292E"/>
+          <w:kern w:val="0"/>
+          <w:lang w:val="en-US" w:eastAsia="es-CO"/>
+          <w14:ligatures w14:val="none"/>
+        </w:rPr>
+        <w:t xml:space="preserve">            </w:t>
+      </w:r>
+      <w:r>
+        <w:rPr>
+          <w:rFonts w:ascii="Consolas" w:eastAsia="Times New Roman" w:hAnsi="Consolas" w:cs="Times New Roman"/>
+          <w:color w:val="6A737D"/>
+          <w:kern w:val="0"/>
+          <w:lang w:val="en-US" w:eastAsia="es-CO"/>
+          <w14:ligatures w14:val="none"/>
+        </w:rPr>
+        <w:t>// Mark Delivered</w:t>
+      </w:r>
+    </w:p>
+    <w:p>
+      <w:pPr>
+        <w:shd w:val="clear" w:color="auto" w:fill="FFFFFF"/>
+        <w:spacing w:after="0" w:line="285" w:lineRule="atLeast"/>
+        <w:rPr>
+          <w:rFonts w:ascii="Consolas" w:eastAsia="Times New Roman" w:hAnsi="Consolas" w:cs="Times New Roman"/>
+          <w:color w:val="24292E"/>
+          <w:kern w:val="0"/>
+          <w:lang w:val="en-US" w:eastAsia="es-CO"/>
+          <w14:ligatures w14:val="none"/>
+        </w:rPr>
+      </w:pPr>
+      <w:r>
+        <w:rPr>
+          <w:rFonts w:ascii="Consolas" w:eastAsia="Times New Roman" w:hAnsi="Consolas" w:cs="Times New Roman"/>
+          <w:color w:val="24292E"/>
+          <w:kern w:val="0"/>
+          <w:lang w:val="en-US" w:eastAsia="es-CO"/>
+          <w14:ligatures w14:val="none"/>
+        </w:rPr>
+        <w:t xml:space="preserve">            </w:t>
+      </w:r>
+      <w:proofErr w:type="spellStart"/>
+      <w:r>
+        <w:rPr>
+          <w:rFonts w:ascii="Consolas" w:eastAsia="Times New Roman" w:hAnsi="Consolas" w:cs="Times New Roman"/>
+          <w:color w:val="24292E"/>
+          <w:kern w:val="0"/>
+          <w:lang w:val="en-US" w:eastAsia="es-CO"/>
+          <w14:ligatures w14:val="none"/>
+        </w:rPr>
+        <w:t>alarmaRepository.</w:t>
+      </w:r>
+      <w:r>
+        <w:rPr>
+          <w:rFonts w:ascii="Consolas" w:eastAsia="Times New Roman" w:hAnsi="Consolas" w:cs="Times New Roman"/>
+          <w:color w:val="6F42C1"/>
+          <w:kern w:val="0"/>
+          <w:lang w:val="en-US" w:eastAsia="es-CO"/>
+          <w14:ligatures w14:val="none"/>
+        </w:rPr>
+        <w:t>remove</w:t>
+      </w:r>
+      <w:proofErr w:type="spellEnd"/>
+      <w:r>
+        <w:rPr>
+          <w:rFonts w:ascii="Consolas" w:eastAsia="Times New Roman" w:hAnsi="Consolas" w:cs="Times New Roman"/>
+          <w:color w:val="24292E"/>
+          <w:kern w:val="0"/>
+          <w:lang w:val="en-US" w:eastAsia="es-CO"/>
+          <w14:ligatures w14:val="none"/>
+        </w:rPr>
+        <w:t>(am</w:t>
+      </w:r>
+      <w:proofErr w:type="gramStart"/>
+      <w:r>
+        <w:rPr>
+          <w:rFonts w:ascii="Consolas" w:eastAsia="Times New Roman" w:hAnsi="Consolas" w:cs="Times New Roman"/>
+          <w:color w:val="24292E"/>
+          <w:kern w:val="0"/>
+          <w:lang w:val="en-US" w:eastAsia="es-CO"/>
+          <w14:ligatures w14:val="none"/>
+        </w:rPr>
+        <w:t>);</w:t>
+      </w:r>
+      <w:proofErr w:type="gramEnd"/>
+    </w:p>
+    <w:p>
+      <w:pPr>
+        <w:shd w:val="clear" w:color="auto" w:fill="FFFFFF"/>
+        <w:spacing w:after="0" w:line="285" w:lineRule="atLeast"/>
+        <w:rPr>
+          <w:rFonts w:ascii="Consolas" w:eastAsia="Times New Roman" w:hAnsi="Consolas" w:cs="Times New Roman"/>
+          <w:color w:val="24292E"/>
+          <w:kern w:val="0"/>
+          <w:lang w:eastAsia="es-CO"/>
+          <w14:ligatures w14:val="none"/>
+        </w:rPr>
+      </w:pPr>
+      <w:r>
+        <w:rPr>
+          <w:rFonts w:ascii="Consolas" w:eastAsia="Times New Roman" w:hAnsi="Consolas" w:cs="Times New Roman"/>
+          <w:color w:val="24292E"/>
+          <w:kern w:val="0"/>
+          <w:lang w:val="en-US" w:eastAsia="es-CO"/>
+          <w14:ligatures w14:val="none"/>
+        </w:rPr>
+        <w:t xml:space="preserve">            </w:t>
+      </w:r>
+      <w:proofErr w:type="spellStart"/>
+      <w:proofErr w:type="gramStart"/>
+      <w:r>
+        <w:rPr>
+          <w:rFonts w:ascii="Consolas" w:eastAsia="Times New Roman" w:hAnsi="Consolas" w:cs="Times New Roman"/>
+          <w:color w:val="E36209"/>
+          <w:kern w:val="0"/>
+          <w:lang w:eastAsia="es-CO"/>
+          <w14:ligatures w14:val="none"/>
+        </w:rPr>
+        <w:t>cb</w:t>
+      </w:r>
+      <w:r>
+        <w:rPr>
+          <w:rFonts w:ascii="Consolas" w:eastAsia="Times New Roman" w:hAnsi="Consolas" w:cs="Times New Roman"/>
+          <w:color w:val="24292E"/>
+          <w:kern w:val="0"/>
+          <w:lang w:eastAsia="es-CO"/>
+          <w14:ligatures w14:val="none"/>
+        </w:rPr>
+        <w:t>.</w:t>
+      </w:r>
+      <w:r>
+        <w:rPr>
+          <w:rFonts w:ascii="Consolas" w:eastAsia="Times New Roman" w:hAnsi="Consolas" w:cs="Times New Roman"/>
+          <w:color w:val="6F42C1"/>
+          <w:kern w:val="0"/>
+          <w:lang w:eastAsia="es-CO"/>
+          <w14:ligatures w14:val="none"/>
+        </w:rPr>
+        <w:t>alarmConfirmation</w:t>
+      </w:r>
+      <w:proofErr w:type="spellEnd"/>
+      <w:proofErr w:type="gramEnd"/>
+      <w:r>
+        <w:rPr>
+          <w:rFonts w:ascii="Consolas" w:eastAsia="Times New Roman" w:hAnsi="Consolas" w:cs="Times New Roman"/>
+          <w:color w:val="24292E"/>
+          <w:kern w:val="0"/>
+          <w:lang w:eastAsia="es-CO"/>
+          <w14:ligatures w14:val="none"/>
+        </w:rPr>
+        <w:t>(</w:t>
+      </w:r>
+      <w:proofErr w:type="spellStart"/>
+      <w:r>
+        <w:rPr>
+          <w:rFonts w:ascii="Consolas" w:eastAsia="Times New Roman" w:hAnsi="Consolas" w:cs="Times New Roman"/>
+          <w:color w:val="E36209"/>
+          <w:kern w:val="0"/>
+          <w:lang w:eastAsia="es-CO"/>
+          <w14:ligatures w14:val="none"/>
+        </w:rPr>
+        <w:t>code</w:t>
+      </w:r>
+      <w:proofErr w:type="spellEnd"/>
+      <w:r>
+        <w:rPr>
+          <w:rFonts w:ascii="Consolas" w:eastAsia="Times New Roman" w:hAnsi="Consolas" w:cs="Times New Roman"/>
+          <w:color w:val="24292E"/>
+          <w:kern w:val="0"/>
+          <w:lang w:eastAsia="es-CO"/>
+          <w14:ligatures w14:val="none"/>
+        </w:rPr>
+        <w:t xml:space="preserve"> </w:t>
+      </w:r>
+      <w:r>
+        <w:rPr>
+          <w:rFonts w:ascii="Consolas" w:eastAsia="Times New Roman" w:hAnsi="Consolas" w:cs="Times New Roman"/>
+          <w:color w:val="D73A49"/>
+          <w:kern w:val="0"/>
+          <w:lang w:eastAsia="es-CO"/>
+          <w14:ligatures w14:val="none"/>
+        </w:rPr>
+        <w:t>+</w:t>
+      </w:r>
+      <w:r>
+        <w:rPr>
+          <w:rFonts w:ascii="Consolas" w:eastAsia="Times New Roman" w:hAnsi="Consolas" w:cs="Times New Roman"/>
+          <w:color w:val="24292E"/>
+          <w:kern w:val="0"/>
+          <w:lang w:eastAsia="es-CO"/>
+          <w14:ligatures w14:val="none"/>
+        </w:rPr>
+        <w:t xml:space="preserve"> </w:t>
+      </w:r>
+      <w:r>
+        <w:rPr>
+          <w:rFonts w:ascii="Consolas" w:eastAsia="Times New Roman" w:hAnsi="Consolas" w:cs="Times New Roman"/>
+          <w:color w:val="032F62"/>
+          <w:kern w:val="0"/>
+          <w:lang w:eastAsia="es-CO"/>
+          <w14:ligatures w14:val="none"/>
+        </w:rPr>
+        <w:t>" Fue confirmada y almacenada en la capa de persistencia"</w:t>
+      </w:r>
+      <w:r>
+        <w:rPr>
+          <w:rFonts w:ascii="Consolas" w:eastAsia="Times New Roman" w:hAnsi="Consolas" w:cs="Times New Roman"/>
+          <w:color w:val="24292E"/>
+          <w:kern w:val="0"/>
+          <w:lang w:eastAsia="es-CO"/>
+          <w14:ligatures w14:val="none"/>
+        </w:rPr>
+        <w:t>);</w:t>
+      </w:r>
+    </w:p>
+    <w:p>
+      <w:pPr>
+        <w:shd w:val="clear" w:color="auto" w:fill="FFFFFF"/>
+        <w:spacing w:after="0" w:line="285" w:lineRule="atLeast"/>
+        <w:rPr>
+          <w:rFonts w:ascii="Consolas" w:eastAsia="Times New Roman" w:hAnsi="Consolas" w:cs="Times New Roman"/>
+          <w:color w:val="24292E"/>
+          <w:kern w:val="0"/>
+          <w:lang w:eastAsia="es-CO"/>
+          <w14:ligatures w14:val="none"/>
+        </w:rPr>
+      </w:pPr>
+      <w:r>
+        <w:rPr>
+          <w:rFonts w:ascii="Consolas" w:eastAsia="Times New Roman" w:hAnsi="Consolas" w:cs="Times New Roman"/>
+          <w:color w:val="24292E"/>
+          <w:kern w:val="0"/>
+          <w:lang w:eastAsia="es-CO"/>
+          <w14:ligatures w14:val="none"/>
+        </w:rPr>
+        <w:t xml:space="preserve">            </w:t>
+      </w:r>
+      <w:proofErr w:type="spellStart"/>
+      <w:r>
+        <w:rPr>
+          <w:rFonts w:ascii="Consolas" w:eastAsia="Times New Roman" w:hAnsi="Consolas" w:cs="Times New Roman"/>
+          <w:color w:val="D73A49"/>
+          <w:kern w:val="0"/>
+          <w:lang w:eastAsia="es-CO"/>
+          <w14:ligatures w14:val="none"/>
+        </w:rPr>
+        <w:t>return</w:t>
+      </w:r>
+      <w:proofErr w:type="spellEnd"/>
+      <w:r>
+        <w:rPr>
+          <w:rFonts w:ascii="Consolas" w:eastAsia="Times New Roman" w:hAnsi="Consolas" w:cs="Times New Roman"/>
+          <w:color w:val="24292E"/>
+          <w:kern w:val="0"/>
+          <w:lang w:eastAsia="es-CO"/>
+          <w14:ligatures w14:val="none"/>
+        </w:rPr>
+        <w:t xml:space="preserve"> </w:t>
+      </w:r>
+      <w:r>
+        <w:rPr>
+          <w:rFonts w:ascii="Consolas" w:eastAsia="Times New Roman" w:hAnsi="Consolas" w:cs="Times New Roman"/>
+          <w:color w:val="005CC5"/>
+          <w:kern w:val="0"/>
+          <w:lang w:eastAsia="es-CO"/>
+          <w14:ligatures w14:val="none"/>
+        </w:rPr>
+        <w:t>true</w:t>
+      </w:r>
+      <w:r>
+        <w:rPr>
+          <w:rFonts w:ascii="Consolas" w:eastAsia="Times New Roman" w:hAnsi="Consolas" w:cs="Times New Roman"/>
+          <w:color w:val="24292E"/>
+          <w:kern w:val="0"/>
+          <w:lang w:eastAsia="es-CO"/>
+          <w14:ligatures w14:val="none"/>
+        </w:rPr>
+        <w:t>;</w:t>
+      </w:r>
+    </w:p>
+    <w:p>
+      <w:pPr>
+        <w:shd w:val="clear" w:color="auto" w:fill="FFFFFF"/>
+        <w:spacing w:after="0" w:line="285" w:lineRule="atLeast"/>
+        <w:rPr>
+          <w:rFonts w:ascii="Consolas" w:eastAsia="Times New Roman" w:hAnsi="Consolas" w:cs="Times New Roman"/>
+          <w:color w:val="24292E"/>
+          <w:kern w:val="0"/>
+          <w:lang w:eastAsia="es-CO"/>
+          <w14:ligatures w14:val="none"/>
+        </w:rPr>
+      </w:pPr>
+      <w:r>
+        <w:rPr>
+          <w:rFonts w:ascii="Consolas" w:eastAsia="Times New Roman" w:hAnsi="Consolas" w:cs="Times New Roman"/>
+          <w:color w:val="24292E"/>
+          <w:kern w:val="0"/>
+          <w:lang w:eastAsia="es-CO"/>
+          <w14:ligatures w14:val="none"/>
+        </w:rPr>
+        <w:t>        }</w:t>
+      </w:r>
+    </w:p>
+    <w:p>
+      <w:pPr>
+        <w:shd w:val="clear" w:color="auto" w:fill="FFFFFF"/>
+        <w:spacing w:after="0" w:line="285" w:lineRule="atLeast"/>
+        <w:rPr>
+          <w:rFonts w:ascii="Consolas" w:eastAsia="Times New Roman" w:hAnsi="Consolas" w:cs="Times New Roman"/>
+          <w:color w:val="24292E"/>
+          <w:kern w:val="0"/>
+          <w:lang w:eastAsia="es-CO"/>
+          <w14:ligatures w14:val="none"/>
+        </w:rPr>
+      </w:pPr>
+      <w:r>
+        <w:rPr>
+          <w:rFonts w:ascii="Consolas" w:eastAsia="Times New Roman" w:hAnsi="Consolas" w:cs="Times New Roman"/>
+          <w:color w:val="24292E"/>
+          <w:kern w:val="0"/>
+          <w:lang w:eastAsia="es-CO"/>
+          <w14:ligatures w14:val="none"/>
+        </w:rPr>
+        <w:t xml:space="preserve">        </w:t>
+      </w:r>
+      <w:proofErr w:type="spellStart"/>
+      <w:r>
+        <w:rPr>
+          <w:rFonts w:ascii="Consolas" w:eastAsia="Times New Roman" w:hAnsi="Consolas" w:cs="Times New Roman"/>
+          <w:color w:val="D73A49"/>
+          <w:kern w:val="0"/>
+          <w:lang w:eastAsia="es-CO"/>
+          <w14:ligatures w14:val="none"/>
+        </w:rPr>
+        <w:t>return</w:t>
+      </w:r>
+      <w:proofErr w:type="spellEnd"/>
+      <w:r>
+        <w:rPr>
+          <w:rFonts w:ascii="Consolas" w:eastAsia="Times New Roman" w:hAnsi="Consolas" w:cs="Times New Roman"/>
+          <w:color w:val="24292E"/>
+          <w:kern w:val="0"/>
+          <w:lang w:eastAsia="es-CO"/>
+          <w14:ligatures w14:val="none"/>
+        </w:rPr>
+        <w:t xml:space="preserve"> </w:t>
+      </w:r>
+      <w:r>
+        <w:rPr>
+          <w:rFonts w:ascii="Consolas" w:eastAsia="Times New Roman" w:hAnsi="Consolas" w:cs="Times New Roman"/>
+          <w:color w:val="005CC5"/>
+          <w:kern w:val="0"/>
+          <w:lang w:eastAsia="es-CO"/>
+          <w14:ligatures w14:val="none"/>
+        </w:rPr>
+        <w:t>false</w:t>
+      </w:r>
+      <w:r>
+        <w:rPr>
+          <w:rFonts w:ascii="Consolas" w:eastAsia="Times New Roman" w:hAnsi="Consolas" w:cs="Times New Roman"/>
+          <w:color w:val="24292E"/>
+          <w:kern w:val="0"/>
+          <w:lang w:eastAsia="es-CO"/>
+          <w14:ligatures w14:val="none"/>
+        </w:rPr>
+        <w:t>;</w:t>
+      </w:r>
+    </w:p>
+    <w:p>
+      <w:pPr>
+        <w:shd w:val="clear" w:color="auto" w:fill="FFFFFF"/>
+        <w:spacing w:after="0" w:line="285" w:lineRule="atLeast"/>
+        <w:rPr>
+          <w:rFonts w:ascii="Consolas" w:eastAsia="Times New Roman" w:hAnsi="Consolas" w:cs="Times New Roman"/>
+          <w:color w:val="24292E"/>
+          <w:kern w:val="0"/>
+          <w:lang w:eastAsia="es-CO"/>
+          <w14:ligatures w14:val="none"/>
+        </w:rPr>
+      </w:pPr>
+      <w:r>
+        <w:rPr>
+          <w:rFonts w:ascii="Consolas" w:eastAsia="Times New Roman" w:hAnsi="Consolas" w:cs="Times New Roman"/>
+          <w:color w:val="24292E"/>
+          <w:kern w:val="0"/>
+          <w:lang w:eastAsia="es-CO"/>
+          <w14:ligatures w14:val="none"/>
+        </w:rPr>
+        <w:t>    }</w:t>
+      </w:r>
+    </w:p>
+    <w:p>
+      <w:pPr>
+        <w:rPr>
+          <w:rFonts w:ascii="Times New Roman" w:hAnsi="Times New Roman" w:cs="Times New Roman"/>
+          <w:sz w:val="24"/>
+          <w:szCs w:val="24"/>
+        </w:rPr>
+      </w:pPr>
+      <w:r>
+        <w:rPr>
+          <w:rFonts w:ascii="Times New Roman" w:hAnsi="Times New Roman" w:cs="Times New Roman"/>
+          <w:sz w:val="24"/>
+          <w:szCs w:val="24"/>
+        </w:rPr>
+        <w:t xml:space="preserve"> </w:t>
+      </w:r>
+    </w:p>
+    <w:p>
+      <w:pPr>
+        <w:pStyle w:val="Heading2"/>
+        <w:rPr>
+          <w:rFonts w:ascii="Times New Roman" w:hAnsi="Times New Roman" w:cs="Times New Roman"/>
+          <w:b/>
+          <w:bCs/>
+          <w:color w:val="auto"/>
+        </w:rPr>
+      </w:pPr>
+      <w:r>
+        <w:rPr>
+          <w:rFonts w:ascii="Times New Roman" w:hAnsi="Times New Roman" w:cs="Times New Roman"/>
+          <w:b/>
+          <w:bCs/>
+          <w:color w:val="auto"/>
+        </w:rPr>
+        <w:t>Despliegue Proxy-cache</w:t>
+      </w:r>
+    </w:p>
+    <w:p>
+      <w:pPr>
+        <w:spacing w:line="360" w:lineRule="auto"/>
+        <w:rPr>
+          <w:rFonts w:ascii="Times New Roman" w:hAnsi="Times New Roman" w:cs="Times New Roman"/>
+          <w:sz w:val="24"/>
+          <w:szCs w:val="24"/>
+        </w:rPr>
+      </w:pPr>
+      <w:r>
+        <w:rPr>
+          <w:rFonts w:ascii="Times New Roman" w:hAnsi="Times New Roman" w:cs="Times New Roman"/>
+          <w:sz w:val="24"/>
+          <w:szCs w:val="24"/>
+        </w:rPr>
+        <w:t>Así como se ha venido mostrando a través de los anteriores despliegues, el proxy-cache tendrá su propio nodo de procesamiento a través del cual podrá entregar rápidamente las peticiones más frecuentes hechas por las máquinas de café. Por tanto, esta será desplegada en hgrid4 a través del puerto 12346</w:t>
+      </w:r>
+      <w:r>
+        <w:rPr>
+          <w:rFonts w:ascii="Times New Roman" w:hAnsi="Times New Roman" w:cs="Times New Roman"/>
+          <w:sz w:val="24"/>
+          <w:szCs w:val="24"/>
+        </w:rPr>
+        <w:t>. Tras haber compilado y enviado los artefactos a la máquina, procedemos a descomprimir y ejecutar a través del siguiente comando:</w:t>
+      </w:r>
+    </w:p>
+    <w:p>
+      <w:pPr>
+        <w:spacing w:line="360" w:lineRule="auto"/>
+        <w:jc w:val="center"/>
+        <w:rPr>
+          <w:rFonts w:ascii="Times New Roman" w:hAnsi="Times New Roman" w:cs="Times New Roman"/>
+          <w:sz w:val="24"/>
+          <w:szCs w:val="24"/>
+        </w:rPr>
+      </w:pPr>
+      <w:r>
+        <w:rPr>
+          <w:rFonts w:ascii="Times New Roman" w:hAnsi="Times New Roman" w:cs="Times New Roman"/>
+          <w:sz w:val="24"/>
+          <w:szCs w:val="24"/>
+        </w:rPr>
+        <w:t>java -</w:t>
+      </w:r>
+      <w:proofErr w:type="spellStart"/>
+      <w:r>
+        <w:rPr>
+          <w:rFonts w:ascii="Times New Roman" w:hAnsi="Times New Roman" w:cs="Times New Roman"/>
+          <w:sz w:val="24"/>
+          <w:szCs w:val="24"/>
+        </w:rPr>
+        <w:t>cp</w:t>
+      </w:r>
+      <w:proofErr w:type="spellEnd"/>
+      <w:r>
+        <w:rPr>
+          <w:rFonts w:ascii="Times New Roman" w:hAnsi="Times New Roman" w:cs="Times New Roman"/>
+          <w:sz w:val="24"/>
+          <w:szCs w:val="24"/>
+        </w:rPr>
+        <w:t xml:space="preserve"> </w:t>
+      </w:r>
+      <w:proofErr w:type="gramStart"/>
+      <w:r>
+        <w:rPr>
+          <w:rFonts w:ascii="Times New Roman" w:hAnsi="Times New Roman" w:cs="Times New Roman"/>
+          <w:sz w:val="24"/>
+          <w:szCs w:val="24"/>
+        </w:rPr>
+        <w:t>"./</w:t>
+      </w:r>
+      <w:proofErr w:type="gramEnd"/>
+      <w:r>
+        <w:rPr>
+          <w:rFonts w:ascii="Times New Roman" w:hAnsi="Times New Roman" w:cs="Times New Roman"/>
+          <w:sz w:val="24"/>
+          <w:szCs w:val="24"/>
+        </w:rPr>
+        <w:t xml:space="preserve">*" </w:t>
+      </w:r>
+      <w:proofErr w:type="spellStart"/>
+      <w:r>
+        <w:rPr>
+          <w:rFonts w:ascii="Times New Roman" w:hAnsi="Times New Roman" w:cs="Times New Roman"/>
+          <w:sz w:val="24"/>
+          <w:szCs w:val="24"/>
+        </w:rPr>
+        <w:t>ProxyCache</w:t>
+      </w:r>
+      <w:proofErr w:type="spellEnd"/>
+    </w:p>
+    <w:p>
+      <w:pPr>
+        <w:spacing w:line="360" w:lineRule="auto"/>
+        <w:rPr>
+          <w:rFonts w:ascii="Times New Roman" w:hAnsi="Times New Roman" w:cs="Times New Roman"/>
+          <w:sz w:val="24"/>
+          <w:szCs w:val="24"/>
+        </w:rPr>
+      </w:pPr>
+    </w:p>
+    <w:p>
+      <w:pPr>
+        <w:pStyle w:val="Heading2"/>
+        <w:rPr>
+          <w:rFonts w:ascii="Times New Roman" w:hAnsi="Times New Roman" w:cs="Times New Roman"/>
+          <w:b/>
+          <w:bCs/>
+          <w:color w:val="auto"/>
+        </w:rPr>
+      </w:pPr>
+      <w:r>
+        <w:rPr>
+          <w:rFonts w:ascii="Times New Roman" w:hAnsi="Times New Roman" w:cs="Times New Roman"/>
+          <w:b/>
+          <w:bCs/>
+          <w:color w:val="auto"/>
+        </w:rPr>
+        <w:lastRenderedPageBreak/>
+        <w:t xml:space="preserve">Uso patrón </w:t>
+      </w:r>
+      <w:r>
+        <w:rPr>
+          <w:rFonts w:ascii="Times New Roman" w:hAnsi="Times New Roman" w:cs="Times New Roman"/>
+          <w:b/>
+          <w:bCs/>
+          <w:color w:val="auto"/>
+        </w:rPr>
+        <w:t>proxy-cache</w:t>
+      </w:r>
+    </w:p>
+    <w:p/>
+    <w:p>
+      <w:pPr>
+        <w:pStyle w:val="Heading2"/>
+      </w:pPr>
+      <w:r>
+        <w:rPr>
+          <w:rFonts w:ascii="Times New Roman" w:hAnsi="Times New Roman" w:cs="Times New Roman"/>
+          <w:b/>
+          <w:bCs/>
+          <w:color w:val="auto"/>
+        </w:rPr>
+        <w:t xml:space="preserve">Uso patrón </w:t>
+      </w:r>
+      <w:proofErr w:type="spellStart"/>
+      <w:r>
+        <w:rPr>
+          <w:rFonts w:ascii="Times New Roman" w:hAnsi="Times New Roman" w:cs="Times New Roman"/>
+          <w:b/>
+          <w:bCs/>
+          <w:color w:val="auto"/>
+        </w:rPr>
+        <w:t>observer</w:t>
+      </w:r>
+      <w:proofErr w:type="spellEnd"/>
+    </w:p>
+    <w:p/>
+    <w:p>
+      <w:pPr>
+        <w:pStyle w:val="Heading1"/>
+        <w:ind w:firstLine="0"/>
+      </w:pPr>
+      <w:r>
+        <w:t xml:space="preserve">Uso del </w:t>
+      </w:r>
+      <w:proofErr w:type="spellStart"/>
+      <w:r>
+        <w:t>nmap</w:t>
+      </w:r>
+      <w:bookmarkEnd w:id="10"/>
+      <w:proofErr w:type="spellEnd"/>
     </w:p>
     <w:p>
       <w:pPr>
@@ -3719,7 +7048,6 @@
         <w:rPr>
           <w:noProof/>
         </w:rPr>
-        <w:lastRenderedPageBreak/>
         <w:drawing>
           <wp:inline distT="0" distB="0" distL="0" distR="0" wp14:anchorId="68B50A98" wp14:editId="54DDCD22">
             <wp:extent cx="5612130" cy="2728595"/>
@@ -3736,7 +7064,7 @@
                     <pic:cNvPicPr/>
                   </pic:nvPicPr>
                   <pic:blipFill>
-                    <a:blip r:embed="rId31"/>
+                    <a:blip r:embed="rId35"/>
                     <a:stretch>
                       <a:fillRect/>
                     </a:stretch>
@@ -3794,6 +7122,7 @@
         <w:rPr>
           <w:noProof/>
         </w:rPr>
+        <w:lastRenderedPageBreak/>
         <w:drawing>
           <wp:inline distT="0" distB="0" distL="0" distR="0" wp14:anchorId="320355B2" wp14:editId="7167D8F9">
             <wp:extent cx="5612130" cy="3202940"/>
@@ -3810,7 +7139,7 @@
                     <pic:cNvPicPr/>
                   </pic:nvPicPr>
                   <pic:blipFill>
-                    <a:blip r:embed="rId32"/>
+                    <a:blip r:embed="rId36"/>
                     <a:stretch>
                       <a:fillRect/>
                     </a:stretch>
@@ -3865,7 +7194,6 @@
         <w:rPr>
           <w:noProof/>
         </w:rPr>
-        <w:lastRenderedPageBreak/>
         <w:drawing>
           <wp:inline distT="0" distB="0" distL="0" distR="0" wp14:anchorId="3EE17478" wp14:editId="7D2A996D">
             <wp:extent cx="5612130" cy="1924050"/>
@@ -3882,7 +7210,7 @@
                     <pic:cNvPicPr/>
                   </pic:nvPicPr>
                   <pic:blipFill>
-                    <a:blip r:embed="rId33"/>
+                    <a:blip r:embed="rId37"/>
                     <a:stretch>
                       <a:fillRect/>
                     </a:stretch>
@@ -3930,6 +7258,7 @@
         <w:rPr>
           <w:noProof/>
         </w:rPr>
+        <w:lastRenderedPageBreak/>
         <w:drawing>
           <wp:inline distT="0" distB="0" distL="0" distR="0" wp14:anchorId="183E215A" wp14:editId="0631A63E">
             <wp:extent cx="5612130" cy="1786890"/>
@@ -3946,7 +7275,7 @@
                     <pic:cNvPicPr/>
                   </pic:nvPicPr>
                   <pic:blipFill>
-                    <a:blip r:embed="rId34"/>
+                    <a:blip r:embed="rId38"/>
                     <a:stretch>
                       <a:fillRect/>
                     </a:stretch>
@@ -3971,7 +7300,7 @@
       <w:pPr>
         <w:pStyle w:val="Heading1"/>
       </w:pPr>
-      <w:bookmarkStart w:id="10" w:name="_Toc133533622"/>
+      <w:bookmarkStart w:id="11" w:name="_Toc133533622"/>
     </w:p>
     <w:p>
       <w:pPr>
@@ -4024,16 +7353,16 @@
     <w:p>
       <w:pPr>
         <w:pStyle w:val="Heading1"/>
-      </w:pPr>
-      <w:r>
-        <w:lastRenderedPageBreak/>
+        <w:ind w:firstLine="0"/>
+      </w:pPr>
+      <w:r>
         <w:t xml:space="preserve">Diagrama de </w:t>
       </w:r>
       <w:proofErr w:type="spellStart"/>
       <w:r>
         <w:t>Deployment</w:t>
       </w:r>
-      <w:bookmarkEnd w:id="10"/>
+      <w:bookmarkEnd w:id="11"/>
       <w:proofErr w:type="spellEnd"/>
     </w:p>
     <w:p>
@@ -4045,6 +7374,7 @@
         <w:rPr>
           <w:noProof/>
         </w:rPr>
+        <w:lastRenderedPageBreak/>
         <w:drawing>
           <wp:inline distT="0" distB="0" distL="0" distR="0" wp14:anchorId="15C1C37B" wp14:editId="5F46DFD7">
             <wp:extent cx="5605780" cy="5168265"/>
@@ -4063,7 +7393,7 @@
                     </pic:cNvPicPr>
                   </pic:nvPicPr>
                   <pic:blipFill>
-                    <a:blip r:embed="rId35" cstate="print">
+                    <a:blip r:embed="rId39" cstate="print">
                       <a:extLst>
                         <a:ext uri="{28A0092B-C50C-407E-A947-70E740481C1C}">
                           <a14:useLocalDpi xmlns:a14="http://schemas.microsoft.com/office/drawing/2010/main" val="0"/>
@@ -4103,7 +7433,7 @@
       </w:pPr>
     </w:p>
     <w:sectPr>
-      <w:headerReference w:type="default" r:id="rId36"/>
+      <w:headerReference w:type="default" r:id="rId40"/>
       <w:pgSz w:w="12240" w:h="15840"/>
       <w:pgMar w:top="1417" w:right="1701" w:bottom="1417" w:left="1701" w:header="708" w:footer="708" w:gutter="0"/>
       <w:cols w:space="708"/>
@@ -4464,6 +7794,95 @@
     </w:lvl>
   </w:abstractNum>
   <w:abstractNum w:abstractNumId="2" w15:restartNumberingAfterBreak="0">
+    <w:nsid w:val="0AB97EF4"/>
+    <w:multiLevelType w:val="hybridMultilevel"/>
+    <w:tmpl w:val="3E743686"/>
+    <w:lvl w:ilvl="0" w:tplc="240A000F">
+      <w:start w:val="1"/>
+      <w:numFmt w:val="decimal"/>
+      <w:lvlText w:val="%1."/>
+      <w:lvlJc w:val="left"/>
+      <w:pPr>
+        <w:ind w:left="720" w:hanging="360"/>
+      </w:pPr>
+      <w:rPr>
+        <w:rFonts w:hint="default"/>
+      </w:rPr>
+    </w:lvl>
+    <w:lvl w:ilvl="1" w:tplc="240A0019" w:tentative="1">
+      <w:start w:val="1"/>
+      <w:numFmt w:val="lowerLetter"/>
+      <w:lvlText w:val="%2."/>
+      <w:lvlJc w:val="left"/>
+      <w:pPr>
+        <w:ind w:left="1440" w:hanging="360"/>
+      </w:pPr>
+    </w:lvl>
+    <w:lvl w:ilvl="2" w:tplc="240A001B" w:tentative="1">
+      <w:start w:val="1"/>
+      <w:numFmt w:val="lowerRoman"/>
+      <w:lvlText w:val="%3."/>
+      <w:lvlJc w:val="right"/>
+      <w:pPr>
+        <w:ind w:left="2160" w:hanging="180"/>
+      </w:pPr>
+    </w:lvl>
+    <w:lvl w:ilvl="3" w:tplc="240A000F" w:tentative="1">
+      <w:start w:val="1"/>
+      <w:numFmt w:val="decimal"/>
+      <w:lvlText w:val="%4."/>
+      <w:lvlJc w:val="left"/>
+      <w:pPr>
+        <w:ind w:left="2880" w:hanging="360"/>
+      </w:pPr>
+    </w:lvl>
+    <w:lvl w:ilvl="4" w:tplc="240A0019" w:tentative="1">
+      <w:start w:val="1"/>
+      <w:numFmt w:val="lowerLetter"/>
+      <w:lvlText w:val="%5."/>
+      <w:lvlJc w:val="left"/>
+      <w:pPr>
+        <w:ind w:left="3600" w:hanging="360"/>
+      </w:pPr>
+    </w:lvl>
+    <w:lvl w:ilvl="5" w:tplc="240A001B" w:tentative="1">
+      <w:start w:val="1"/>
+      <w:numFmt w:val="lowerRoman"/>
+      <w:lvlText w:val="%6."/>
+      <w:lvlJc w:val="right"/>
+      <w:pPr>
+        <w:ind w:left="4320" w:hanging="180"/>
+      </w:pPr>
+    </w:lvl>
+    <w:lvl w:ilvl="6" w:tplc="240A000F" w:tentative="1">
+      <w:start w:val="1"/>
+      <w:numFmt w:val="decimal"/>
+      <w:lvlText w:val="%7."/>
+      <w:lvlJc w:val="left"/>
+      <w:pPr>
+        <w:ind w:left="5040" w:hanging="360"/>
+      </w:pPr>
+    </w:lvl>
+    <w:lvl w:ilvl="7" w:tplc="240A0019" w:tentative="1">
+      <w:start w:val="1"/>
+      <w:numFmt w:val="lowerLetter"/>
+      <w:lvlText w:val="%8."/>
+      <w:lvlJc w:val="left"/>
+      <w:pPr>
+        <w:ind w:left="5760" w:hanging="360"/>
+      </w:pPr>
+    </w:lvl>
+    <w:lvl w:ilvl="8" w:tplc="240A001B" w:tentative="1">
+      <w:start w:val="1"/>
+      <w:numFmt w:val="lowerRoman"/>
+      <w:lvlText w:val="%9."/>
+      <w:lvlJc w:val="right"/>
+      <w:pPr>
+        <w:ind w:left="6480" w:hanging="180"/>
+      </w:pPr>
+    </w:lvl>
+  </w:abstractNum>
+  <w:abstractNum w:abstractNumId="3" w15:restartNumberingAfterBreak="0">
     <w:nsid w:val="0DDD0F86"/>
     <w:multiLevelType w:val="hybridMultilevel"/>
     <w:tmpl w:val="F8F46AE4"/>
@@ -4552,7 +7971,96 @@
       </w:pPr>
     </w:lvl>
   </w:abstractNum>
-  <w:abstractNum w:abstractNumId="3" w15:restartNumberingAfterBreak="0">
+  <w:abstractNum w:abstractNumId="4" w15:restartNumberingAfterBreak="0">
+    <w:nsid w:val="1B9A23BD"/>
+    <w:multiLevelType w:val="hybridMultilevel"/>
+    <w:tmpl w:val="296432C6"/>
+    <w:lvl w:ilvl="0" w:tplc="FFFFFFFF">
+      <w:start w:val="1"/>
+      <w:numFmt w:val="decimal"/>
+      <w:lvlText w:val="%1."/>
+      <w:lvlJc w:val="left"/>
+      <w:pPr>
+        <w:ind w:left="1068" w:hanging="360"/>
+      </w:pPr>
+      <w:rPr>
+        <w:rFonts w:hint="default"/>
+      </w:rPr>
+    </w:lvl>
+    <w:lvl w:ilvl="1" w:tplc="FFFFFFFF" w:tentative="1">
+      <w:start w:val="1"/>
+      <w:numFmt w:val="lowerLetter"/>
+      <w:lvlText w:val="%2."/>
+      <w:lvlJc w:val="left"/>
+      <w:pPr>
+        <w:ind w:left="1788" w:hanging="360"/>
+      </w:pPr>
+    </w:lvl>
+    <w:lvl w:ilvl="2" w:tplc="FFFFFFFF" w:tentative="1">
+      <w:start w:val="1"/>
+      <w:numFmt w:val="lowerRoman"/>
+      <w:lvlText w:val="%3."/>
+      <w:lvlJc w:val="right"/>
+      <w:pPr>
+        <w:ind w:left="2508" w:hanging="180"/>
+      </w:pPr>
+    </w:lvl>
+    <w:lvl w:ilvl="3" w:tplc="FFFFFFFF" w:tentative="1">
+      <w:start w:val="1"/>
+      <w:numFmt w:val="decimal"/>
+      <w:lvlText w:val="%4."/>
+      <w:lvlJc w:val="left"/>
+      <w:pPr>
+        <w:ind w:left="3228" w:hanging="360"/>
+      </w:pPr>
+    </w:lvl>
+    <w:lvl w:ilvl="4" w:tplc="FFFFFFFF" w:tentative="1">
+      <w:start w:val="1"/>
+      <w:numFmt w:val="lowerLetter"/>
+      <w:lvlText w:val="%5."/>
+      <w:lvlJc w:val="left"/>
+      <w:pPr>
+        <w:ind w:left="3948" w:hanging="360"/>
+      </w:pPr>
+    </w:lvl>
+    <w:lvl w:ilvl="5" w:tplc="FFFFFFFF" w:tentative="1">
+      <w:start w:val="1"/>
+      <w:numFmt w:val="lowerRoman"/>
+      <w:lvlText w:val="%6."/>
+      <w:lvlJc w:val="right"/>
+      <w:pPr>
+        <w:ind w:left="4668" w:hanging="180"/>
+      </w:pPr>
+    </w:lvl>
+    <w:lvl w:ilvl="6" w:tplc="FFFFFFFF" w:tentative="1">
+      <w:start w:val="1"/>
+      <w:numFmt w:val="decimal"/>
+      <w:lvlText w:val="%7."/>
+      <w:lvlJc w:val="left"/>
+      <w:pPr>
+        <w:ind w:left="5388" w:hanging="360"/>
+      </w:pPr>
+    </w:lvl>
+    <w:lvl w:ilvl="7" w:tplc="FFFFFFFF" w:tentative="1">
+      <w:start w:val="1"/>
+      <w:numFmt w:val="lowerLetter"/>
+      <w:lvlText w:val="%8."/>
+      <w:lvlJc w:val="left"/>
+      <w:pPr>
+        <w:ind w:left="6108" w:hanging="360"/>
+      </w:pPr>
+    </w:lvl>
+    <w:lvl w:ilvl="8" w:tplc="FFFFFFFF" w:tentative="1">
+      <w:start w:val="1"/>
+      <w:numFmt w:val="lowerRoman"/>
+      <w:lvlText w:val="%9."/>
+      <w:lvlJc w:val="right"/>
+      <w:pPr>
+        <w:ind w:left="6828" w:hanging="180"/>
+      </w:pPr>
+    </w:lvl>
+  </w:abstractNum>
+  <w:abstractNum w:abstractNumId="5" w15:restartNumberingAfterBreak="0">
     <w:nsid w:val="1D296CB1"/>
     <w:multiLevelType w:val="hybridMultilevel"/>
     <w:tmpl w:val="90800072"/>
@@ -4641,7 +8149,7 @@
       </w:pPr>
     </w:lvl>
   </w:abstractNum>
-  <w:abstractNum w:abstractNumId="4" w15:restartNumberingAfterBreak="0">
+  <w:abstractNum w:abstractNumId="6" w15:restartNumberingAfterBreak="0">
     <w:nsid w:val="44077433"/>
     <w:multiLevelType w:val="hybridMultilevel"/>
     <w:tmpl w:val="9A2AD502"/>
@@ -4730,7 +8238,7 @@
       </w:pPr>
     </w:lvl>
   </w:abstractNum>
-  <w:abstractNum w:abstractNumId="5" w15:restartNumberingAfterBreak="0">
+  <w:abstractNum w:abstractNumId="7" w15:restartNumberingAfterBreak="0">
     <w:nsid w:val="47C47B41"/>
     <w:multiLevelType w:val="hybridMultilevel"/>
     <w:tmpl w:val="C242F4F2"/>
@@ -4819,7 +8327,7 @@
       </w:pPr>
     </w:lvl>
   </w:abstractNum>
-  <w:abstractNum w:abstractNumId="6" w15:restartNumberingAfterBreak="0">
+  <w:abstractNum w:abstractNumId="8" w15:restartNumberingAfterBreak="0">
     <w:nsid w:val="4B401F05"/>
     <w:multiLevelType w:val="hybridMultilevel"/>
     <w:tmpl w:val="B19AD7FC"/>
@@ -4908,7 +8416,7 @@
       </w:pPr>
     </w:lvl>
   </w:abstractNum>
-  <w:abstractNum w:abstractNumId="7" w15:restartNumberingAfterBreak="0">
+  <w:abstractNum w:abstractNumId="9" w15:restartNumberingAfterBreak="0">
     <w:nsid w:val="50435109"/>
     <w:multiLevelType w:val="hybridMultilevel"/>
     <w:tmpl w:val="100018B2"/>
@@ -4997,7 +8505,7 @@
       </w:pPr>
     </w:lvl>
   </w:abstractNum>
-  <w:abstractNum w:abstractNumId="8" w15:restartNumberingAfterBreak="0">
+  <w:abstractNum w:abstractNumId="10" w15:restartNumberingAfterBreak="0">
     <w:nsid w:val="52BA6DA7"/>
     <w:multiLevelType w:val="hybridMultilevel"/>
     <w:tmpl w:val="EBCCA1CA"/>
@@ -5086,7 +8594,185 @@
       </w:pPr>
     </w:lvl>
   </w:abstractNum>
-  <w:abstractNum w:abstractNumId="9" w15:restartNumberingAfterBreak="0">
+  <w:abstractNum w:abstractNumId="11" w15:restartNumberingAfterBreak="0">
+    <w:nsid w:val="5A6650B9"/>
+    <w:multiLevelType w:val="hybridMultilevel"/>
+    <w:tmpl w:val="ABE29ECE"/>
+    <w:lvl w:ilvl="0" w:tplc="FFFFFFFF">
+      <w:start w:val="1"/>
+      <w:numFmt w:val="decimal"/>
+      <w:lvlText w:val="%1."/>
+      <w:lvlJc w:val="left"/>
+      <w:pPr>
+        <w:ind w:left="720" w:hanging="360"/>
+      </w:pPr>
+      <w:rPr>
+        <w:rFonts w:hint="default"/>
+      </w:rPr>
+    </w:lvl>
+    <w:lvl w:ilvl="1" w:tplc="FFFFFFFF" w:tentative="1">
+      <w:start w:val="1"/>
+      <w:numFmt w:val="lowerLetter"/>
+      <w:lvlText w:val="%2."/>
+      <w:lvlJc w:val="left"/>
+      <w:pPr>
+        <w:ind w:left="1440" w:hanging="360"/>
+      </w:pPr>
+    </w:lvl>
+    <w:lvl w:ilvl="2" w:tplc="FFFFFFFF" w:tentative="1">
+      <w:start w:val="1"/>
+      <w:numFmt w:val="lowerRoman"/>
+      <w:lvlText w:val="%3."/>
+      <w:lvlJc w:val="right"/>
+      <w:pPr>
+        <w:ind w:left="2160" w:hanging="180"/>
+      </w:pPr>
+    </w:lvl>
+    <w:lvl w:ilvl="3" w:tplc="FFFFFFFF" w:tentative="1">
+      <w:start w:val="1"/>
+      <w:numFmt w:val="decimal"/>
+      <w:lvlText w:val="%4."/>
+      <w:lvlJc w:val="left"/>
+      <w:pPr>
+        <w:ind w:left="2880" w:hanging="360"/>
+      </w:pPr>
+    </w:lvl>
+    <w:lvl w:ilvl="4" w:tplc="FFFFFFFF" w:tentative="1">
+      <w:start w:val="1"/>
+      <w:numFmt w:val="lowerLetter"/>
+      <w:lvlText w:val="%5."/>
+      <w:lvlJc w:val="left"/>
+      <w:pPr>
+        <w:ind w:left="3600" w:hanging="360"/>
+      </w:pPr>
+    </w:lvl>
+    <w:lvl w:ilvl="5" w:tplc="FFFFFFFF" w:tentative="1">
+      <w:start w:val="1"/>
+      <w:numFmt w:val="lowerRoman"/>
+      <w:lvlText w:val="%6."/>
+      <w:lvlJc w:val="right"/>
+      <w:pPr>
+        <w:ind w:left="4320" w:hanging="180"/>
+      </w:pPr>
+    </w:lvl>
+    <w:lvl w:ilvl="6" w:tplc="FFFFFFFF" w:tentative="1">
+      <w:start w:val="1"/>
+      <w:numFmt w:val="decimal"/>
+      <w:lvlText w:val="%7."/>
+      <w:lvlJc w:val="left"/>
+      <w:pPr>
+        <w:ind w:left="5040" w:hanging="360"/>
+      </w:pPr>
+    </w:lvl>
+    <w:lvl w:ilvl="7" w:tplc="FFFFFFFF" w:tentative="1">
+      <w:start w:val="1"/>
+      <w:numFmt w:val="lowerLetter"/>
+      <w:lvlText w:val="%8."/>
+      <w:lvlJc w:val="left"/>
+      <w:pPr>
+        <w:ind w:left="5760" w:hanging="360"/>
+      </w:pPr>
+    </w:lvl>
+    <w:lvl w:ilvl="8" w:tplc="FFFFFFFF" w:tentative="1">
+      <w:start w:val="1"/>
+      <w:numFmt w:val="lowerRoman"/>
+      <w:lvlText w:val="%9."/>
+      <w:lvlJc w:val="right"/>
+      <w:pPr>
+        <w:ind w:left="6480" w:hanging="180"/>
+      </w:pPr>
+    </w:lvl>
+  </w:abstractNum>
+  <w:abstractNum w:abstractNumId="12" w15:restartNumberingAfterBreak="0">
+    <w:nsid w:val="62273FF6"/>
+    <w:multiLevelType w:val="hybridMultilevel"/>
+    <w:tmpl w:val="ABE29ECE"/>
+    <w:lvl w:ilvl="0" w:tplc="240A000F">
+      <w:start w:val="1"/>
+      <w:numFmt w:val="decimal"/>
+      <w:lvlText w:val="%1."/>
+      <w:lvlJc w:val="left"/>
+      <w:pPr>
+        <w:ind w:left="720" w:hanging="360"/>
+      </w:pPr>
+      <w:rPr>
+        <w:rFonts w:hint="default"/>
+      </w:rPr>
+    </w:lvl>
+    <w:lvl w:ilvl="1" w:tplc="240A0019" w:tentative="1">
+      <w:start w:val="1"/>
+      <w:numFmt w:val="lowerLetter"/>
+      <w:lvlText w:val="%2."/>
+      <w:lvlJc w:val="left"/>
+      <w:pPr>
+        <w:ind w:left="1440" w:hanging="360"/>
+      </w:pPr>
+    </w:lvl>
+    <w:lvl w:ilvl="2" w:tplc="240A001B" w:tentative="1">
+      <w:start w:val="1"/>
+      <w:numFmt w:val="lowerRoman"/>
+      <w:lvlText w:val="%3."/>
+      <w:lvlJc w:val="right"/>
+      <w:pPr>
+        <w:ind w:left="2160" w:hanging="180"/>
+      </w:pPr>
+    </w:lvl>
+    <w:lvl w:ilvl="3" w:tplc="240A000F" w:tentative="1">
+      <w:start w:val="1"/>
+      <w:numFmt w:val="decimal"/>
+      <w:lvlText w:val="%4."/>
+      <w:lvlJc w:val="left"/>
+      <w:pPr>
+        <w:ind w:left="2880" w:hanging="360"/>
+      </w:pPr>
+    </w:lvl>
+    <w:lvl w:ilvl="4" w:tplc="240A0019" w:tentative="1">
+      <w:start w:val="1"/>
+      <w:numFmt w:val="lowerLetter"/>
+      <w:lvlText w:val="%5."/>
+      <w:lvlJc w:val="left"/>
+      <w:pPr>
+        <w:ind w:left="3600" w:hanging="360"/>
+      </w:pPr>
+    </w:lvl>
+    <w:lvl w:ilvl="5" w:tplc="240A001B" w:tentative="1">
+      <w:start w:val="1"/>
+      <w:numFmt w:val="lowerRoman"/>
+      <w:lvlText w:val="%6."/>
+      <w:lvlJc w:val="right"/>
+      <w:pPr>
+        <w:ind w:left="4320" w:hanging="180"/>
+      </w:pPr>
+    </w:lvl>
+    <w:lvl w:ilvl="6" w:tplc="240A000F" w:tentative="1">
+      <w:start w:val="1"/>
+      <w:numFmt w:val="decimal"/>
+      <w:lvlText w:val="%7."/>
+      <w:lvlJc w:val="left"/>
+      <w:pPr>
+        <w:ind w:left="5040" w:hanging="360"/>
+      </w:pPr>
+    </w:lvl>
+    <w:lvl w:ilvl="7" w:tplc="240A0019" w:tentative="1">
+      <w:start w:val="1"/>
+      <w:numFmt w:val="lowerLetter"/>
+      <w:lvlText w:val="%8."/>
+      <w:lvlJc w:val="left"/>
+      <w:pPr>
+        <w:ind w:left="5760" w:hanging="360"/>
+      </w:pPr>
+    </w:lvl>
+    <w:lvl w:ilvl="8" w:tplc="240A001B" w:tentative="1">
+      <w:start w:val="1"/>
+      <w:numFmt w:val="lowerRoman"/>
+      <w:lvlText w:val="%9."/>
+      <w:lvlJc w:val="right"/>
+      <w:pPr>
+        <w:ind w:left="6480" w:hanging="180"/>
+      </w:pPr>
+    </w:lvl>
+  </w:abstractNum>
+  <w:abstractNum w:abstractNumId="13" w15:restartNumberingAfterBreak="0">
     <w:nsid w:val="6FB4094D"/>
     <w:multiLevelType w:val="hybridMultilevel"/>
     <w:tmpl w:val="296432C6"/>
@@ -5175,7 +8861,7 @@
       </w:pPr>
     </w:lvl>
   </w:abstractNum>
-  <w:abstractNum w:abstractNumId="10" w15:restartNumberingAfterBreak="0">
+  <w:abstractNum w:abstractNumId="14" w15:restartNumberingAfterBreak="0">
     <w:nsid w:val="7F0E7FD5"/>
     <w:multiLevelType w:val="hybridMultilevel"/>
     <w:tmpl w:val="490A8346"/>
@@ -5265,16 +8951,16 @@
     </w:lvl>
   </w:abstractNum>
   <w:num w:numId="1" w16cid:durableId="578750813">
-    <w:abstractNumId w:val="8"/>
+    <w:abstractNumId w:val="10"/>
   </w:num>
   <w:num w:numId="2" w16cid:durableId="1156141792">
-    <w:abstractNumId w:val="4"/>
+    <w:abstractNumId w:val="6"/>
   </w:num>
   <w:num w:numId="3" w16cid:durableId="311644633">
-    <w:abstractNumId w:val="3"/>
+    <w:abstractNumId w:val="5"/>
   </w:num>
   <w:num w:numId="4" w16cid:durableId="931862184">
-    <w:abstractNumId w:val="2"/>
+    <w:abstractNumId w:val="3"/>
   </w:num>
   <w:num w:numId="5" w16cid:durableId="69885170">
     <w:abstractNumId w:val="1"/>
@@ -5283,19 +8969,31 @@
     <w:abstractNumId w:val="0"/>
   </w:num>
   <w:num w:numId="7" w16cid:durableId="805855546">
+    <w:abstractNumId w:val="9"/>
+  </w:num>
+  <w:num w:numId="8" w16cid:durableId="1558929364">
+    <w:abstractNumId w:val="14"/>
+  </w:num>
+  <w:num w:numId="9" w16cid:durableId="1062871948">
+    <w:abstractNumId w:val="13"/>
+  </w:num>
+  <w:num w:numId="10" w16cid:durableId="1754424629">
     <w:abstractNumId w:val="7"/>
   </w:num>
-  <w:num w:numId="8" w16cid:durableId="1558929364">
-    <w:abstractNumId w:val="10"/>
+  <w:num w:numId="11" w16cid:durableId="664355379">
+    <w:abstractNumId w:val="8"/>
   </w:num>
-  <w:num w:numId="9" w16cid:durableId="1062871948">
-    <w:abstractNumId w:val="9"/>
+  <w:num w:numId="12" w16cid:durableId="1694916329">
+    <w:abstractNumId w:val="12"/>
   </w:num>
-  <w:num w:numId="10" w16cid:durableId="1754424629">
-    <w:abstractNumId w:val="5"/>
+  <w:num w:numId="13" w16cid:durableId="819856488">
+    <w:abstractNumId w:val="4"/>
   </w:num>
-  <w:num w:numId="11" w16cid:durableId="664355379">
-    <w:abstractNumId w:val="6"/>
+  <w:num w:numId="14" w16cid:durableId="218902978">
+    <w:abstractNumId w:val="2"/>
+  </w:num>
+  <w:num w:numId="15" w16cid:durableId="358316957">
+    <w:abstractNumId w:val="11"/>
   </w:num>
 </w:numbering>
 </file>
@@ -5700,6 +9398,7 @@
   <w:style w:type="paragraph" w:default="1" w:styleId="Normal">
     <w:name w:val="Normal"/>
     <w:qFormat/>
+    <w:rsid w:val="001F4B1D"/>
   </w:style>
   <w:style w:type="paragraph" w:styleId="Heading1">
     <w:name w:val="heading 1"/>
@@ -5719,6 +9418,28 @@
       <w:bCs/>
       <w:sz w:val="28"/>
       <w:szCs w:val="28"/>
+    </w:rPr>
+  </w:style>
+  <w:style w:type="paragraph" w:styleId="Heading2">
+    <w:name w:val="heading 2"/>
+    <w:basedOn w:val="Normal"/>
+    <w:next w:val="Normal"/>
+    <w:link w:val="Heading2Char"/>
+    <w:uiPriority w:val="9"/>
+    <w:unhideWhenUsed/>
+    <w:qFormat/>
+    <w:rsid w:val="0067140F"/>
+    <w:pPr>
+      <w:keepNext/>
+      <w:keepLines/>
+      <w:spacing w:before="40" w:after="0"/>
+      <w:outlineLvl w:val="1"/>
+    </w:pPr>
+    <w:rPr>
+      <w:rFonts w:asciiTheme="majorHAnsi" w:eastAsiaTheme="majorEastAsia" w:hAnsiTheme="majorHAnsi" w:cstheme="majorBidi"/>
+      <w:color w:val="2F5496" w:themeColor="accent1" w:themeShade="BF"/>
+      <w:sz w:val="26"/>
+      <w:szCs w:val="26"/>
     </w:rPr>
   </w:style>
   <w:style w:type="character" w:default="1" w:styleId="DefaultParagraphFont">
@@ -5903,6 +9624,19 @@
       <w:ind w:left="720"/>
       <w:contextualSpacing/>
     </w:pPr>
+  </w:style>
+  <w:style w:type="character" w:customStyle="1" w:styleId="Heading2Char">
+    <w:name w:val="Heading 2 Char"/>
+    <w:basedOn w:val="DefaultParagraphFont"/>
+    <w:link w:val="Heading2"/>
+    <w:uiPriority w:val="9"/>
+    <w:rsid w:val="0067140F"/>
+    <w:rPr>
+      <w:rFonts w:asciiTheme="majorHAnsi" w:eastAsiaTheme="majorEastAsia" w:hAnsiTheme="majorHAnsi" w:cstheme="majorBidi"/>
+      <w:color w:val="2F5496" w:themeColor="accent1" w:themeShade="BF"/>
+      <w:sz w:val="26"/>
+      <w:szCs w:val="26"/>
+    </w:rPr>
   </w:style>
 </w:styles>
 </file>
@@ -6203,6 +9937,10 @@
 </file>
 
 <file path=customXml/item1.xml><?xml version="1.0" encoding="utf-8"?>
+<b:Sources xmlns:b="http://schemas.openxmlformats.org/officeDocument/2006/bibliography" xmlns="http://schemas.openxmlformats.org/officeDocument/2006/bibliography" SelectedStyle="\APASixthEditionOfficeOnline.xsl" StyleName="APA" Version="6"/>
+</file>
+
+<file path=customXml/item2.xml><?xml version="1.0" encoding="utf-8"?>
 <p:properties xmlns:p="http://schemas.microsoft.com/office/2006/metadata/properties" xmlns:xsi="http://www.w3.org/2001/XMLSchema-instance" xmlns:pc="http://schemas.microsoft.com/office/infopath/2007/PartnerControls">
   <documentManagement>
     <_activity xmlns="3b7604c7-fc73-46b4-bd7d-e546358c61f6" xsi:nil="true"/>
@@ -6210,11 +9948,16 @@
 </p:properties>
 </file>
 
-<file path=customXml/item2.xml><?xml version="1.0" encoding="utf-8"?>
-<b:Sources xmlns:b="http://schemas.openxmlformats.org/officeDocument/2006/bibliography" xmlns="http://schemas.openxmlformats.org/officeDocument/2006/bibliography" SelectedStyle="\APASixthEditionOfficeOnline.xsl" StyleName="APA" Version="6"/>
+<file path=customXml/item3.xml><?xml version="1.0" encoding="utf-8"?>
+<?mso-contentType ?>
+<FormTemplates xmlns="http://schemas.microsoft.com/sharepoint/v3/contenttype/forms">
+  <Display>DocumentLibraryForm</Display>
+  <Edit>DocumentLibraryForm</Edit>
+  <New>DocumentLibraryForm</New>
+</FormTemplates>
 </file>
 
-<file path=customXml/item3.xml><?xml version="1.0" encoding="utf-8"?>
+<file path=customXml/item4.xml><?xml version="1.0" encoding="utf-8"?>
 <ct:contentTypeSchema xmlns:ct="http://schemas.microsoft.com/office/2006/metadata/contentType" xmlns:ma="http://schemas.microsoft.com/office/2006/metadata/properties/metaAttributes" ct:_="" ma:_="" ma:contentTypeName="Documento" ma:contentTypeID="0x0101003AB18C22C1706947BDFF75C59BC8785E" ma:contentTypeVersion="14" ma:contentTypeDescription="Crear nuevo documento." ma:contentTypeScope="" ma:versionID="2cdd0047c4841087cf5c363db9c8f115">
   <xsd:schema xmlns:xsd="http://www.w3.org/2001/XMLSchema" xmlns:xs="http://www.w3.org/2001/XMLSchema" xmlns:p="http://schemas.microsoft.com/office/2006/metadata/properties" xmlns:ns3="41d02b46-e244-4930-b539-6b16bb3d1ad8" xmlns:ns4="3b7604c7-fc73-46b4-bd7d-e546358c61f6" targetNamespace="http://schemas.microsoft.com/office/2006/metadata/properties" ma:root="true" ma:fieldsID="ad699caf0900827444596f52f994125d" ns3:_="" ns4:_="">
     <xsd:import namespace="41d02b46-e244-4930-b539-6b16bb3d1ad8"/>
@@ -6443,33 +10186,7 @@
 </ct:contentTypeSchema>
 </file>
 
-<file path=customXml/item4.xml><?xml version="1.0" encoding="utf-8"?>
-<?mso-contentType ?>
-<FormTemplates xmlns="http://schemas.microsoft.com/sharepoint/v3/contenttype/forms">
-  <Display>DocumentLibraryForm</Display>
-  <Edit>DocumentLibraryForm</Edit>
-  <New>DocumentLibraryForm</New>
-</FormTemplates>
-</file>
-
 <file path=customXml/itemProps1.xml><?xml version="1.0" encoding="utf-8"?>
-<ds:datastoreItem xmlns:ds="http://schemas.openxmlformats.org/officeDocument/2006/customXml" ds:itemID="{ACCFABDF-9E93-4506-B0B2-11BA50A1A31E}">
-  <ds:schemaRefs>
-    <ds:schemaRef ds:uri="3b7604c7-fc73-46b4-bd7d-e546358c61f6"/>
-    <ds:schemaRef ds:uri="http://schemas.microsoft.com/office/infopath/2007/PartnerControls"/>
-    <ds:schemaRef ds:uri="http://www.w3.org/XML/1998/namespace"/>
-    <ds:schemaRef ds:uri="http://purl.org/dc/terms/"/>
-    <ds:schemaRef ds:uri="http://purl.org/dc/elements/1.1/"/>
-    <ds:schemaRef ds:uri="41d02b46-e244-4930-b539-6b16bb3d1ad8"/>
-    <ds:schemaRef ds:uri="http://purl.org/dc/dcmitype/"/>
-    <ds:schemaRef ds:uri="http://schemas.microsoft.com/office/2006/documentManagement/types"/>
-    <ds:schemaRef ds:uri="http://schemas.openxmlformats.org/package/2006/metadata/core-properties"/>
-    <ds:schemaRef ds:uri="http://schemas.microsoft.com/office/2006/metadata/properties"/>
-  </ds:schemaRefs>
-</ds:datastoreItem>
-</file>
-
-<file path=customXml/itemProps2.xml><?xml version="1.0" encoding="utf-8"?>
 <ds:datastoreItem xmlns:ds="http://schemas.openxmlformats.org/officeDocument/2006/customXml" ds:itemID="{71E085B4-5771-4BBA-A9C7-7971641791F6}">
   <ds:schemaRefs>
     <ds:schemaRef ds:uri="http://schemas.openxmlformats.org/officeDocument/2006/bibliography"/>
@@ -6477,7 +10194,25 @@
 </ds:datastoreItem>
 </file>
 
+<file path=customXml/itemProps2.xml><?xml version="1.0" encoding="utf-8"?>
+<ds:datastoreItem xmlns:ds="http://schemas.openxmlformats.org/officeDocument/2006/customXml" ds:itemID="{ACCFABDF-9E93-4506-B0B2-11BA50A1A31E}">
+  <ds:schemaRefs>
+    <ds:schemaRef ds:uri="http://schemas.microsoft.com/office/2006/metadata/properties"/>
+    <ds:schemaRef ds:uri="http://schemas.microsoft.com/office/infopath/2007/PartnerControls"/>
+    <ds:schemaRef ds:uri="3b7604c7-fc73-46b4-bd7d-e546358c61f6"/>
+  </ds:schemaRefs>
+</ds:datastoreItem>
+</file>
+
 <file path=customXml/itemProps3.xml><?xml version="1.0" encoding="utf-8"?>
+<ds:datastoreItem xmlns:ds="http://schemas.openxmlformats.org/officeDocument/2006/customXml" ds:itemID="{B777B50E-E944-4C92-91A4-E255AFA10FC9}">
+  <ds:schemaRefs>
+    <ds:schemaRef ds:uri="http://schemas.microsoft.com/sharepoint/v3/contenttype/forms"/>
+  </ds:schemaRefs>
+</ds:datastoreItem>
+</file>
+
+<file path=customXml/itemProps4.xml><?xml version="1.0" encoding="utf-8"?>
 <ds:datastoreItem xmlns:ds="http://schemas.openxmlformats.org/officeDocument/2006/customXml" ds:itemID="{8286DAF6-C78C-4E39-ABEE-5F22BF6E2534}">
   <ds:schemaRefs>
     <ds:schemaRef ds:uri="http://schemas.microsoft.com/office/2006/metadata/contentType"/>
@@ -6494,12 +10229,4 @@
     <ds:schemaRef ds:uri="http://schemas.microsoft.com/internal/obd"/>
   </ds:schemaRefs>
 </ds:datastoreItem>
-</file>
-
-<file path=customXml/itemProps4.xml><?xml version="1.0" encoding="utf-8"?>
-<ds:datastoreItem xmlns:ds="http://schemas.openxmlformats.org/officeDocument/2006/customXml" ds:itemID="{B777B50E-E944-4C92-91A4-E255AFA10FC9}">
-  <ds:schemaRefs>
-    <ds:schemaRef ds:uri="http://schemas.microsoft.com/sharepoint/v3/contenttype/forms"/>
-  </ds:schemaRefs>
-</ds:datastoreItem>
 </file>
</xml_diff>

<commit_message>
broker and proxy deploy specified. Bash script added to slides
</commit_message>
<xml_diff>
--- a/docs/Informe del Deployment.docx
+++ b/docs/Informe del Deployment.docx
@@ -3286,7 +3286,7 @@
           <w:b/>
           <w:bCs/>
         </w:rPr>
-        <w:t>coffee</w:t>
+        <w:t>coffeemachine</w:t>
       </w:r>
       <w:proofErr w:type="spellEnd"/>
       <w:r>
@@ -3294,7 +3294,7 @@
           <w:b/>
           <w:bCs/>
         </w:rPr>
-        <w:t xml:space="preserve">-machine </w:t>
+        <w:t xml:space="preserve"> </w:t>
       </w:r>
       <w:r>
         <w:t>y posteriormente descomprim</w:t>
@@ -4467,7 +4467,7 @@
           <w:sz w:val="24"/>
           <w:szCs w:val="24"/>
         </w:rPr>
-        <w:t>coffee</w:t>
+        <w:t>coffeemachine</w:t>
       </w:r>
       <w:proofErr w:type="spellEnd"/>
       <w:r>
@@ -4478,7 +4478,7 @@
           <w:sz w:val="24"/>
           <w:szCs w:val="24"/>
         </w:rPr>
-        <w:t xml:space="preserve">-machine </w:t>
+        <w:t xml:space="preserve"> </w:t>
       </w:r>
       <w:r>
         <w:rPr>
@@ -4785,7 +4785,7 @@
           <w:sz w:val="24"/>
           <w:szCs w:val="24"/>
         </w:rPr>
-        <w:t>coffee</w:t>
+        <w:t>coffeemachine</w:t>
       </w:r>
       <w:proofErr w:type="spellEnd"/>
       <w:r>
@@ -4796,7 +4796,7 @@
           <w:sz w:val="24"/>
           <w:szCs w:val="24"/>
         </w:rPr>
-        <w:t xml:space="preserve">-machine </w:t>
+        <w:t xml:space="preserve"> </w:t>
       </w:r>
       <w:r>
         <w:rPr>
@@ -5004,7 +5004,225 @@
           <w:sz w:val="24"/>
           <w:szCs w:val="24"/>
         </w:rPr>
-        <w:t xml:space="preserve"> se desplegará en la máquina hgrid5 por medio del puerto 12346 y posteriormente se ejecuta a través del comando</w:t>
+        <w:t xml:space="preserve"> se desplegará en la máquina hgrid5 por medio del puerto 12346</w:t>
+      </w:r>
+      <w:r>
+        <w:rPr>
+          <w:rFonts w:ascii="Times New Roman" w:hAnsi="Times New Roman" w:cs="Times New Roman"/>
+          <w:sz w:val="24"/>
+          <w:szCs w:val="24"/>
+        </w:rPr>
+        <w:t>. Por tanto, el archivo de configuración iría de la siguiente forma:</w:t>
+      </w:r>
+    </w:p>
+    <w:p>
+      <w:pPr>
+        <w:spacing w:line="360" w:lineRule="auto"/>
+        <w:jc w:val="center"/>
+        <w:rPr>
+          <w:rFonts w:ascii="Times New Roman" w:hAnsi="Times New Roman" w:cs="Times New Roman"/>
+          <w:sz w:val="24"/>
+          <w:szCs w:val="24"/>
+        </w:rPr>
+      </w:pPr>
+      <w:r>
+        <w:rPr>
+          <w:noProof/>
+        </w:rPr>
+        <w:drawing>
+          <wp:inline distT="0" distB="0" distL="0" distR="0" wp14:anchorId="038F3D17" wp14:editId="49C65220">
+            <wp:extent cx="4572000" cy="1194415"/>
+            <wp:effectExtent l="0" t="0" r="0" b="6350"/>
+            <wp:docPr id="1278240256" name="Picture 1" descr="A picture containing text, font, screenshot, white&#10;&#10;Description automatically generated"/>
+            <wp:cNvGraphicFramePr>
+              <a:graphicFrameLocks xmlns:a="http://schemas.openxmlformats.org/drawingml/2006/main" noChangeAspect="1"/>
+            </wp:cNvGraphicFramePr>
+            <a:graphic xmlns:a="http://schemas.openxmlformats.org/drawingml/2006/main">
+              <a:graphicData uri="http://schemas.openxmlformats.org/drawingml/2006/picture">
+                <pic:pic xmlns:pic="http://schemas.openxmlformats.org/drawingml/2006/picture">
+                  <pic:nvPicPr>
+                    <pic:cNvPr id="1278240256" name="Picture 1" descr="A picture containing text, font, screenshot, white&#10;&#10;Description automatically generated"/>
+                    <pic:cNvPicPr/>
+                  </pic:nvPicPr>
+                  <pic:blipFill>
+                    <a:blip r:embed="rId35"/>
+                    <a:stretch>
+                      <a:fillRect/>
+                    </a:stretch>
+                  </pic:blipFill>
+                  <pic:spPr>
+                    <a:xfrm>
+                      <a:off x="0" y="0"/>
+                      <a:ext cx="4587243" cy="1198397"/>
+                    </a:xfrm>
+                    <a:prstGeom prst="rect">
+                      <a:avLst/>
+                    </a:prstGeom>
+                  </pic:spPr>
+                </pic:pic>
+              </a:graphicData>
+            </a:graphic>
+          </wp:inline>
+        </w:drawing>
+      </w:r>
+    </w:p>
+    <w:p>
+      <w:pPr>
+        <w:spacing w:line="360" w:lineRule="auto"/>
+        <w:rPr>
+          <w:rFonts w:ascii="Times New Roman" w:hAnsi="Times New Roman" w:cs="Times New Roman"/>
+          <w:sz w:val="24"/>
+          <w:szCs w:val="24"/>
+        </w:rPr>
+      </w:pPr>
+      <w:r>
+        <w:rPr>
+          <w:rFonts w:ascii="Times New Roman" w:hAnsi="Times New Roman" w:cs="Times New Roman"/>
+          <w:sz w:val="24"/>
+          <w:szCs w:val="24"/>
+        </w:rPr>
+        <w:t xml:space="preserve">Una vez se ha configurado correctamente este archivo, se deben enviar los ejecutables comprimidos vía </w:t>
+      </w:r>
+      <w:proofErr w:type="spellStart"/>
+      <w:r>
+        <w:rPr>
+          <w:rFonts w:ascii="Times New Roman" w:hAnsi="Times New Roman" w:cs="Times New Roman"/>
+          <w:sz w:val="24"/>
+          <w:szCs w:val="24"/>
+        </w:rPr>
+        <w:t>scp</w:t>
+      </w:r>
+      <w:proofErr w:type="spellEnd"/>
+      <w:r>
+        <w:rPr>
+          <w:rFonts w:ascii="Times New Roman" w:hAnsi="Times New Roman" w:cs="Times New Roman"/>
+          <w:sz w:val="24"/>
+          <w:szCs w:val="24"/>
+        </w:rPr>
+        <w:t xml:space="preserve"> a la máquina y descomprimirlos una vez se hayan transferido. La ruta para enviar el archivo comprimido es </w:t>
+      </w:r>
+      <w:proofErr w:type="spellStart"/>
+      <w:r>
+        <w:rPr>
+          <w:rFonts w:ascii="Times New Roman" w:hAnsi="Times New Roman" w:cs="Times New Roman"/>
+          <w:b/>
+          <w:bCs/>
+          <w:sz w:val="24"/>
+          <w:szCs w:val="24"/>
+        </w:rPr>
+        <w:t>ci</w:t>
+      </w:r>
+      <w:proofErr w:type="spellEnd"/>
+      <w:r>
+        <w:rPr>
+          <w:rFonts w:ascii="Times New Roman" w:hAnsi="Times New Roman" w:cs="Times New Roman"/>
+          <w:b/>
+          <w:bCs/>
+          <w:sz w:val="24"/>
+          <w:szCs w:val="24"/>
+        </w:rPr>
+        <w:t>-cd-</w:t>
+      </w:r>
+      <w:proofErr w:type="spellStart"/>
+      <w:r>
+        <w:rPr>
+          <w:rFonts w:ascii="Times New Roman" w:hAnsi="Times New Roman" w:cs="Times New Roman"/>
+          <w:b/>
+          <w:bCs/>
+          <w:sz w:val="24"/>
+          <w:szCs w:val="24"/>
+        </w:rPr>
+        <w:t>coffeemachine</w:t>
+      </w:r>
+      <w:proofErr w:type="spellEnd"/>
+      <w:r>
+        <w:rPr>
+          <w:rFonts w:ascii="Times New Roman" w:hAnsi="Times New Roman" w:cs="Times New Roman"/>
+          <w:b/>
+          <w:bCs/>
+          <w:sz w:val="24"/>
+          <w:szCs w:val="24"/>
+        </w:rPr>
+        <w:t>.</w:t>
+      </w:r>
+    </w:p>
+    <w:p>
+      <w:pPr>
+        <w:spacing w:line="360" w:lineRule="auto"/>
+        <w:jc w:val="center"/>
+        <w:rPr>
+          <w:rFonts w:ascii="Times New Roman" w:hAnsi="Times New Roman" w:cs="Times New Roman"/>
+          <w:sz w:val="24"/>
+          <w:szCs w:val="24"/>
+        </w:rPr>
+      </w:pPr>
+      <w:r>
+        <w:rPr>
+          <w:rFonts w:ascii="Times New Roman" w:hAnsi="Times New Roman" w:cs="Times New Roman"/>
+          <w:sz w:val="24"/>
+          <w:szCs w:val="24"/>
+        </w:rPr>
+        <w:drawing>
+          <wp:inline distT="0" distB="0" distL="0" distR="0" wp14:anchorId="049036B1" wp14:editId="6C1FF91F">
+            <wp:extent cx="5612130" cy="805815"/>
+            <wp:effectExtent l="0" t="0" r="7620" b="0"/>
+            <wp:docPr id="765880305" name="Picture 1" descr="A picture containing text, font, screenshot&#10;&#10;Description automatically generated"/>
+            <wp:cNvGraphicFramePr>
+              <a:graphicFrameLocks xmlns:a="http://schemas.openxmlformats.org/drawingml/2006/main" noChangeAspect="1"/>
+            </wp:cNvGraphicFramePr>
+            <a:graphic xmlns:a="http://schemas.openxmlformats.org/drawingml/2006/main">
+              <a:graphicData uri="http://schemas.openxmlformats.org/drawingml/2006/picture">
+                <pic:pic xmlns:pic="http://schemas.openxmlformats.org/drawingml/2006/picture">
+                  <pic:nvPicPr>
+                    <pic:cNvPr id="765880305" name="Picture 1" descr="A picture containing text, font, screenshot&#10;&#10;Description automatically generated"/>
+                    <pic:cNvPicPr/>
+                  </pic:nvPicPr>
+                  <pic:blipFill>
+                    <a:blip r:embed="rId36"/>
+                    <a:stretch>
+                      <a:fillRect/>
+                    </a:stretch>
+                  </pic:blipFill>
+                  <pic:spPr>
+                    <a:xfrm>
+                      <a:off x="0" y="0"/>
+                      <a:ext cx="5612130" cy="805815"/>
+                    </a:xfrm>
+                    <a:prstGeom prst="rect">
+                      <a:avLst/>
+                    </a:prstGeom>
+                  </pic:spPr>
+                </pic:pic>
+              </a:graphicData>
+            </a:graphic>
+          </wp:inline>
+        </w:drawing>
+      </w:r>
+    </w:p>
+    <w:p>
+      <w:pPr>
+        <w:spacing w:line="360" w:lineRule="auto"/>
+        <w:rPr>
+          <w:rFonts w:ascii="Times New Roman" w:hAnsi="Times New Roman" w:cs="Times New Roman"/>
+          <w:sz w:val="24"/>
+          <w:szCs w:val="24"/>
+        </w:rPr>
+      </w:pPr>
+      <w:r>
+        <w:rPr>
+          <w:rFonts w:ascii="Times New Roman" w:hAnsi="Times New Roman" w:cs="Times New Roman"/>
+          <w:sz w:val="24"/>
+          <w:szCs w:val="24"/>
+        </w:rPr>
+        <w:t>Y</w:t>
+      </w:r>
+      <w:r>
+        <w:rPr>
+          <w:rFonts w:ascii="Times New Roman" w:hAnsi="Times New Roman" w:cs="Times New Roman"/>
+          <w:sz w:val="24"/>
+          <w:szCs w:val="24"/>
+        </w:rPr>
+        <w:t xml:space="preserve"> posteriormente se ejecuta a través del comando</w:t>
       </w:r>
     </w:p>
     <w:p>
@@ -5079,6 +5297,7 @@
           <w:color w:val="auto"/>
           <w:lang w:val="en-US"/>
         </w:rPr>
+        <w:lastRenderedPageBreak/>
         <w:t xml:space="preserve">Uso </w:t>
       </w:r>
       <w:proofErr w:type="spellStart"/>
@@ -5676,6 +5895,7 @@
         </w:rPr>
         <w:t xml:space="preserve">, </w:t>
       </w:r>
+      <w:proofErr w:type="spellStart"/>
       <w:r>
         <w:rPr>
           <w:rFonts w:ascii="Consolas" w:eastAsia="Times New Roman" w:hAnsi="Consolas" w:cs="Times New Roman"/>
@@ -5688,6 +5908,7 @@
         </w:rPr>
         <w:t>Current</w:t>
       </w:r>
+      <w:proofErr w:type="spellEnd"/>
       <w:r>
         <w:rPr>
           <w:rFonts w:ascii="Consolas" w:eastAsia="Times New Roman" w:hAnsi="Consolas" w:cs="Times New Roman"/>
@@ -5700,6 +5921,7 @@
         </w:rPr>
         <w:t xml:space="preserve"> </w:t>
       </w:r>
+      <w:proofErr w:type="spellStart"/>
       <w:r>
         <w:rPr>
           <w:rFonts w:ascii="Consolas" w:eastAsia="Times New Roman" w:hAnsi="Consolas" w:cs="Times New Roman"/>
@@ -5712,6 +5934,7 @@
         </w:rPr>
         <w:t>current</w:t>
       </w:r>
+      <w:proofErr w:type="spellEnd"/>
       <w:r>
         <w:rPr>
           <w:rFonts w:ascii="Consolas" w:eastAsia="Times New Roman" w:hAnsi="Consolas" w:cs="Times New Roman"/>
@@ -6459,6 +6682,7 @@
           <w:lang w:val="en-US" w:eastAsia="es-CO"/>
           <w14:ligatures w14:val="none"/>
         </w:rPr>
+        <w:lastRenderedPageBreak/>
         <w:t xml:space="preserve">    </w:t>
       </w:r>
       <w:r>
@@ -6857,7 +7081,7 @@
           <w:rFonts w:ascii="Consolas" w:eastAsia="Times New Roman" w:hAnsi="Consolas" w:cs="Times New Roman"/>
           <w:color w:val="24292E"/>
           <w:kern w:val="0"/>
-          <w:lang w:val="en-US" w:eastAsia="es-CO"/>
+          <w:lang w:eastAsia="es-CO"/>
           <w14:ligatures w14:val="none"/>
         </w:rPr>
       </w:pPr>
@@ -6871,84 +7095,66 @@
         </w:rPr>
         <w:t xml:space="preserve">        </w:t>
       </w:r>
+      <w:proofErr w:type="spellStart"/>
       <w:r>
         <w:rPr>
           <w:rFonts w:ascii="Consolas" w:eastAsia="Times New Roman" w:hAnsi="Consolas" w:cs="Times New Roman"/>
           <w:color w:val="D73A49"/>
           <w:kern w:val="0"/>
-          <w:lang w:val="en-US" w:eastAsia="es-CO"/>
+          <w:lang w:eastAsia="es-CO"/>
           <w14:ligatures w14:val="none"/>
         </w:rPr>
         <w:t>if</w:t>
       </w:r>
-      <w:r>
-        <w:rPr>
-          <w:rFonts w:ascii="Consolas" w:eastAsia="Times New Roman" w:hAnsi="Consolas" w:cs="Times New Roman"/>
-          <w:color w:val="24292E"/>
-          <w:kern w:val="0"/>
-          <w:lang w:val="en-US" w:eastAsia="es-CO"/>
-          <w14:ligatures w14:val="none"/>
-        </w:rPr>
-        <w:t xml:space="preserve"> (</w:t>
-      </w:r>
-      <w:proofErr w:type="gramStart"/>
-      <w:r>
-        <w:rPr>
-          <w:rFonts w:ascii="Consolas" w:eastAsia="Times New Roman" w:hAnsi="Consolas" w:cs="Times New Roman"/>
-          <w:color w:val="24292E"/>
-          <w:kern w:val="0"/>
-          <w:lang w:val="en-US" w:eastAsia="es-CO"/>
-          <w14:ligatures w14:val="none"/>
-        </w:rPr>
-        <w:t xml:space="preserve">am </w:t>
+      <w:proofErr w:type="spellEnd"/>
+      <w:r>
+        <w:rPr>
+          <w:rFonts w:ascii="Consolas" w:eastAsia="Times New Roman" w:hAnsi="Consolas" w:cs="Times New Roman"/>
+          <w:color w:val="24292E"/>
+          <w:kern w:val="0"/>
+          <w:lang w:eastAsia="es-CO"/>
+          <w14:ligatures w14:val="none"/>
+        </w:rPr>
+        <w:t xml:space="preserve"> (am </w:t>
       </w:r>
       <w:r>
         <w:rPr>
           <w:rFonts w:ascii="Consolas" w:eastAsia="Times New Roman" w:hAnsi="Consolas" w:cs="Times New Roman"/>
           <w:color w:val="D73A49"/>
           <w:kern w:val="0"/>
-          <w:lang w:val="en-US" w:eastAsia="es-CO"/>
-          <w14:ligatures w14:val="none"/>
-        </w:rPr>
-        <w:t>!</w:t>
-      </w:r>
-      <w:proofErr w:type="gramEnd"/>
-      <w:r>
-        <w:rPr>
-          <w:rFonts w:ascii="Consolas" w:eastAsia="Times New Roman" w:hAnsi="Consolas" w:cs="Times New Roman"/>
-          <w:color w:val="D73A49"/>
-          <w:kern w:val="0"/>
-          <w:lang w:val="en-US" w:eastAsia="es-CO"/>
-          <w14:ligatures w14:val="none"/>
-        </w:rPr>
-        <w:t>=</w:t>
-      </w:r>
-      <w:r>
-        <w:rPr>
-          <w:rFonts w:ascii="Consolas" w:eastAsia="Times New Roman" w:hAnsi="Consolas" w:cs="Times New Roman"/>
-          <w:color w:val="24292E"/>
-          <w:kern w:val="0"/>
-          <w:lang w:val="en-US" w:eastAsia="es-CO"/>
+          <w:lang w:eastAsia="es-CO"/>
+          <w14:ligatures w14:val="none"/>
+        </w:rPr>
+        <w:t>!=</w:t>
+      </w:r>
+      <w:r>
+        <w:rPr>
+          <w:rFonts w:ascii="Consolas" w:eastAsia="Times New Roman" w:hAnsi="Consolas" w:cs="Times New Roman"/>
+          <w:color w:val="24292E"/>
+          <w:kern w:val="0"/>
+          <w:lang w:eastAsia="es-CO"/>
           <w14:ligatures w14:val="none"/>
         </w:rPr>
         <w:t xml:space="preserve"> </w:t>
       </w:r>
+      <w:proofErr w:type="spellStart"/>
       <w:r>
         <w:rPr>
           <w:rFonts w:ascii="Consolas" w:eastAsia="Times New Roman" w:hAnsi="Consolas" w:cs="Times New Roman"/>
           <w:color w:val="005CC5"/>
           <w:kern w:val="0"/>
-          <w:lang w:val="en-US" w:eastAsia="es-CO"/>
+          <w:lang w:eastAsia="es-CO"/>
           <w14:ligatures w14:val="none"/>
         </w:rPr>
         <w:t>null</w:t>
       </w:r>
-      <w:r>
-        <w:rPr>
-          <w:rFonts w:ascii="Consolas" w:eastAsia="Times New Roman" w:hAnsi="Consolas" w:cs="Times New Roman"/>
-          <w:color w:val="24292E"/>
-          <w:kern w:val="0"/>
-          <w:lang w:val="en-US" w:eastAsia="es-CO"/>
+      <w:proofErr w:type="spellEnd"/>
+      <w:r>
+        <w:rPr>
+          <w:rFonts w:ascii="Consolas" w:eastAsia="Times New Roman" w:hAnsi="Consolas" w:cs="Times New Roman"/>
+          <w:color w:val="24292E"/>
+          <w:kern w:val="0"/>
+          <w:lang w:eastAsia="es-CO"/>
           <w14:ligatures w14:val="none"/>
         </w:rPr>
         <w:t>) {</w:t>
@@ -6962,16 +7168,16 @@
           <w:rFonts w:ascii="Consolas" w:eastAsia="Times New Roman" w:hAnsi="Consolas" w:cs="Times New Roman"/>
           <w:color w:val="24292E"/>
           <w:kern w:val="0"/>
-          <w:lang w:val="en-US" w:eastAsia="es-CO"/>
-          <w14:ligatures w14:val="none"/>
-        </w:rPr>
-      </w:pPr>
-      <w:r>
-        <w:rPr>
-          <w:rFonts w:ascii="Consolas" w:eastAsia="Times New Roman" w:hAnsi="Consolas" w:cs="Times New Roman"/>
-          <w:color w:val="24292E"/>
-          <w:kern w:val="0"/>
-          <w:lang w:val="en-US" w:eastAsia="es-CO"/>
+          <w:lang w:eastAsia="es-CO"/>
+          <w14:ligatures w14:val="none"/>
+        </w:rPr>
+      </w:pPr>
+      <w:r>
+        <w:rPr>
+          <w:rFonts w:ascii="Consolas" w:eastAsia="Times New Roman" w:hAnsi="Consolas" w:cs="Times New Roman"/>
+          <w:color w:val="24292E"/>
+          <w:kern w:val="0"/>
+          <w:lang w:eastAsia="es-CO"/>
           <w14:ligatures w14:val="none"/>
         </w:rPr>
         <w:t xml:space="preserve">            </w:t>
@@ -6981,11 +7187,23 @@
           <w:rFonts w:ascii="Consolas" w:eastAsia="Times New Roman" w:hAnsi="Consolas" w:cs="Times New Roman"/>
           <w:color w:val="6A737D"/>
           <w:kern w:val="0"/>
-          <w:lang w:val="en-US" w:eastAsia="es-CO"/>
-          <w14:ligatures w14:val="none"/>
-        </w:rPr>
-        <w:t>// Mark Delivered</w:t>
-      </w:r>
+          <w:lang w:eastAsia="es-CO"/>
+          <w14:ligatures w14:val="none"/>
+        </w:rPr>
+        <w:t xml:space="preserve">// Mark </w:t>
+      </w:r>
+      <w:proofErr w:type="spellStart"/>
+      <w:r>
+        <w:rPr>
+          <w:rFonts w:ascii="Consolas" w:eastAsia="Times New Roman" w:hAnsi="Consolas" w:cs="Times New Roman"/>
+          <w:color w:val="6A737D"/>
+          <w:kern w:val="0"/>
+          <w:lang w:eastAsia="es-CO"/>
+          <w14:ligatures w14:val="none"/>
+        </w:rPr>
+        <w:t>Delivered</w:t>
+      </w:r>
+      <w:proofErr w:type="spellEnd"/>
     </w:p>
     <w:p>
       <w:pPr>
@@ -6995,16 +7213,16 @@
           <w:rFonts w:ascii="Consolas" w:eastAsia="Times New Roman" w:hAnsi="Consolas" w:cs="Times New Roman"/>
           <w:color w:val="24292E"/>
           <w:kern w:val="0"/>
-          <w:lang w:val="en-US" w:eastAsia="es-CO"/>
-          <w14:ligatures w14:val="none"/>
-        </w:rPr>
-      </w:pPr>
-      <w:r>
-        <w:rPr>
-          <w:rFonts w:ascii="Consolas" w:eastAsia="Times New Roman" w:hAnsi="Consolas" w:cs="Times New Roman"/>
-          <w:color w:val="24292E"/>
-          <w:kern w:val="0"/>
-          <w:lang w:val="en-US" w:eastAsia="es-CO"/>
+          <w:lang w:eastAsia="es-CO"/>
+          <w14:ligatures w14:val="none"/>
+        </w:rPr>
+      </w:pPr>
+      <w:r>
+        <w:rPr>
+          <w:rFonts w:ascii="Consolas" w:eastAsia="Times New Roman" w:hAnsi="Consolas" w:cs="Times New Roman"/>
+          <w:color w:val="24292E"/>
+          <w:kern w:val="0"/>
+          <w:lang w:eastAsia="es-CO"/>
           <w14:ligatures w14:val="none"/>
         </w:rPr>
         <w:t xml:space="preserve">            </w:t>
@@ -7015,7 +7233,7 @@
           <w:rFonts w:ascii="Consolas" w:eastAsia="Times New Roman" w:hAnsi="Consolas" w:cs="Times New Roman"/>
           <w:color w:val="24292E"/>
           <w:kern w:val="0"/>
-          <w:lang w:val="en-US" w:eastAsia="es-CO"/>
+          <w:lang w:eastAsia="es-CO"/>
           <w14:ligatures w14:val="none"/>
         </w:rPr>
         <w:t>alarmaRepository.</w:t>
@@ -7025,7 +7243,7 @@
           <w:rFonts w:ascii="Consolas" w:eastAsia="Times New Roman" w:hAnsi="Consolas" w:cs="Times New Roman"/>
           <w:color w:val="6F42C1"/>
           <w:kern w:val="0"/>
-          <w:lang w:val="en-US" w:eastAsia="es-CO"/>
+          <w:lang w:eastAsia="es-CO"/>
           <w14:ligatures w14:val="none"/>
         </w:rPr>
         <w:t>remove</w:t>
@@ -7036,23 +7254,11 @@
           <w:rFonts w:ascii="Consolas" w:eastAsia="Times New Roman" w:hAnsi="Consolas" w:cs="Times New Roman"/>
           <w:color w:val="24292E"/>
           <w:kern w:val="0"/>
-          <w:lang w:val="en-US" w:eastAsia="es-CO"/>
-          <w14:ligatures w14:val="none"/>
-        </w:rPr>
-        <w:t>(am</w:t>
-      </w:r>
-      <w:proofErr w:type="gramStart"/>
-      <w:r>
-        <w:rPr>
-          <w:rFonts w:ascii="Consolas" w:eastAsia="Times New Roman" w:hAnsi="Consolas" w:cs="Times New Roman"/>
-          <w:color w:val="24292E"/>
-          <w:kern w:val="0"/>
-          <w:lang w:val="en-US" w:eastAsia="es-CO"/>
-          <w14:ligatures w14:val="none"/>
-        </w:rPr>
-        <w:t>);</w:t>
-      </w:r>
-      <w:proofErr w:type="gramEnd"/>
+          <w:lang w:eastAsia="es-CO"/>
+          <w14:ligatures w14:val="none"/>
+        </w:rPr>
+        <w:t>(am);</w:t>
+      </w:r>
     </w:p>
     <w:p>
       <w:pPr>
@@ -7071,7 +7277,7 @@
           <w:rFonts w:ascii="Consolas" w:eastAsia="Times New Roman" w:hAnsi="Consolas" w:cs="Times New Roman"/>
           <w:color w:val="24292E"/>
           <w:kern w:val="0"/>
-          <w:lang w:val="en-US" w:eastAsia="es-CO"/>
+          <w:lang w:eastAsia="es-CO"/>
           <w14:ligatures w14:val="none"/>
         </w:rPr>
         <w:t xml:space="preserve">            </w:t>
@@ -7451,7 +7657,307 @@
           <w:sz w:val="24"/>
           <w:szCs w:val="24"/>
         </w:rPr>
-        <w:t>. Tras haber compilado y enviado los artefactos a la máquina, procedemos a descomprimir y ejecutar a través del siguiente comando:</w:t>
+        <w:t>, como se puede observar en su respectivo archivo .</w:t>
+      </w:r>
+      <w:proofErr w:type="spellStart"/>
+      <w:r>
+        <w:rPr>
+          <w:rFonts w:ascii="Times New Roman" w:hAnsi="Times New Roman" w:cs="Times New Roman"/>
+          <w:sz w:val="24"/>
+          <w:szCs w:val="24"/>
+        </w:rPr>
+        <w:t>cfg</w:t>
+      </w:r>
+      <w:proofErr w:type="spellEnd"/>
+      <w:r>
+        <w:rPr>
+          <w:rFonts w:ascii="Times New Roman" w:hAnsi="Times New Roman" w:cs="Times New Roman"/>
+          <w:sz w:val="24"/>
+          <w:szCs w:val="24"/>
+        </w:rPr>
+        <w:t>:</w:t>
+      </w:r>
+    </w:p>
+    <w:p>
+      <w:pPr>
+        <w:spacing w:line="360" w:lineRule="auto"/>
+        <w:rPr>
+          <w:rFonts w:ascii="Times New Roman" w:hAnsi="Times New Roman" w:cs="Times New Roman"/>
+          <w:sz w:val="24"/>
+          <w:szCs w:val="24"/>
+        </w:rPr>
+      </w:pPr>
+      <w:r>
+        <w:rPr>
+          <w:rFonts w:ascii="Times New Roman" w:hAnsi="Times New Roman" w:cs="Times New Roman"/>
+          <w:sz w:val="24"/>
+          <w:szCs w:val="24"/>
+        </w:rPr>
+        <w:drawing>
+          <wp:inline distT="0" distB="0" distL="0" distR="0" wp14:anchorId="0C404ACD" wp14:editId="2B4305EF">
+            <wp:extent cx="5611008" cy="1295581"/>
+            <wp:effectExtent l="0" t="0" r="0" b="0"/>
+            <wp:docPr id="946149100" name="Picture 1" descr="A picture containing text, font, screenshot, white&#10;&#10;Description automatically generated"/>
+            <wp:cNvGraphicFramePr>
+              <a:graphicFrameLocks xmlns:a="http://schemas.openxmlformats.org/drawingml/2006/main" noChangeAspect="1"/>
+            </wp:cNvGraphicFramePr>
+            <a:graphic xmlns:a="http://schemas.openxmlformats.org/drawingml/2006/main">
+              <a:graphicData uri="http://schemas.openxmlformats.org/drawingml/2006/picture">
+                <pic:pic xmlns:pic="http://schemas.openxmlformats.org/drawingml/2006/picture">
+                  <pic:nvPicPr>
+                    <pic:cNvPr id="946149100" name="Picture 1" descr="A picture containing text, font, screenshot, white&#10;&#10;Description automatically generated"/>
+                    <pic:cNvPicPr/>
+                  </pic:nvPicPr>
+                  <pic:blipFill>
+                    <a:blip r:embed="rId37"/>
+                    <a:stretch>
+                      <a:fillRect/>
+                    </a:stretch>
+                  </pic:blipFill>
+                  <pic:spPr>
+                    <a:xfrm>
+                      <a:off x="0" y="0"/>
+                      <a:ext cx="5611008" cy="1295581"/>
+                    </a:xfrm>
+                    <a:prstGeom prst="rect">
+                      <a:avLst/>
+                    </a:prstGeom>
+                  </pic:spPr>
+                </pic:pic>
+              </a:graphicData>
+            </a:graphic>
+          </wp:inline>
+        </w:drawing>
+      </w:r>
+    </w:p>
+    <w:p>
+      <w:pPr>
+        <w:spacing w:line="360" w:lineRule="auto"/>
+        <w:rPr>
+          <w:rFonts w:ascii="Times New Roman" w:hAnsi="Times New Roman" w:cs="Times New Roman"/>
+          <w:sz w:val="24"/>
+          <w:szCs w:val="24"/>
+        </w:rPr>
+      </w:pPr>
+      <w:r>
+        <w:rPr>
+          <w:rFonts w:ascii="Times New Roman" w:hAnsi="Times New Roman" w:cs="Times New Roman"/>
+          <w:sz w:val="24"/>
+          <w:szCs w:val="24"/>
+        </w:rPr>
+        <w:t xml:space="preserve">Después, podemos pasar a compilar correctamente el proyecto y enviar sus artefactos que se encuentran en la carpeta </w:t>
+      </w:r>
+      <w:proofErr w:type="spellStart"/>
+      <w:r>
+        <w:rPr>
+          <w:rFonts w:ascii="Times New Roman" w:hAnsi="Times New Roman" w:cs="Times New Roman"/>
+          <w:sz w:val="24"/>
+          <w:szCs w:val="24"/>
+        </w:rPr>
+        <w:t>build</w:t>
+      </w:r>
+      <w:proofErr w:type="spellEnd"/>
+      <w:r>
+        <w:rPr>
+          <w:rFonts w:ascii="Times New Roman" w:hAnsi="Times New Roman" w:cs="Times New Roman"/>
+          <w:sz w:val="24"/>
+          <w:szCs w:val="24"/>
+        </w:rPr>
+        <w:t>/</w:t>
+      </w:r>
+      <w:proofErr w:type="spellStart"/>
+      <w:r>
+        <w:rPr>
+          <w:rFonts w:ascii="Times New Roman" w:hAnsi="Times New Roman" w:cs="Times New Roman"/>
+          <w:sz w:val="24"/>
+          <w:szCs w:val="24"/>
+        </w:rPr>
+        <w:t>libs</w:t>
+      </w:r>
+      <w:proofErr w:type="spellEnd"/>
+      <w:r>
+        <w:rPr>
+          <w:rFonts w:ascii="Times New Roman" w:hAnsi="Times New Roman" w:cs="Times New Roman"/>
+          <w:sz w:val="24"/>
+          <w:szCs w:val="24"/>
+        </w:rPr>
+        <w:t xml:space="preserve"> una vez se han comprimido. Por medio de </w:t>
+      </w:r>
+      <w:proofErr w:type="spellStart"/>
+      <w:r>
+        <w:rPr>
+          <w:rFonts w:ascii="Times New Roman" w:hAnsi="Times New Roman" w:cs="Times New Roman"/>
+          <w:sz w:val="24"/>
+          <w:szCs w:val="24"/>
+        </w:rPr>
+        <w:t>scp</w:t>
+      </w:r>
+      <w:proofErr w:type="spellEnd"/>
+      <w:r>
+        <w:rPr>
+          <w:rFonts w:ascii="Times New Roman" w:hAnsi="Times New Roman" w:cs="Times New Roman"/>
+          <w:sz w:val="24"/>
+          <w:szCs w:val="24"/>
+        </w:rPr>
+        <w:t xml:space="preserve"> se envía y se descomprime en la máquina destino. </w:t>
+      </w:r>
+      <w:r>
+        <w:rPr>
+          <w:rFonts w:ascii="Times New Roman" w:hAnsi="Times New Roman" w:cs="Times New Roman"/>
+          <w:sz w:val="24"/>
+          <w:szCs w:val="24"/>
+        </w:rPr>
+        <w:t xml:space="preserve">De nuevo, la ruta es </w:t>
+      </w:r>
+      <w:proofErr w:type="spellStart"/>
+      <w:r>
+        <w:rPr>
+          <w:rFonts w:ascii="Times New Roman" w:hAnsi="Times New Roman" w:cs="Times New Roman"/>
+          <w:b/>
+          <w:bCs/>
+          <w:sz w:val="24"/>
+          <w:szCs w:val="24"/>
+        </w:rPr>
+        <w:t>ci</w:t>
+      </w:r>
+      <w:proofErr w:type="spellEnd"/>
+      <w:r>
+        <w:rPr>
+          <w:rFonts w:ascii="Times New Roman" w:hAnsi="Times New Roman" w:cs="Times New Roman"/>
+          <w:b/>
+          <w:bCs/>
+          <w:sz w:val="24"/>
+          <w:szCs w:val="24"/>
+        </w:rPr>
+        <w:t>-cd-</w:t>
+      </w:r>
+      <w:proofErr w:type="spellStart"/>
+      <w:r>
+        <w:rPr>
+          <w:rFonts w:ascii="Times New Roman" w:hAnsi="Times New Roman" w:cs="Times New Roman"/>
+          <w:b/>
+          <w:bCs/>
+          <w:sz w:val="24"/>
+          <w:szCs w:val="24"/>
+        </w:rPr>
+        <w:t>coffeemachine</w:t>
+      </w:r>
+      <w:proofErr w:type="spellEnd"/>
+      <w:r>
+        <w:rPr>
+          <w:rFonts w:ascii="Times New Roman" w:hAnsi="Times New Roman" w:cs="Times New Roman"/>
+          <w:b/>
+          <w:bCs/>
+          <w:sz w:val="24"/>
+          <w:szCs w:val="24"/>
+        </w:rPr>
+        <w:t xml:space="preserve"> </w:t>
+      </w:r>
+      <w:r>
+        <w:rPr>
+          <w:rFonts w:ascii="Times New Roman" w:hAnsi="Times New Roman" w:cs="Times New Roman"/>
+          <w:sz w:val="24"/>
+          <w:szCs w:val="24"/>
+        </w:rPr>
+        <w:t>y en su carpeta /</w:t>
+      </w:r>
+      <w:proofErr w:type="spellStart"/>
+      <w:r>
+        <w:rPr>
+          <w:rFonts w:ascii="Times New Roman" w:hAnsi="Times New Roman" w:cs="Times New Roman"/>
+          <w:sz w:val="24"/>
+          <w:szCs w:val="24"/>
+        </w:rPr>
+        <w:t>libs</w:t>
+      </w:r>
+      <w:proofErr w:type="spellEnd"/>
+      <w:r>
+        <w:rPr>
+          <w:rFonts w:ascii="Times New Roman" w:hAnsi="Times New Roman" w:cs="Times New Roman"/>
+          <w:sz w:val="24"/>
+          <w:szCs w:val="24"/>
+        </w:rPr>
+        <w:t xml:space="preserve"> se pueden encontrar los ejecutables .</w:t>
+      </w:r>
+      <w:proofErr w:type="spellStart"/>
+      <w:r>
+        <w:rPr>
+          <w:rFonts w:ascii="Times New Roman" w:hAnsi="Times New Roman" w:cs="Times New Roman"/>
+          <w:sz w:val="24"/>
+          <w:szCs w:val="24"/>
+        </w:rPr>
+        <w:t>jar</w:t>
+      </w:r>
+      <w:proofErr w:type="spellEnd"/>
+    </w:p>
+    <w:p>
+      <w:pPr>
+        <w:spacing w:line="360" w:lineRule="auto"/>
+        <w:rPr>
+          <w:rFonts w:ascii="Times New Roman" w:hAnsi="Times New Roman" w:cs="Times New Roman"/>
+          <w:sz w:val="24"/>
+          <w:szCs w:val="24"/>
+        </w:rPr>
+      </w:pPr>
+      <w:r>
+        <w:rPr>
+          <w:rFonts w:ascii="Times New Roman" w:hAnsi="Times New Roman" w:cs="Times New Roman"/>
+          <w:sz w:val="24"/>
+          <w:szCs w:val="24"/>
+        </w:rPr>
+        <w:drawing>
+          <wp:inline distT="0" distB="0" distL="0" distR="0" wp14:anchorId="497A079E" wp14:editId="2C2B7E05">
+            <wp:extent cx="5612130" cy="831215"/>
+            <wp:effectExtent l="0" t="0" r="7620" b="6985"/>
+            <wp:docPr id="109621995" name="Picture 1" descr="A picture containing text, font, screenshot&#10;&#10;Description automatically generated"/>
+            <wp:cNvGraphicFramePr>
+              <a:graphicFrameLocks xmlns:a="http://schemas.openxmlformats.org/drawingml/2006/main" noChangeAspect="1"/>
+            </wp:cNvGraphicFramePr>
+            <a:graphic xmlns:a="http://schemas.openxmlformats.org/drawingml/2006/main">
+              <a:graphicData uri="http://schemas.openxmlformats.org/drawingml/2006/picture">
+                <pic:pic xmlns:pic="http://schemas.openxmlformats.org/drawingml/2006/picture">
+                  <pic:nvPicPr>
+                    <pic:cNvPr id="109621995" name="Picture 1" descr="A picture containing text, font, screenshot&#10;&#10;Description automatically generated"/>
+                    <pic:cNvPicPr/>
+                  </pic:nvPicPr>
+                  <pic:blipFill>
+                    <a:blip r:embed="rId38"/>
+                    <a:stretch>
+                      <a:fillRect/>
+                    </a:stretch>
+                  </pic:blipFill>
+                  <pic:spPr>
+                    <a:xfrm>
+                      <a:off x="0" y="0"/>
+                      <a:ext cx="5612130" cy="831215"/>
+                    </a:xfrm>
+                    <a:prstGeom prst="rect">
+                      <a:avLst/>
+                    </a:prstGeom>
+                  </pic:spPr>
+                </pic:pic>
+              </a:graphicData>
+            </a:graphic>
+          </wp:inline>
+        </w:drawing>
+      </w:r>
+    </w:p>
+    <w:p>
+      <w:pPr>
+        <w:spacing w:line="360" w:lineRule="auto"/>
+        <w:rPr>
+          <w:rFonts w:ascii="Times New Roman" w:hAnsi="Times New Roman" w:cs="Times New Roman"/>
+          <w:sz w:val="24"/>
+          <w:szCs w:val="24"/>
+        </w:rPr>
+      </w:pPr>
+      <w:r>
+        <w:rPr>
+          <w:rFonts w:ascii="Times New Roman" w:hAnsi="Times New Roman" w:cs="Times New Roman"/>
+          <w:sz w:val="24"/>
+          <w:szCs w:val="24"/>
+        </w:rPr>
+        <w:t>Tras haber compilado y enviado los artefactos a la máquina, procedemos a descomprimir y ejecutar a través del siguiente comando:</w:t>
       </w:r>
     </w:p>
     <w:p>
@@ -7470,6 +7976,7 @@
           <w:sz w:val="24"/>
           <w:szCs w:val="24"/>
         </w:rPr>
+        <w:lastRenderedPageBreak/>
         <w:t>java -</w:t>
       </w:r>
       <w:proofErr w:type="spellStart"/>
@@ -7500,16 +8007,6 @@
         <w:t>ProxyCache</w:t>
       </w:r>
       <w:proofErr w:type="spellEnd"/>
-    </w:p>
-    <w:p>
-      <w:pPr>
-        <w:spacing w:line="360" w:lineRule="auto"/>
-        <w:rPr>
-          <w:rFonts w:ascii="Times New Roman" w:hAnsi="Times New Roman" w:cs="Times New Roman"/>
-          <w:sz w:val="24"/>
-          <w:szCs w:val="24"/>
-        </w:rPr>
-      </w:pPr>
     </w:p>
     <w:p>
       <w:pPr>
@@ -10189,7 +10686,7 @@
           <w:kern w:val="0"/>
           <w:sz w:val="24"/>
           <w:szCs w:val="24"/>
-          <w:lang w:eastAsia="es-CO"/>
+          <w:lang w:val="en-US" w:eastAsia="es-CO"/>
           <w14:ligatures w14:val="none"/>
         </w:rPr>
       </w:pPr>
@@ -10205,7 +10702,6 @@
         </w:rPr>
         <w:t xml:space="preserve">            </w:t>
       </w:r>
-      <w:proofErr w:type="spellStart"/>
       <w:r>
         <w:rPr>
           <w:rFonts w:ascii="Consolas" w:eastAsia="Times New Roman" w:hAnsi="Consolas" w:cs="Times New Roman"/>
@@ -10213,25 +10709,24 @@
           <w:kern w:val="0"/>
           <w:sz w:val="24"/>
           <w:szCs w:val="24"/>
-          <w:lang w:eastAsia="es-CO"/>
+          <w:lang w:val="en-US" w:eastAsia="es-CO"/>
           <w14:ligatures w14:val="none"/>
         </w:rPr>
         <w:t>return</w:t>
       </w:r>
-      <w:proofErr w:type="spellEnd"/>
-      <w:r>
-        <w:rPr>
-          <w:rFonts w:ascii="Consolas" w:eastAsia="Times New Roman" w:hAnsi="Consolas" w:cs="Times New Roman"/>
-          <w:color w:val="24292E"/>
-          <w:kern w:val="0"/>
-          <w:sz w:val="24"/>
-          <w:szCs w:val="24"/>
-          <w:lang w:eastAsia="es-CO"/>
+      <w:r>
+        <w:rPr>
+          <w:rFonts w:ascii="Consolas" w:eastAsia="Times New Roman" w:hAnsi="Consolas" w:cs="Times New Roman"/>
+          <w:color w:val="24292E"/>
+          <w:kern w:val="0"/>
+          <w:sz w:val="24"/>
+          <w:szCs w:val="24"/>
+          <w:lang w:val="en-US" w:eastAsia="es-CO"/>
           <w14:ligatures w14:val="none"/>
         </w:rPr>
         <w:t xml:space="preserve"> </w:t>
       </w:r>
-      <w:proofErr w:type="spellStart"/>
+      <w:proofErr w:type="gramStart"/>
       <w:r>
         <w:rPr>
           <w:rFonts w:ascii="Consolas" w:eastAsia="Times New Roman" w:hAnsi="Consolas" w:cs="Times New Roman"/>
@@ -10239,24 +10734,24 @@
           <w:kern w:val="0"/>
           <w:sz w:val="24"/>
           <w:szCs w:val="24"/>
-          <w:lang w:eastAsia="es-CO"/>
+          <w:lang w:val="en-US" w:eastAsia="es-CO"/>
           <w14:ligatures w14:val="none"/>
         </w:rPr>
         <w:t>null</w:t>
       </w:r>
-      <w:proofErr w:type="spellEnd"/>
-      <w:r>
-        <w:rPr>
-          <w:rFonts w:ascii="Consolas" w:eastAsia="Times New Roman" w:hAnsi="Consolas" w:cs="Times New Roman"/>
-          <w:color w:val="24292E"/>
-          <w:kern w:val="0"/>
-          <w:sz w:val="24"/>
-          <w:szCs w:val="24"/>
-          <w:lang w:eastAsia="es-CO"/>
+      <w:r>
+        <w:rPr>
+          <w:rFonts w:ascii="Consolas" w:eastAsia="Times New Roman" w:hAnsi="Consolas" w:cs="Times New Roman"/>
+          <w:color w:val="24292E"/>
+          <w:kern w:val="0"/>
+          <w:sz w:val="24"/>
+          <w:szCs w:val="24"/>
+          <w:lang w:val="en-US" w:eastAsia="es-CO"/>
           <w14:ligatures w14:val="none"/>
         </w:rPr>
         <w:t>;</w:t>
       </w:r>
+      <w:proofErr w:type="gramEnd"/>
     </w:p>
     <w:p>
       <w:pPr>
@@ -10279,10 +10774,22 @@
           <w:kern w:val="0"/>
           <w:sz w:val="24"/>
           <w:szCs w:val="24"/>
+          <w:lang w:val="en-US" w:eastAsia="es-CO"/>
+          <w14:ligatures w14:val="none"/>
+        </w:rPr>
+        <w:t xml:space="preserve">        </w:t>
+      </w:r>
+      <w:r>
+        <w:rPr>
+          <w:rFonts w:ascii="Consolas" w:eastAsia="Times New Roman" w:hAnsi="Consolas" w:cs="Times New Roman"/>
+          <w:color w:val="24292E"/>
+          <w:kern w:val="0"/>
+          <w:sz w:val="24"/>
+          <w:szCs w:val="24"/>
           <w:lang w:eastAsia="es-CO"/>
           <w14:ligatures w14:val="none"/>
         </w:rPr>
-        <w:t>        }</w:t>
+        <w:t>}</w:t>
       </w:r>
     </w:p>
     <w:p>
@@ -11471,7 +11978,7 @@
           <w:kern w:val="0"/>
           <w:sz w:val="24"/>
           <w:szCs w:val="24"/>
-          <w:lang w:val="en-US" w:eastAsia="es-CO"/>
+          <w:lang w:eastAsia="es-CO"/>
           <w14:ligatures w14:val="none"/>
         </w:rPr>
       </w:pPr>
@@ -11487,6 +11994,7 @@
         </w:rPr>
         <w:t xml:space="preserve">        </w:t>
       </w:r>
+      <w:proofErr w:type="spellStart"/>
       <w:r>
         <w:rPr>
           <w:rFonts w:ascii="Consolas" w:eastAsia="Times New Roman" w:hAnsi="Consolas" w:cs="Times New Roman"/>
@@ -11494,24 +12002,24 @@
           <w:kern w:val="0"/>
           <w:sz w:val="24"/>
           <w:szCs w:val="24"/>
-          <w:lang w:val="en-US" w:eastAsia="es-CO"/>
+          <w:lang w:eastAsia="es-CO"/>
           <w14:ligatures w14:val="none"/>
         </w:rPr>
         <w:t>return</w:t>
       </w:r>
-      <w:r>
-        <w:rPr>
-          <w:rFonts w:ascii="Consolas" w:eastAsia="Times New Roman" w:hAnsi="Consolas" w:cs="Times New Roman"/>
-          <w:color w:val="24292E"/>
-          <w:kern w:val="0"/>
-          <w:sz w:val="24"/>
-          <w:szCs w:val="24"/>
-          <w:lang w:val="en-US" w:eastAsia="es-CO"/>
+      <w:proofErr w:type="spellEnd"/>
+      <w:r>
+        <w:rPr>
+          <w:rFonts w:ascii="Consolas" w:eastAsia="Times New Roman" w:hAnsi="Consolas" w:cs="Times New Roman"/>
+          <w:color w:val="24292E"/>
+          <w:kern w:val="0"/>
+          <w:sz w:val="24"/>
+          <w:szCs w:val="24"/>
+          <w:lang w:eastAsia="es-CO"/>
           <w14:ligatures w14:val="none"/>
         </w:rPr>
         <w:t xml:space="preserve"> </w:t>
       </w:r>
-      <w:proofErr w:type="gramStart"/>
       <w:r>
         <w:rPr>
           <w:rFonts w:ascii="Consolas" w:eastAsia="Times New Roman" w:hAnsi="Consolas" w:cs="Times New Roman"/>
@@ -11519,7 +12027,7 @@
           <w:kern w:val="0"/>
           <w:sz w:val="24"/>
           <w:szCs w:val="24"/>
-          <w:lang w:val="en-US" w:eastAsia="es-CO"/>
+          <w:lang w:eastAsia="es-CO"/>
           <w14:ligatures w14:val="none"/>
         </w:rPr>
         <w:t>true</w:t>
@@ -11531,12 +12039,11 @@
           <w:kern w:val="0"/>
           <w:sz w:val="24"/>
           <w:szCs w:val="24"/>
-          <w:lang w:val="en-US" w:eastAsia="es-CO"/>
+          <w:lang w:eastAsia="es-CO"/>
           <w14:ligatures w14:val="none"/>
         </w:rPr>
         <w:t>;</w:t>
       </w:r>
-      <w:proofErr w:type="gramEnd"/>
     </w:p>
     <w:p>
       <w:pPr>
@@ -11559,7 +12066,7 @@
           <w:kern w:val="0"/>
           <w:sz w:val="24"/>
           <w:szCs w:val="24"/>
-          <w:lang w:val="en-US" w:eastAsia="es-CO"/>
+          <w:lang w:eastAsia="es-CO"/>
           <w14:ligatures w14:val="none"/>
         </w:rPr>
         <w:t xml:space="preserve">    </w:t>
@@ -14173,7 +14680,7 @@
                     <pic:cNvPicPr/>
                   </pic:nvPicPr>
                   <pic:blipFill>
-                    <a:blip r:embed="rId35"/>
+                    <a:blip r:embed="rId39"/>
                     <a:stretch>
                       <a:fillRect/>
                     </a:stretch>
@@ -14252,7 +14759,7 @@
                     <pic:cNvPicPr/>
                   </pic:nvPicPr>
                   <pic:blipFill>
-                    <a:blip r:embed="rId36"/>
+                    <a:blip r:embed="rId40"/>
                     <a:stretch>
                       <a:fillRect/>
                     </a:stretch>
@@ -14332,7 +14839,7 @@
                     <pic:cNvPicPr/>
                   </pic:nvPicPr>
                   <pic:blipFill>
-                    <a:blip r:embed="rId37"/>
+                    <a:blip r:embed="rId41"/>
                     <a:stretch>
                       <a:fillRect/>
                     </a:stretch>
@@ -14396,7 +14903,7 @@
                     <pic:cNvPicPr/>
                   </pic:nvPicPr>
                   <pic:blipFill>
-                    <a:blip r:embed="rId38"/>
+                    <a:blip r:embed="rId42"/>
                     <a:stretch>
                       <a:fillRect/>
                     </a:stretch>
@@ -14473,7 +14980,7 @@
                     </pic:cNvPicPr>
                   </pic:nvPicPr>
                   <pic:blipFill>
-                    <a:blip r:embed="rId39" cstate="print">
+                    <a:blip r:embed="rId43" cstate="print">
                       <a:extLst>
                         <a:ext uri="{28A0092B-C50C-407E-A947-70E740481C1C}">
                           <a14:useLocalDpi xmlns:a14="http://schemas.microsoft.com/office/drawing/2010/main" val="0"/>
@@ -14513,7 +15020,7 @@
       </w:pPr>
     </w:p>
     <w:sectPr>
-      <w:headerReference w:type="default" r:id="rId40"/>
+      <w:headerReference w:type="default" r:id="rId44"/>
       <w:pgSz w:w="12240" w:h="15840"/>
       <w:pgMar w:top="1417" w:right="1701" w:bottom="1417" w:left="1701" w:header="708" w:footer="708" w:gutter="0"/>
       <w:cols w:space="708"/>
@@ -17017,10 +17524,6 @@
 </file>
 
 <file path=customXml/item1.xml><?xml version="1.0" encoding="utf-8"?>
-<b:Sources xmlns:b="http://schemas.openxmlformats.org/officeDocument/2006/bibliography" xmlns="http://schemas.openxmlformats.org/officeDocument/2006/bibliography" SelectedStyle="\APASixthEditionOfficeOnline.xsl" StyleName="APA" Version="6"/>
-</file>
-
-<file path=customXml/item2.xml><?xml version="1.0" encoding="utf-8"?>
 <p:properties xmlns:p="http://schemas.microsoft.com/office/2006/metadata/properties" xmlns:xsi="http://www.w3.org/2001/XMLSchema-instance" xmlns:pc="http://schemas.microsoft.com/office/infopath/2007/PartnerControls">
   <documentManagement>
     <_activity xmlns="3b7604c7-fc73-46b4-bd7d-e546358c61f6" xsi:nil="true"/>
@@ -17028,16 +17531,11 @@
 </p:properties>
 </file>
 
-<file path=customXml/item3.xml><?xml version="1.0" encoding="utf-8"?>
-<?mso-contentType ?>
-<FormTemplates xmlns="http://schemas.microsoft.com/sharepoint/v3/contenttype/forms">
-  <Display>DocumentLibraryForm</Display>
-  <Edit>DocumentLibraryForm</Edit>
-  <New>DocumentLibraryForm</New>
-</FormTemplates>
+<file path=customXml/item2.xml><?xml version="1.0" encoding="utf-8"?>
+<b:Sources xmlns:b="http://schemas.openxmlformats.org/officeDocument/2006/bibliography" xmlns="http://schemas.openxmlformats.org/officeDocument/2006/bibliography" SelectedStyle="\APASixthEditionOfficeOnline.xsl" StyleName="APA" Version="6"/>
 </file>
 
-<file path=customXml/item4.xml><?xml version="1.0" encoding="utf-8"?>
+<file path=customXml/item3.xml><?xml version="1.0" encoding="utf-8"?>
 <ct:contentTypeSchema xmlns:ct="http://schemas.microsoft.com/office/2006/metadata/contentType" xmlns:ma="http://schemas.microsoft.com/office/2006/metadata/properties/metaAttributes" ct:_="" ma:_="" ma:contentTypeName="Documento" ma:contentTypeID="0x0101003AB18C22C1706947BDFF75C59BC8785E" ma:contentTypeVersion="14" ma:contentTypeDescription="Crear nuevo documento." ma:contentTypeScope="" ma:versionID="2cdd0047c4841087cf5c363db9c8f115">
   <xsd:schema xmlns:xsd="http://www.w3.org/2001/XMLSchema" xmlns:xs="http://www.w3.org/2001/XMLSchema" xmlns:p="http://schemas.microsoft.com/office/2006/metadata/properties" xmlns:ns3="41d02b46-e244-4930-b539-6b16bb3d1ad8" xmlns:ns4="3b7604c7-fc73-46b4-bd7d-e546358c61f6" targetNamespace="http://schemas.microsoft.com/office/2006/metadata/properties" ma:root="true" ma:fieldsID="ad699caf0900827444596f52f994125d" ns3:_="" ns4:_="">
     <xsd:import namespace="41d02b46-e244-4930-b539-6b16bb3d1ad8"/>
@@ -17266,15 +17764,16 @@
 </ct:contentTypeSchema>
 </file>
 
-<file path=customXml/itemProps1.xml><?xml version="1.0" encoding="utf-8"?>
-<ds:datastoreItem xmlns:ds="http://schemas.openxmlformats.org/officeDocument/2006/customXml" ds:itemID="{71E085B4-5771-4BBA-A9C7-7971641791F6}">
-  <ds:schemaRefs>
-    <ds:schemaRef ds:uri="http://schemas.openxmlformats.org/officeDocument/2006/bibliography"/>
-  </ds:schemaRefs>
-</ds:datastoreItem>
+<file path=customXml/item4.xml><?xml version="1.0" encoding="utf-8"?>
+<?mso-contentType ?>
+<FormTemplates xmlns="http://schemas.microsoft.com/sharepoint/v3/contenttype/forms">
+  <Display>DocumentLibraryForm</Display>
+  <Edit>DocumentLibraryForm</Edit>
+  <New>DocumentLibraryForm</New>
+</FormTemplates>
 </file>
 
-<file path=customXml/itemProps2.xml><?xml version="1.0" encoding="utf-8"?>
+<file path=customXml/itemProps1.xml><?xml version="1.0" encoding="utf-8"?>
 <ds:datastoreItem xmlns:ds="http://schemas.openxmlformats.org/officeDocument/2006/customXml" ds:itemID="{ACCFABDF-9E93-4506-B0B2-11BA50A1A31E}">
   <ds:schemaRefs>
     <ds:schemaRef ds:uri="http://schemas.microsoft.com/office/2006/metadata/properties"/>
@@ -17284,15 +17783,15 @@
 </ds:datastoreItem>
 </file>
 
-<file path=customXml/itemProps3.xml><?xml version="1.0" encoding="utf-8"?>
-<ds:datastoreItem xmlns:ds="http://schemas.openxmlformats.org/officeDocument/2006/customXml" ds:itemID="{B777B50E-E944-4C92-91A4-E255AFA10FC9}">
+<file path=customXml/itemProps2.xml><?xml version="1.0" encoding="utf-8"?>
+<ds:datastoreItem xmlns:ds="http://schemas.openxmlformats.org/officeDocument/2006/customXml" ds:itemID="{71E085B4-5771-4BBA-A9C7-7971641791F6}">
   <ds:schemaRefs>
-    <ds:schemaRef ds:uri="http://schemas.microsoft.com/sharepoint/v3/contenttype/forms"/>
+    <ds:schemaRef ds:uri="http://schemas.openxmlformats.org/officeDocument/2006/bibliography"/>
   </ds:schemaRefs>
 </ds:datastoreItem>
 </file>
 
-<file path=customXml/itemProps4.xml><?xml version="1.0" encoding="utf-8"?>
+<file path=customXml/itemProps3.xml><?xml version="1.0" encoding="utf-8"?>
 <ds:datastoreItem xmlns:ds="http://schemas.openxmlformats.org/officeDocument/2006/customXml" ds:itemID="{8286DAF6-C78C-4E39-ABEE-5F22BF6E2534}">
   <ds:schemaRefs>
     <ds:schemaRef ds:uri="http://schemas.microsoft.com/office/2006/metadata/contentType"/>
@@ -17309,4 +17808,12 @@
     <ds:schemaRef ds:uri="http://schemas.microsoft.com/internal/obd"/>
   </ds:schemaRefs>
 </ds:datastoreItem>
+</file>
+
+<file path=customXml/itemProps4.xml><?xml version="1.0" encoding="utf-8"?>
+<ds:datastoreItem xmlns:ds="http://schemas.openxmlformats.org/officeDocument/2006/customXml" ds:itemID="{B777B50E-E944-4C92-91A4-E255AFA10FC9}">
+  <ds:schemaRefs>
+    <ds:schemaRef ds:uri="http://schemas.microsoft.com/sharepoint/v3/contenttype/forms"/>
+  </ds:schemaRefs>
+</ds:datastoreItem>
 </file>
</xml_diff>